<commit_message>
Upload some more solutions
</commit_message>
<xml_diff>
--- a/X class/03. Arrays-Basic/01.1-Arrays-Basic-Exercises.docx
+++ b/X class/03. Arrays-Basic/01.1-Arrays-Basic-Exercises.docx
@@ -1778,6 +1778,7 @@
     </w:p>
     <w:p>
       <w:pPr>
+        <w:spacing w:line="240" w:lineRule="auto"/>
         <w:rPr>
           <w:rFonts w:cstheme="minorHAnsi"/>
           <w:color w:val="111111"/>
@@ -4238,6 +4239,294 @@
     </w:p>
     <w:p>
       <w:pPr>
+        <w:pStyle w:val="Index"/>
+        <w:rPr>
+          <w:lang w:val="bg-BG"/>
+        </w:rPr>
+      </w:pPr>
+    </w:p>
+    <w:p>
+      <w:pPr>
+        <w:pStyle w:val="Index"/>
+        <w:rPr>
+          <w:lang w:val="bg-BG"/>
+        </w:rPr>
+      </w:pPr>
+    </w:p>
+    <w:p>
+      <w:pPr>
+        <w:pStyle w:val="Index"/>
+        <w:rPr>
+          <w:lang w:val="bg-BG"/>
+        </w:rPr>
+      </w:pPr>
+    </w:p>
+    <w:p>
+      <w:pPr>
+        <w:pStyle w:val="Index"/>
+        <w:rPr>
+          <w:lang w:val="bg-BG"/>
+        </w:rPr>
+      </w:pPr>
+    </w:p>
+    <w:p>
+      <w:pPr>
+        <w:pStyle w:val="Index"/>
+        <w:rPr>
+          <w:lang w:val="bg-BG"/>
+        </w:rPr>
+      </w:pPr>
+    </w:p>
+    <w:p>
+      <w:pPr>
+        <w:pStyle w:val="Index"/>
+        <w:rPr>
+          <w:lang w:val="bg-BG"/>
+        </w:rPr>
+      </w:pPr>
+    </w:p>
+    <w:p>
+      <w:pPr>
+        <w:pStyle w:val="Index"/>
+        <w:rPr>
+          <w:lang w:val="bg-BG"/>
+        </w:rPr>
+      </w:pPr>
+    </w:p>
+    <w:p>
+      <w:pPr>
+        <w:pStyle w:val="Index"/>
+        <w:rPr>
+          <w:lang w:val="bg-BG"/>
+        </w:rPr>
+      </w:pPr>
+    </w:p>
+    <w:p>
+      <w:pPr>
+        <w:pStyle w:val="aa"/>
+        <w:numPr>
+          <w:ilvl w:val="0"/>
+          <w:numId w:val="49"/>
+        </w:numPr>
+        <w:rPr>
+          <w:lang w:val="bg-BG"/>
+        </w:rPr>
+      </w:pPr>
+      <w:r>
+        <w:rPr>
+          <w:lang w:val="bg-BG"/>
+        </w:rPr>
+        <w:lastRenderedPageBreak/>
+        <w:t>Сума на всички елементи в масив: Напишете програма, която намира и извежда сумата на всички елементи в целочислен масив.</w:t>
+      </w:r>
+    </w:p>
+    <w:p>
+      <w:pPr>
+        <w:pStyle w:val="aa"/>
+        <w:rPr>
+          <w:lang w:val="bg-BG"/>
+        </w:rPr>
+      </w:pPr>
+    </w:p>
+    <w:p>
+      <w:pPr>
+        <w:pStyle w:val="aa"/>
+        <w:numPr>
+          <w:ilvl w:val="0"/>
+          <w:numId w:val="49"/>
+        </w:numPr>
+        <w:rPr>
+          <w:lang w:val="bg-BG"/>
+        </w:rPr>
+      </w:pPr>
+      <w:r>
+        <w:rPr>
+          <w:lang w:val="bg-BG"/>
+        </w:rPr>
+        <w:t>Намиране на средната стойност: Създайте масив с числа и намерете средната стойност (аритметично средно) на всички елементи.</w:t>
+      </w:r>
+    </w:p>
+    <w:p>
+      <w:pPr>
+        <w:pStyle w:val="aa"/>
+        <w:rPr>
+          <w:lang w:val="bg-BG"/>
+        </w:rPr>
+      </w:pPr>
+    </w:p>
+    <w:p>
+      <w:pPr>
+        <w:pStyle w:val="aa"/>
+        <w:numPr>
+          <w:ilvl w:val="0"/>
+          <w:numId w:val="49"/>
+        </w:numPr>
+        <w:rPr>
+          <w:lang w:val="bg-BG"/>
+        </w:rPr>
+      </w:pPr>
+      <w:r>
+        <w:rPr>
+          <w:lang w:val="bg-BG"/>
+        </w:rPr>
+        <w:t>Обръщане на масив: Напишете програма, която обръща реда на елементите в масива. Например, ако имате масив [1, 2, 3, 4, 5], програмата трябва да върне [5, 4, 3, 2, 1]</w:t>
+      </w:r>
+    </w:p>
+    <w:p>
+      <w:pPr>
+        <w:pStyle w:val="aa"/>
+        <w:rPr>
+          <w:lang w:val="bg-BG"/>
+        </w:rPr>
+      </w:pPr>
+    </w:p>
+    <w:p>
+      <w:pPr>
+        <w:pStyle w:val="aa"/>
+        <w:numPr>
+          <w:ilvl w:val="0"/>
+          <w:numId w:val="49"/>
+        </w:numPr>
+        <w:rPr>
+          <w:lang w:val="bg-BG"/>
+        </w:rPr>
+      </w:pPr>
+      <w:r>
+        <w:rPr>
+          <w:lang w:val="bg-BG"/>
+        </w:rPr>
+        <w:t>Проверка за съществуване на даден елемент: Напишете програма, която приема число и проверява дали то се среща в даден масив. Ако елементът се среща, изведете съобщение, че той съществува в масива.</w:t>
+      </w:r>
+    </w:p>
+    <w:p>
+      <w:pPr>
+        <w:pStyle w:val="aa"/>
+        <w:rPr>
+          <w:lang w:val="bg-BG"/>
+        </w:rPr>
+      </w:pPr>
+    </w:p>
+    <w:p>
+      <w:pPr>
+        <w:pStyle w:val="aa"/>
+        <w:numPr>
+          <w:ilvl w:val="0"/>
+          <w:numId w:val="49"/>
+        </w:numPr>
+        <w:rPr>
+          <w:lang w:val="bg-BG"/>
+        </w:rPr>
+      </w:pPr>
+      <w:r>
+        <w:rPr>
+          <w:lang w:val="bg-BG"/>
+        </w:rPr>
+        <w:t>Проверка за палиндром: Напишете програма, която проверява дали даден масив от символи е палиндром. Палиндром е дума или фраза, която се чете по един и същ начин отпред назад и обратно.</w:t>
+      </w:r>
+    </w:p>
+    <w:p>
+      <w:pPr>
+        <w:pStyle w:val="aa"/>
+        <w:rPr>
+          <w:lang w:val="bg-BG"/>
+        </w:rPr>
+      </w:pPr>
+    </w:p>
+    <w:p>
+      <w:pPr>
+        <w:pStyle w:val="aa"/>
+        <w:numPr>
+          <w:ilvl w:val="0"/>
+          <w:numId w:val="49"/>
+        </w:numPr>
+        <w:rPr>
+          <w:lang w:val="bg-BG"/>
+        </w:rPr>
+      </w:pPr>
+      <w:r>
+        <w:rPr>
+          <w:lang w:val="bg-BG"/>
+        </w:rPr>
+        <w:t>Извлечение на уникални елементи: Напишете програма, която извлича уникалните елементи от масива и ги извежда, премахвайки дубликатите. Например, ако имате масив [1, 2, 2, 3, 4, 4, 5], програмата трябва да изведе [1, 2, 3, 4, 5].</w:t>
+      </w:r>
+    </w:p>
+    <w:p>
+      <w:pPr>
+        <w:pStyle w:val="aa"/>
+        <w:rPr>
+          <w:lang w:val="bg-BG"/>
+        </w:rPr>
+      </w:pPr>
+    </w:p>
+    <w:p>
+      <w:pPr>
+        <w:pStyle w:val="aa"/>
+        <w:numPr>
+          <w:ilvl w:val="0"/>
+          <w:numId w:val="49"/>
+        </w:numPr>
+        <w:rPr>
+          <w:lang w:val="bg-BG"/>
+        </w:rPr>
+      </w:pPr>
+      <w:r>
+        <w:rPr>
+          <w:lang w:val="bg-BG"/>
+        </w:rPr>
+        <w:t>Обединяване на два масива: Напишете програма, която обединява два масива в трети масив и извежда резултата.</w:t>
+      </w:r>
+    </w:p>
+    <w:p>
+      <w:pPr>
+        <w:pStyle w:val="aa"/>
+        <w:rPr>
+          <w:lang w:val="bg-BG"/>
+        </w:rPr>
+      </w:pPr>
+    </w:p>
+    <w:p>
+      <w:pPr>
+        <w:pStyle w:val="aa"/>
+        <w:numPr>
+          <w:ilvl w:val="0"/>
+          <w:numId w:val="49"/>
+        </w:numPr>
+        <w:rPr>
+          <w:lang w:val="bg-BG"/>
+        </w:rPr>
+      </w:pPr>
+      <w:r>
+        <w:rPr>
+          <w:lang w:val="bg-BG"/>
+        </w:rPr>
+        <w:t>Подреждане на четни и нечетни числа: Напишете програма, която подрежда четните числа от даден масив преди нечетните. Редът на четните и нечетните числа в резултатния масив е неважен.</w:t>
+      </w:r>
+    </w:p>
+    <w:p>
+      <w:pPr>
+        <w:pStyle w:val="aa"/>
+        <w:rPr>
+          <w:lang w:val="bg-BG"/>
+        </w:rPr>
+      </w:pPr>
+    </w:p>
+    <w:p>
+      <w:pPr>
+        <w:pStyle w:val="aa"/>
+        <w:numPr>
+          <w:ilvl w:val="0"/>
+          <w:numId w:val="49"/>
+        </w:numPr>
+      </w:pPr>
+      <w:r>
+        <w:rPr>
+          <w:lang w:val="bg-BG"/>
+        </w:rPr>
+        <w:t>Брой срещания на даден елемент: Напишете програма, която намира и извежда броя на срещанията на даден елемент в масива. Задайте елементът, който искате да проверите за срещания.</w:t>
+      </w:r>
+    </w:p>
+    <w:p>
+      <w:pPr>
         <w:rPr>
           <w:lang w:val="bg-BG"/>
         </w:rPr>
@@ -4293,622 +4582,289 @@
       <w:rPr>
         <w:noProof/>
       </w:rPr>
-      <mc:AlternateContent>
-        <mc:Choice Requires="wps">
-          <w:drawing>
-            <wp:anchor distT="0" distB="0" distL="114300" distR="114300" simplePos="0" relativeHeight="251660288" behindDoc="0" locked="0" layoutInCell="1" allowOverlap="1" wp14:anchorId="7ACB1FAE" wp14:editId="29A37053">
-              <wp:simplePos x="0" y="0"/>
-              <wp:positionH relativeFrom="column">
-                <wp:posOffset>1284605</wp:posOffset>
-              </wp:positionH>
-              <wp:positionV relativeFrom="paragraph">
-                <wp:posOffset>88363</wp:posOffset>
-              </wp:positionV>
-              <wp:extent cx="5320567" cy="513715"/>
-              <wp:effectExtent l="0" t="0" r="0" b="635"/>
-              <wp:wrapNone/>
-              <wp:docPr id="16" name="Text Box 16"/>
-              <wp:cNvGraphicFramePr>
-                <a:graphicFrameLocks xmlns:a="http://schemas.openxmlformats.org/drawingml/2006/main"/>
-              </wp:cNvGraphicFramePr>
-              <a:graphic xmlns:a="http://schemas.openxmlformats.org/drawingml/2006/main">
-                <a:graphicData uri="http://schemas.microsoft.com/office/word/2010/wordprocessingShape">
-                  <wps:wsp>
-                    <wps:cNvSpPr txBox="1">
-                      <a:spLocks noChangeArrowheads="1"/>
-                    </wps:cNvSpPr>
-                    <wps:spPr bwMode="auto">
-                      <a:xfrm>
-                        <a:off x="0" y="0"/>
-                        <a:ext cx="5320567" cy="513715"/>
-                      </a:xfrm>
-                      <a:prstGeom prst="rect">
-                        <a:avLst/>
-                      </a:prstGeom>
-                      <a:noFill/>
-                      <a:ln w="9525">
-                        <a:noFill/>
-                        <a:miter lim="800000"/>
-                        <a:headEnd/>
-                        <a:tailEnd/>
-                      </a:ln>
-                    </wps:spPr>
-                    <wps:txbx>
-                      <w:txbxContent>
-                        <w:p>
-                          <w:pPr>
-                            <w:spacing w:before="60" w:after="60" w:line="240" w:lineRule="auto"/>
-                            <w:jc w:val="both"/>
-                            <w:rPr>
-                              <w:sz w:val="17"/>
-                              <w:szCs w:val="17"/>
-                              <w:lang w:val="ru-RU"/>
-                            </w:rPr>
-                          </w:pPr>
-                          <w:r>
-                            <w:rPr>
-                              <w:color w:val="595959" w:themeColor="text1" w:themeTint="A6"/>
-                              <w:sz w:val="17"/>
-                              <w:szCs w:val="17"/>
-                              <w:lang w:val="bg-BG"/>
-                            </w:rPr>
-                            <w:t>Проект</w:t>
-                          </w:r>
-                          <w:r>
-                            <w:rPr>
-                              <w:color w:val="595959" w:themeColor="text1" w:themeTint="A6"/>
-                              <w:sz w:val="17"/>
-                              <w:szCs w:val="17"/>
-                              <w:lang w:val="bg-BG"/>
-                            </w:rPr>
-                            <w:t xml:space="preserve"> "</w:t>
-                          </w:r>
-                          <w:r>
-                            <w:rPr>
-                              <w:color w:val="595959" w:themeColor="text1" w:themeTint="A6"/>
-                              <w:sz w:val="17"/>
-                              <w:szCs w:val="17"/>
-                              <w:lang w:val="bg-BG"/>
-                            </w:rPr>
-                            <w:t>Отворено учебно съдържание</w:t>
-                          </w:r>
-                          <w:r>
-                            <w:rPr>
-                              <w:color w:val="595959" w:themeColor="text1" w:themeTint="A6"/>
-                              <w:sz w:val="17"/>
-                              <w:szCs w:val="17"/>
-                              <w:lang w:val="bg-BG"/>
-                            </w:rPr>
-                            <w:t xml:space="preserve"> по програмиране и ИТ"</w:t>
-                          </w:r>
-                          <w:r>
-                            <w:rPr>
-                              <w:color w:val="595959" w:themeColor="text1" w:themeTint="A6"/>
-                              <w:sz w:val="17"/>
-                              <w:szCs w:val="17"/>
-                            </w:rPr>
-                            <w:t xml:space="preserve">, </w:t>
-                          </w:r>
-                          <w:r>
-                            <w:rPr>
-                              <w:color w:val="595959" w:themeColor="text1" w:themeTint="A6"/>
-                              <w:sz w:val="17"/>
-                              <w:szCs w:val="17"/>
-                              <w:lang w:val="bg-BG"/>
-                            </w:rPr>
-                            <w:t>СофтУни Фондация</w:t>
-                          </w:r>
-                          <w:r>
-                            <w:rPr>
-                              <w:color w:val="595959" w:themeColor="text1" w:themeTint="A6"/>
-                              <w:sz w:val="17"/>
-                              <w:szCs w:val="17"/>
-                              <w:lang w:val="ru-RU"/>
-                            </w:rPr>
-                            <w:t xml:space="preserve"> </w:t>
-                          </w:r>
-                          <w:r>
-                            <w:rPr>
-                              <w:color w:val="595959" w:themeColor="text1" w:themeTint="A6"/>
-                              <w:sz w:val="17"/>
-                              <w:szCs w:val="17"/>
-                              <w:lang w:val="bg-BG"/>
-                            </w:rPr>
-                            <w:t xml:space="preserve">(лиценз </w:t>
-                          </w:r>
-                          <w:r>
-                            <w:rPr>
-                              <w:color w:val="595959" w:themeColor="text1" w:themeTint="A6"/>
-                              <w:sz w:val="17"/>
-                              <w:szCs w:val="17"/>
-                            </w:rPr>
-                            <w:t>CC</w:t>
-                          </w:r>
-                          <w:r>
-                            <w:rPr>
-                              <w:color w:val="595959" w:themeColor="text1" w:themeTint="A6"/>
-                              <w:sz w:val="17"/>
-                              <w:szCs w:val="17"/>
-                              <w:lang w:val="ru-RU"/>
-                            </w:rPr>
-                            <w:t>-</w:t>
-                          </w:r>
-                          <w:r>
-                            <w:rPr>
-                              <w:color w:val="595959" w:themeColor="text1" w:themeTint="A6"/>
-                              <w:sz w:val="17"/>
-                              <w:szCs w:val="17"/>
-                            </w:rPr>
-                            <w:t>BY</w:t>
-                          </w:r>
-                          <w:r>
-                            <w:rPr>
-                              <w:color w:val="595959" w:themeColor="text1" w:themeTint="A6"/>
-                              <w:sz w:val="17"/>
-                              <w:szCs w:val="17"/>
-                              <w:lang w:val="ru-RU"/>
-                            </w:rPr>
-                            <w:t>-</w:t>
-                          </w:r>
-                          <w:r>
-                            <w:rPr>
-                              <w:color w:val="595959" w:themeColor="text1" w:themeTint="A6"/>
-                              <w:sz w:val="17"/>
-                              <w:szCs w:val="17"/>
-                            </w:rPr>
-                            <w:t>NC-</w:t>
-                          </w:r>
-                          <w:r>
-                            <w:rPr>
-                              <w:color w:val="595959" w:themeColor="text1" w:themeTint="A6"/>
-                              <w:sz w:val="17"/>
-                              <w:szCs w:val="17"/>
-                            </w:rPr>
-                            <w:t>SA</w:t>
-                          </w:r>
-                          <w:r>
-                            <w:rPr>
-                              <w:color w:val="595959" w:themeColor="text1" w:themeTint="A6"/>
-                              <w:sz w:val="17"/>
-                              <w:szCs w:val="17"/>
-                              <w:lang w:val="ru-RU"/>
-                            </w:rPr>
-                            <w:t>)</w:t>
-                          </w:r>
-                        </w:p>
-                        <w:p>
-                          <w:pPr>
-                            <w:spacing w:before="60" w:after="60" w:line="240" w:lineRule="auto"/>
-                            <w:jc w:val="both"/>
-                            <w:rPr>
-                              <w:noProof/>
-                              <w:color w:val="95B3D7" w:themeColor="accent1" w:themeTint="99"/>
-                              <w:sz w:val="17"/>
-                              <w:szCs w:val="17"/>
-                              <w:lang w:val="ru-RU"/>
-                            </w:rPr>
-                          </w:pPr>
-                          <w:hyperlink r:id="rId1" w:history="1">
-                            <w:r>
-                              <w:rPr>
-                                <w:rStyle w:val="a9"/>
-                                <w:noProof/>
-                                <w:color w:val="95B3D7" w:themeColor="accent1" w:themeTint="99"/>
-                                <w:sz w:val="17"/>
-                                <w:szCs w:val="17"/>
-                              </w:rPr>
-                              <w:t>https</w:t>
-                            </w:r>
-                            <w:r>
-                              <w:rPr>
-                                <w:rStyle w:val="a9"/>
-                                <w:noProof/>
-                                <w:color w:val="95B3D7" w:themeColor="accent1" w:themeTint="99"/>
-                                <w:sz w:val="17"/>
-                                <w:szCs w:val="17"/>
-                                <w:lang w:val="ru-RU"/>
-                              </w:rPr>
-                              <w:t>://</w:t>
-                            </w:r>
-                            <w:r>
-                              <w:rPr>
-                                <w:rStyle w:val="a9"/>
-                                <w:noProof/>
-                                <w:color w:val="95B3D7" w:themeColor="accent1" w:themeTint="99"/>
-                                <w:sz w:val="17"/>
-                                <w:szCs w:val="17"/>
-                              </w:rPr>
-                              <w:t>github</w:t>
-                            </w:r>
-                            <w:r>
-                              <w:rPr>
-                                <w:rStyle w:val="a9"/>
-                                <w:noProof/>
-                                <w:color w:val="95B3D7" w:themeColor="accent1" w:themeTint="99"/>
-                                <w:sz w:val="17"/>
-                                <w:szCs w:val="17"/>
-                                <w:lang w:val="ru-RU"/>
-                              </w:rPr>
-                              <w:t>.</w:t>
-                            </w:r>
-                            <w:r>
-                              <w:rPr>
-                                <w:rStyle w:val="a9"/>
-                                <w:noProof/>
-                                <w:color w:val="95B3D7" w:themeColor="accent1" w:themeTint="99"/>
-                                <w:sz w:val="17"/>
-                                <w:szCs w:val="17"/>
-                              </w:rPr>
-                              <w:t>com</w:t>
-                            </w:r>
-                            <w:r>
-                              <w:rPr>
-                                <w:rStyle w:val="a9"/>
-                                <w:noProof/>
-                                <w:color w:val="95B3D7" w:themeColor="accent1" w:themeTint="99"/>
-                                <w:sz w:val="17"/>
-                                <w:szCs w:val="17"/>
-                                <w:lang w:val="ru-RU"/>
-                              </w:rPr>
-                              <w:t>/</w:t>
-                            </w:r>
-                            <w:r>
-                              <w:rPr>
-                                <w:rStyle w:val="a9"/>
-                                <w:noProof/>
-                                <w:color w:val="95B3D7" w:themeColor="accent1" w:themeTint="99"/>
-                                <w:sz w:val="17"/>
-                                <w:szCs w:val="17"/>
-                              </w:rPr>
-                              <w:t>BG</w:t>
-                            </w:r>
-                            <w:r>
-                              <w:rPr>
-                                <w:rStyle w:val="a9"/>
-                                <w:noProof/>
-                                <w:color w:val="95B3D7" w:themeColor="accent1" w:themeTint="99"/>
-                                <w:sz w:val="17"/>
-                                <w:szCs w:val="17"/>
-                                <w:lang w:val="ru-RU"/>
-                              </w:rPr>
-                              <w:t>-</w:t>
-                            </w:r>
-                            <w:r>
-                              <w:rPr>
-                                <w:rStyle w:val="a9"/>
-                                <w:noProof/>
-                                <w:color w:val="95B3D7" w:themeColor="accent1" w:themeTint="99"/>
-                                <w:sz w:val="17"/>
-                                <w:szCs w:val="17"/>
-                              </w:rPr>
-                              <w:t>IT</w:t>
-                            </w:r>
-                            <w:r>
-                              <w:rPr>
-                                <w:rStyle w:val="a9"/>
-                                <w:noProof/>
-                                <w:color w:val="95B3D7" w:themeColor="accent1" w:themeTint="99"/>
-                                <w:sz w:val="17"/>
-                                <w:szCs w:val="17"/>
-                                <w:lang w:val="ru-RU"/>
-                              </w:rPr>
-                              <w:t>-</w:t>
-                            </w:r>
-                            <w:r>
-                              <w:rPr>
-                                <w:rStyle w:val="a9"/>
-                                <w:noProof/>
-                                <w:color w:val="95B3D7" w:themeColor="accent1" w:themeTint="99"/>
-                                <w:sz w:val="17"/>
-                                <w:szCs w:val="17"/>
-                              </w:rPr>
-                              <w:t>Edu</w:t>
-                            </w:r>
-                          </w:hyperlink>
-                        </w:p>
-                      </w:txbxContent>
-                    </wps:txbx>
-                    <wps:bodyPr rot="0" vert="horz" wrap="square" lIns="18000" tIns="43200" rIns="18000" bIns="18000" anchor="t" anchorCtr="0">
-                      <a:noAutofit/>
-                    </wps:bodyPr>
-                  </wps:wsp>
-                </a:graphicData>
-              </a:graphic>
-              <wp14:sizeRelH relativeFrom="page">
-                <wp14:pctWidth>0</wp14:pctWidth>
-              </wp14:sizeRelH>
-              <wp14:sizeRelV relativeFrom="page">
-                <wp14:pctHeight>0</wp14:pctHeight>
-              </wp14:sizeRelV>
-            </wp:anchor>
-          </w:drawing>
-        </mc:Choice>
-        <mc:Fallback>
-          <w:pict>
-            <v:shapetype w14:anchorId="7ACB1FAE" id="_x0000_t202" coordsize="21600,21600" o:spt="202" path="m,l,21600r21600,l21600,xe">
-              <v:stroke joinstyle="miter"/>
-              <v:path gradientshapeok="t" o:connecttype="rect"/>
-            </v:shapetype>
-            <v:shape id="Text Box 16" o:spid="_x0000_s1026" type="#_x0000_t202" style="position:absolute;margin-left:101.15pt;margin-top:6.95pt;width:418.95pt;height:40.45pt;z-index:251660288;visibility:visible;mso-wrap-style:square;mso-width-percent:0;mso-height-percent:0;mso-wrap-distance-left:9pt;mso-wrap-distance-top:0;mso-wrap-distance-right:9pt;mso-wrap-distance-bottom:0;mso-position-horizontal:absolute;mso-position-horizontal-relative:text;mso-position-vertical:absolute;mso-position-vertical-relative:text;mso-width-percent:0;mso-height-percent:0;mso-width-relative:page;mso-height-relative:page;v-text-anchor:top" o:gfxdata="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" filled="f" stroked="f">
-              <v:textbox inset=".5mm,1.2mm,.5mm,.5mm">
-                <w:txbxContent>
-                  <w:p>
-                    <w:pPr>
-                      <w:spacing w:before="60" w:after="60" w:line="240" w:lineRule="auto"/>
-                      <w:jc w:val="both"/>
-                      <w:rPr>
-                        <w:sz w:val="17"/>
-                        <w:szCs w:val="17"/>
-                        <w:lang w:val="ru-RU"/>
-                      </w:rPr>
-                    </w:pPr>
-                    <w:r>
-                      <w:rPr>
-                        <w:color w:val="595959" w:themeColor="text1" w:themeTint="A6"/>
-                        <w:sz w:val="17"/>
-                        <w:szCs w:val="17"/>
-                        <w:lang w:val="bg-BG"/>
-                      </w:rPr>
-                      <w:t>Проект</w:t>
-                    </w:r>
-                    <w:r>
-                      <w:rPr>
-                        <w:color w:val="595959" w:themeColor="text1" w:themeTint="A6"/>
-                        <w:sz w:val="17"/>
-                        <w:szCs w:val="17"/>
-                        <w:lang w:val="bg-BG"/>
-                      </w:rPr>
-                      <w:t xml:space="preserve"> "</w:t>
-                    </w:r>
-                    <w:r>
-                      <w:rPr>
-                        <w:color w:val="595959" w:themeColor="text1" w:themeTint="A6"/>
-                        <w:sz w:val="17"/>
-                        <w:szCs w:val="17"/>
-                        <w:lang w:val="bg-BG"/>
-                      </w:rPr>
-                      <w:t>Отворено учебно съдържание</w:t>
-                    </w:r>
-                    <w:r>
-                      <w:rPr>
-                        <w:color w:val="595959" w:themeColor="text1" w:themeTint="A6"/>
-                        <w:sz w:val="17"/>
-                        <w:szCs w:val="17"/>
-                        <w:lang w:val="bg-BG"/>
-                      </w:rPr>
-                      <w:t xml:space="preserve"> по програмиране и ИТ"</w:t>
-                    </w:r>
-                    <w:r>
-                      <w:rPr>
-                        <w:color w:val="595959" w:themeColor="text1" w:themeTint="A6"/>
-                        <w:sz w:val="17"/>
-                        <w:szCs w:val="17"/>
-                      </w:rPr>
-                      <w:t xml:space="preserve">, </w:t>
-                    </w:r>
-                    <w:r>
-                      <w:rPr>
-                        <w:color w:val="595959" w:themeColor="text1" w:themeTint="A6"/>
-                        <w:sz w:val="17"/>
-                        <w:szCs w:val="17"/>
-                        <w:lang w:val="bg-BG"/>
-                      </w:rPr>
-                      <w:t>СофтУни Фондация</w:t>
-                    </w:r>
-                    <w:r>
-                      <w:rPr>
-                        <w:color w:val="595959" w:themeColor="text1" w:themeTint="A6"/>
-                        <w:sz w:val="17"/>
-                        <w:szCs w:val="17"/>
-                        <w:lang w:val="ru-RU"/>
-                      </w:rPr>
-                      <w:t xml:space="preserve"> </w:t>
-                    </w:r>
-                    <w:r>
-                      <w:rPr>
-                        <w:color w:val="595959" w:themeColor="text1" w:themeTint="A6"/>
-                        <w:sz w:val="17"/>
-                        <w:szCs w:val="17"/>
-                        <w:lang w:val="bg-BG"/>
-                      </w:rPr>
-                      <w:t xml:space="preserve">(лиценз </w:t>
-                    </w:r>
-                    <w:r>
-                      <w:rPr>
-                        <w:color w:val="595959" w:themeColor="text1" w:themeTint="A6"/>
-                        <w:sz w:val="17"/>
-                        <w:szCs w:val="17"/>
-                      </w:rPr>
-                      <w:t>CC</w:t>
-                    </w:r>
-                    <w:r>
-                      <w:rPr>
-                        <w:color w:val="595959" w:themeColor="text1" w:themeTint="A6"/>
-                        <w:sz w:val="17"/>
-                        <w:szCs w:val="17"/>
-                        <w:lang w:val="ru-RU"/>
-                      </w:rPr>
-                      <w:t>-</w:t>
-                    </w:r>
-                    <w:r>
-                      <w:rPr>
-                        <w:color w:val="595959" w:themeColor="text1" w:themeTint="A6"/>
-                        <w:sz w:val="17"/>
-                        <w:szCs w:val="17"/>
-                      </w:rPr>
-                      <w:t>BY</w:t>
-                    </w:r>
-                    <w:r>
-                      <w:rPr>
-                        <w:color w:val="595959" w:themeColor="text1" w:themeTint="A6"/>
-                        <w:sz w:val="17"/>
-                        <w:szCs w:val="17"/>
-                        <w:lang w:val="ru-RU"/>
-                      </w:rPr>
-                      <w:t>-</w:t>
-                    </w:r>
-                    <w:r>
-                      <w:rPr>
-                        <w:color w:val="595959" w:themeColor="text1" w:themeTint="A6"/>
-                        <w:sz w:val="17"/>
-                        <w:szCs w:val="17"/>
-                      </w:rPr>
-                      <w:t>NC-</w:t>
-                    </w:r>
-                    <w:r>
-                      <w:rPr>
-                        <w:color w:val="595959" w:themeColor="text1" w:themeTint="A6"/>
-                        <w:sz w:val="17"/>
-                        <w:szCs w:val="17"/>
-                      </w:rPr>
-                      <w:t>SA</w:t>
-                    </w:r>
-                    <w:r>
-                      <w:rPr>
-                        <w:color w:val="595959" w:themeColor="text1" w:themeTint="A6"/>
-                        <w:sz w:val="17"/>
-                        <w:szCs w:val="17"/>
-                        <w:lang w:val="ru-RU"/>
-                      </w:rPr>
-                      <w:t>)</w:t>
-                    </w:r>
-                  </w:p>
-                  <w:p>
-                    <w:pPr>
-                      <w:spacing w:before="60" w:after="60" w:line="240" w:lineRule="auto"/>
-                      <w:jc w:val="both"/>
-                      <w:rPr>
-                        <w:noProof/>
-                        <w:color w:val="95B3D7" w:themeColor="accent1" w:themeTint="99"/>
-                        <w:sz w:val="17"/>
-                        <w:szCs w:val="17"/>
-                        <w:lang w:val="ru-RU"/>
-                      </w:rPr>
-                    </w:pPr>
-                    <w:hyperlink r:id="rId2" w:history="1">
-                      <w:r>
-                        <w:rPr>
-                          <w:rStyle w:val="a9"/>
-                          <w:noProof/>
-                          <w:color w:val="95B3D7" w:themeColor="accent1" w:themeTint="99"/>
-                          <w:sz w:val="17"/>
-                          <w:szCs w:val="17"/>
-                        </w:rPr>
-                        <w:t>https</w:t>
-                      </w:r>
-                      <w:r>
-                        <w:rPr>
-                          <w:rStyle w:val="a9"/>
-                          <w:noProof/>
-                          <w:color w:val="95B3D7" w:themeColor="accent1" w:themeTint="99"/>
-                          <w:sz w:val="17"/>
-                          <w:szCs w:val="17"/>
-                          <w:lang w:val="ru-RU"/>
-                        </w:rPr>
-                        <w:t>://</w:t>
-                      </w:r>
-                      <w:r>
-                        <w:rPr>
-                          <w:rStyle w:val="a9"/>
-                          <w:noProof/>
-                          <w:color w:val="95B3D7" w:themeColor="accent1" w:themeTint="99"/>
-                          <w:sz w:val="17"/>
-                          <w:szCs w:val="17"/>
-                        </w:rPr>
-                        <w:t>github</w:t>
-                      </w:r>
-                      <w:r>
-                        <w:rPr>
-                          <w:rStyle w:val="a9"/>
-                          <w:noProof/>
-                          <w:color w:val="95B3D7" w:themeColor="accent1" w:themeTint="99"/>
-                          <w:sz w:val="17"/>
-                          <w:szCs w:val="17"/>
-                          <w:lang w:val="ru-RU"/>
-                        </w:rPr>
-                        <w:t>.</w:t>
-                      </w:r>
-                      <w:r>
-                        <w:rPr>
-                          <w:rStyle w:val="a9"/>
-                          <w:noProof/>
-                          <w:color w:val="95B3D7" w:themeColor="accent1" w:themeTint="99"/>
-                          <w:sz w:val="17"/>
-                          <w:szCs w:val="17"/>
-                        </w:rPr>
-                        <w:t>com</w:t>
-                      </w:r>
-                      <w:r>
-                        <w:rPr>
-                          <w:rStyle w:val="a9"/>
-                          <w:noProof/>
-                          <w:color w:val="95B3D7" w:themeColor="accent1" w:themeTint="99"/>
-                          <w:sz w:val="17"/>
-                          <w:szCs w:val="17"/>
-                          <w:lang w:val="ru-RU"/>
-                        </w:rPr>
-                        <w:t>/</w:t>
-                      </w:r>
-                      <w:r>
-                        <w:rPr>
-                          <w:rStyle w:val="a9"/>
-                          <w:noProof/>
-                          <w:color w:val="95B3D7" w:themeColor="accent1" w:themeTint="99"/>
-                          <w:sz w:val="17"/>
-                          <w:szCs w:val="17"/>
-                        </w:rPr>
-                        <w:t>BG</w:t>
-                      </w:r>
-                      <w:r>
-                        <w:rPr>
-                          <w:rStyle w:val="a9"/>
-                          <w:noProof/>
-                          <w:color w:val="95B3D7" w:themeColor="accent1" w:themeTint="99"/>
-                          <w:sz w:val="17"/>
-                          <w:szCs w:val="17"/>
-                          <w:lang w:val="ru-RU"/>
-                        </w:rPr>
-                        <w:t>-</w:t>
-                      </w:r>
-                      <w:r>
-                        <w:rPr>
-                          <w:rStyle w:val="a9"/>
-                          <w:noProof/>
-                          <w:color w:val="95B3D7" w:themeColor="accent1" w:themeTint="99"/>
-                          <w:sz w:val="17"/>
-                          <w:szCs w:val="17"/>
-                        </w:rPr>
-                        <w:t>IT</w:t>
-                      </w:r>
-                      <w:r>
-                        <w:rPr>
-                          <w:rStyle w:val="a9"/>
-                          <w:noProof/>
-                          <w:color w:val="95B3D7" w:themeColor="accent1" w:themeTint="99"/>
-                          <w:sz w:val="17"/>
-                          <w:szCs w:val="17"/>
-                          <w:lang w:val="ru-RU"/>
-                        </w:rPr>
-                        <w:t>-</w:t>
-                      </w:r>
-                      <w:r>
-                        <w:rPr>
-                          <w:rStyle w:val="a9"/>
-                          <w:noProof/>
-                          <w:color w:val="95B3D7" w:themeColor="accent1" w:themeTint="99"/>
-                          <w:sz w:val="17"/>
-                          <w:szCs w:val="17"/>
-                        </w:rPr>
-                        <w:t>Edu</w:t>
-                      </w:r>
-                    </w:hyperlink>
-                  </w:p>
-                </w:txbxContent>
-              </v:textbox>
-            </v:shape>
-          </w:pict>
-        </mc:Fallback>
-      </mc:AlternateContent>
+      <w:pict w14:anchorId="136DE32E">
+        <v:shapetype id="_x0000_t202" coordsize="21600,21600" o:spt="202" path="m,l,21600r21600,l21600,xe">
+          <v:stroke joinstyle="miter"/>
+          <v:path gradientshapeok="t" o:connecttype="rect"/>
+        </v:shapetype>
+        <v:shape id="Text Box 16" o:spid="_x0000_s1027" type="#_x0000_t202" style="position:absolute;margin-left:101.15pt;margin-top:6.95pt;width:418.95pt;height:40.45pt;z-index:251660288;visibility:visible;mso-wrap-style:square;mso-width-percent:0;mso-height-percent:0;mso-wrap-distance-left:9pt;mso-wrap-distance-top:0;mso-wrap-distance-right:9pt;mso-wrap-distance-bottom:0;mso-position-horizontal:absolute;mso-position-horizontal-relative:text;mso-position-vertical:absolute;mso-position-vertical-relative:text;mso-width-percent:0;mso-height-percent:0;mso-width-relative:page;mso-height-relative:page;v-text-anchor:top" o:gfxdata="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" filled="f" stroked="f">
+          <v:textbox inset=".5mm,1.2mm,.5mm,.5mm">
+            <w:txbxContent>
+              <w:p>
+                <w:pPr>
+                  <w:spacing w:before="60" w:after="60" w:line="240" w:lineRule="auto"/>
+                  <w:jc w:val="both"/>
+                  <w:rPr>
+                    <w:sz w:val="17"/>
+                    <w:szCs w:val="17"/>
+                    <w:lang w:val="ru-RU"/>
+                  </w:rPr>
+                </w:pPr>
+                <w:r>
+                  <w:rPr>
+                    <w:color w:val="595959" w:themeColor="text1" w:themeTint="A6"/>
+                    <w:sz w:val="17"/>
+                    <w:szCs w:val="17"/>
+                    <w:lang w:val="bg-BG"/>
+                  </w:rPr>
+                  <w:t>Проект</w:t>
+                </w:r>
+                <w:r>
+                  <w:rPr>
+                    <w:color w:val="595959" w:themeColor="text1" w:themeTint="A6"/>
+                    <w:sz w:val="17"/>
+                    <w:szCs w:val="17"/>
+                    <w:lang w:val="bg-BG"/>
+                  </w:rPr>
+                  <w:t xml:space="preserve"> "</w:t>
+                </w:r>
+                <w:r>
+                  <w:rPr>
+                    <w:color w:val="595959" w:themeColor="text1" w:themeTint="A6"/>
+                    <w:sz w:val="17"/>
+                    <w:szCs w:val="17"/>
+                    <w:lang w:val="bg-BG"/>
+                  </w:rPr>
+                  <w:t>Отворено учебно съдържание</w:t>
+                </w:r>
+                <w:r>
+                  <w:rPr>
+                    <w:color w:val="595959" w:themeColor="text1" w:themeTint="A6"/>
+                    <w:sz w:val="17"/>
+                    <w:szCs w:val="17"/>
+                    <w:lang w:val="bg-BG"/>
+                  </w:rPr>
+                  <w:t xml:space="preserve"> по програмиране и ИТ"</w:t>
+                </w:r>
+                <w:r>
+                  <w:rPr>
+                    <w:color w:val="595959" w:themeColor="text1" w:themeTint="A6"/>
+                    <w:sz w:val="17"/>
+                    <w:szCs w:val="17"/>
+                  </w:rPr>
+                  <w:t xml:space="preserve">, </w:t>
+                </w:r>
+                <w:r>
+                  <w:rPr>
+                    <w:color w:val="595959" w:themeColor="text1" w:themeTint="A6"/>
+                    <w:sz w:val="17"/>
+                    <w:szCs w:val="17"/>
+                    <w:lang w:val="bg-BG"/>
+                  </w:rPr>
+                  <w:t>СофтУни Фондация</w:t>
+                </w:r>
+                <w:r>
+                  <w:rPr>
+                    <w:color w:val="595959" w:themeColor="text1" w:themeTint="A6"/>
+                    <w:sz w:val="17"/>
+                    <w:szCs w:val="17"/>
+                    <w:lang w:val="ru-RU"/>
+                  </w:rPr>
+                  <w:t xml:space="preserve"> </w:t>
+                </w:r>
+                <w:r>
+                  <w:rPr>
+                    <w:color w:val="595959" w:themeColor="text1" w:themeTint="A6"/>
+                    <w:sz w:val="17"/>
+                    <w:szCs w:val="17"/>
+                    <w:lang w:val="bg-BG"/>
+                  </w:rPr>
+                  <w:t xml:space="preserve">(лиценз </w:t>
+                </w:r>
+                <w:r>
+                  <w:rPr>
+                    <w:color w:val="595959" w:themeColor="text1" w:themeTint="A6"/>
+                    <w:sz w:val="17"/>
+                    <w:szCs w:val="17"/>
+                  </w:rPr>
+                  <w:t>CC</w:t>
+                </w:r>
+                <w:r>
+                  <w:rPr>
+                    <w:color w:val="595959" w:themeColor="text1" w:themeTint="A6"/>
+                    <w:sz w:val="17"/>
+                    <w:szCs w:val="17"/>
+                    <w:lang w:val="ru-RU"/>
+                  </w:rPr>
+                  <w:t>-</w:t>
+                </w:r>
+                <w:r>
+                  <w:rPr>
+                    <w:color w:val="595959" w:themeColor="text1" w:themeTint="A6"/>
+                    <w:sz w:val="17"/>
+                    <w:szCs w:val="17"/>
+                  </w:rPr>
+                  <w:t>BY</w:t>
+                </w:r>
+                <w:r>
+                  <w:rPr>
+                    <w:color w:val="595959" w:themeColor="text1" w:themeTint="A6"/>
+                    <w:sz w:val="17"/>
+                    <w:szCs w:val="17"/>
+                    <w:lang w:val="ru-RU"/>
+                  </w:rPr>
+                  <w:t>-</w:t>
+                </w:r>
+                <w:r>
+                  <w:rPr>
+                    <w:color w:val="595959" w:themeColor="text1" w:themeTint="A6"/>
+                    <w:sz w:val="17"/>
+                    <w:szCs w:val="17"/>
+                  </w:rPr>
+                  <w:t>NC-</w:t>
+                </w:r>
+                <w:r>
+                  <w:rPr>
+                    <w:color w:val="595959" w:themeColor="text1" w:themeTint="A6"/>
+                    <w:sz w:val="17"/>
+                    <w:szCs w:val="17"/>
+                  </w:rPr>
+                  <w:t>SA</w:t>
+                </w:r>
+                <w:r>
+                  <w:rPr>
+                    <w:color w:val="595959" w:themeColor="text1" w:themeTint="A6"/>
+                    <w:sz w:val="17"/>
+                    <w:szCs w:val="17"/>
+                    <w:lang w:val="ru-RU"/>
+                  </w:rPr>
+                  <w:t>)</w:t>
+                </w:r>
+              </w:p>
+              <w:p>
+                <w:pPr>
+                  <w:spacing w:before="60" w:after="60" w:line="240" w:lineRule="auto"/>
+                  <w:jc w:val="both"/>
+                  <w:rPr>
+                    <w:noProof/>
+                    <w:color w:val="95B3D7" w:themeColor="accent1" w:themeTint="99"/>
+                    <w:sz w:val="17"/>
+                    <w:szCs w:val="17"/>
+                    <w:lang w:val="ru-RU"/>
+                  </w:rPr>
+                </w:pPr>
+                <w:hyperlink r:id="rId1" w:history="1">
+                  <w:r>
+                    <w:rPr>
+                      <w:rStyle w:val="a9"/>
+                      <w:noProof/>
+                      <w:color w:val="95B3D7" w:themeColor="accent1" w:themeTint="99"/>
+                      <w:sz w:val="17"/>
+                      <w:szCs w:val="17"/>
+                    </w:rPr>
+                    <w:t>https</w:t>
+                  </w:r>
+                  <w:r>
+                    <w:rPr>
+                      <w:rStyle w:val="a9"/>
+                      <w:noProof/>
+                      <w:color w:val="95B3D7" w:themeColor="accent1" w:themeTint="99"/>
+                      <w:sz w:val="17"/>
+                      <w:szCs w:val="17"/>
+                      <w:lang w:val="ru-RU"/>
+                    </w:rPr>
+                    <w:t>://</w:t>
+                  </w:r>
+                  <w:r>
+                    <w:rPr>
+                      <w:rStyle w:val="a9"/>
+                      <w:noProof/>
+                      <w:color w:val="95B3D7" w:themeColor="accent1" w:themeTint="99"/>
+                      <w:sz w:val="17"/>
+                      <w:szCs w:val="17"/>
+                    </w:rPr>
+                    <w:t>github</w:t>
+                  </w:r>
+                  <w:r>
+                    <w:rPr>
+                      <w:rStyle w:val="a9"/>
+                      <w:noProof/>
+                      <w:color w:val="95B3D7" w:themeColor="accent1" w:themeTint="99"/>
+                      <w:sz w:val="17"/>
+                      <w:szCs w:val="17"/>
+                      <w:lang w:val="ru-RU"/>
+                    </w:rPr>
+                    <w:t>.</w:t>
+                  </w:r>
+                  <w:r>
+                    <w:rPr>
+                      <w:rStyle w:val="a9"/>
+                      <w:noProof/>
+                      <w:color w:val="95B3D7" w:themeColor="accent1" w:themeTint="99"/>
+                      <w:sz w:val="17"/>
+                      <w:szCs w:val="17"/>
+                    </w:rPr>
+                    <w:t>com</w:t>
+                  </w:r>
+                  <w:r>
+                    <w:rPr>
+                      <w:rStyle w:val="a9"/>
+                      <w:noProof/>
+                      <w:color w:val="95B3D7" w:themeColor="accent1" w:themeTint="99"/>
+                      <w:sz w:val="17"/>
+                      <w:szCs w:val="17"/>
+                      <w:lang w:val="ru-RU"/>
+                    </w:rPr>
+                    <w:t>/</w:t>
+                  </w:r>
+                  <w:r>
+                    <w:rPr>
+                      <w:rStyle w:val="a9"/>
+                      <w:noProof/>
+                      <w:color w:val="95B3D7" w:themeColor="accent1" w:themeTint="99"/>
+                      <w:sz w:val="17"/>
+                      <w:szCs w:val="17"/>
+                    </w:rPr>
+                    <w:t>BG</w:t>
+                  </w:r>
+                  <w:r>
+                    <w:rPr>
+                      <w:rStyle w:val="a9"/>
+                      <w:noProof/>
+                      <w:color w:val="95B3D7" w:themeColor="accent1" w:themeTint="99"/>
+                      <w:sz w:val="17"/>
+                      <w:szCs w:val="17"/>
+                      <w:lang w:val="ru-RU"/>
+                    </w:rPr>
+                    <w:t>-</w:t>
+                  </w:r>
+                  <w:r>
+                    <w:rPr>
+                      <w:rStyle w:val="a9"/>
+                      <w:noProof/>
+                      <w:color w:val="95B3D7" w:themeColor="accent1" w:themeTint="99"/>
+                      <w:sz w:val="17"/>
+                      <w:szCs w:val="17"/>
+                    </w:rPr>
+                    <w:t>IT</w:t>
+                  </w:r>
+                  <w:r>
+                    <w:rPr>
+                      <w:rStyle w:val="a9"/>
+                      <w:noProof/>
+                      <w:color w:val="95B3D7" w:themeColor="accent1" w:themeTint="99"/>
+                      <w:sz w:val="17"/>
+                      <w:szCs w:val="17"/>
+                      <w:lang w:val="ru-RU"/>
+                    </w:rPr>
+                    <w:t>-</w:t>
+                  </w:r>
+                  <w:r>
+                    <w:rPr>
+                      <w:rStyle w:val="a9"/>
+                      <w:noProof/>
+                      <w:color w:val="95B3D7" w:themeColor="accent1" w:themeTint="99"/>
+                      <w:sz w:val="17"/>
+                      <w:szCs w:val="17"/>
+                    </w:rPr>
+                    <w:t>Edu</w:t>
+                  </w:r>
+                </w:hyperlink>
+              </w:p>
+            </w:txbxContent>
+          </v:textbox>
+        </v:shape>
+      </w:pict>
     </w:r>
     <w:r>
       <w:rPr>
@@ -4927,7 +4883,7 @@
           <wp:effectExtent l="0" t="0" r="0" b="9525"/>
           <wp:wrapSquare wrapText="bothSides"/>
           <wp:docPr id="58" name="Picture 58" descr="SoftUniFoundation_Logo_OneLine@2x">
-            <a:hlinkClick xmlns:a="http://schemas.openxmlformats.org/drawingml/2006/main" r:id="rId3"/>
+            <a:hlinkClick xmlns:a="http://schemas.openxmlformats.org/drawingml/2006/main" r:id="rId2"/>
           </wp:docPr>
           <wp:cNvGraphicFramePr>
             <a:graphicFrameLocks xmlns:a="http://schemas.openxmlformats.org/drawingml/2006/main" noChangeAspect="1"/>
@@ -4937,14 +4893,14 @@
               <pic:pic xmlns:pic="http://schemas.openxmlformats.org/drawingml/2006/picture">
                 <pic:nvPicPr>
                   <pic:cNvPr id="58" name="Picture 58" descr="SoftUniFoundation_Logo_OneLine@2x">
-                    <a:hlinkClick r:id="rId3"/>
+                    <a:hlinkClick r:id="rId2"/>
                   </pic:cNvPr>
                   <pic:cNvPicPr>
                     <a:picLocks noChangeAspect="1" noChangeArrowheads="1"/>
                   </pic:cNvPicPr>
                 </pic:nvPicPr>
                 <pic:blipFill>
-                  <a:blip r:embed="rId4">
+                  <a:blip r:embed="rId3">
                     <a:alphaModFix amt="70000"/>
                     <a:extLst>
                       <a:ext uri="{28A0092B-C50C-407E-A947-70E740481C1C}">
@@ -4983,77 +4939,11 @@
       <w:rPr>
         <w:noProof/>
       </w:rPr>
-      <mc:AlternateContent>
-        <mc:Choice Requires="wps">
-          <w:drawing>
-            <wp:anchor distT="0" distB="0" distL="114300" distR="114300" simplePos="0" relativeHeight="251659264" behindDoc="0" locked="0" layoutInCell="1" allowOverlap="1" wp14:anchorId="41DE7BF4" wp14:editId="0F460D6B">
-              <wp:simplePos x="0" y="0"/>
-              <wp:positionH relativeFrom="column">
-                <wp:posOffset>-1270</wp:posOffset>
-              </wp:positionH>
-              <wp:positionV relativeFrom="paragraph">
-                <wp:posOffset>66040</wp:posOffset>
-              </wp:positionV>
-              <wp:extent cx="6614160" cy="0"/>
-              <wp:effectExtent l="0" t="0" r="0" b="0"/>
-              <wp:wrapNone/>
-              <wp:docPr id="19" name="Straight Connector 19"/>
-              <wp:cNvGraphicFramePr/>
-              <a:graphic xmlns:a="http://schemas.openxmlformats.org/drawingml/2006/main">
-                <a:graphicData uri="http://schemas.microsoft.com/office/word/2010/wordprocessingShape">
-                  <wps:wsp>
-                    <wps:cNvCnPr/>
-                    <wps:spPr>
-                      <a:xfrm flipV="1">
-                        <a:off x="0" y="0"/>
-                        <a:ext cx="6614160" cy="0"/>
-                      </a:xfrm>
-                      <a:prstGeom prst="line">
-                        <a:avLst/>
-                      </a:prstGeom>
-                      <a:ln w="12700" cap="rnd">
-                        <a:solidFill>
-                          <a:schemeClr val="accent6">
-                            <a:lumMod val="50000"/>
-                          </a:schemeClr>
-                        </a:solidFill>
-                      </a:ln>
-                    </wps:spPr>
-                    <wps:style>
-                      <a:lnRef idx="1">
-                        <a:schemeClr val="accent1"/>
-                      </a:lnRef>
-                      <a:fillRef idx="0">
-                        <a:schemeClr val="accent1"/>
-                      </a:fillRef>
-                      <a:effectRef idx="0">
-                        <a:schemeClr val="accent1"/>
-                      </a:effectRef>
-                      <a:fontRef idx="minor">
-                        <a:schemeClr val="tx1"/>
-                      </a:fontRef>
-                    </wps:style>
-                    <wps:bodyPr/>
-                  </wps:wsp>
-                </a:graphicData>
-              </a:graphic>
-              <wp14:sizeRelH relativeFrom="page">
-                <wp14:pctWidth>0</wp14:pctWidth>
-              </wp14:sizeRelH>
-              <wp14:sizeRelV relativeFrom="page">
-                <wp14:pctHeight>0</wp14:pctHeight>
-              </wp14:sizeRelV>
-            </wp:anchor>
-          </w:drawing>
-        </mc:Choice>
-        <mc:Fallback>
-          <w:pict>
-            <v:line w14:anchorId="23DA4A24" id="Straight Connector 19" o:spid="_x0000_s1026" style="position:absolute;flip:y;z-index:251659264;visibility:visible;mso-wrap-style:square;mso-width-percent:0;mso-height-percent:0;mso-wrap-distance-left:9pt;mso-wrap-distance-top:0;mso-wrap-distance-right:9pt;mso-wrap-distance-bottom:0;mso-position-horizontal:absolute;mso-position-horizontal-relative:text;mso-position-vertical:absolute;mso-position-vertical-relative:text;mso-width-percent:0;mso-height-percent:0;mso-width-relative:page;mso-height-relative:page" from="-.1pt,5.2pt" to="520.7pt,5.2pt" o:gfxdata="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" strokecolor="#974706 [1609]" strokeweight="1pt">
-              <v:stroke endcap="round"/>
-            </v:line>
-          </w:pict>
-        </mc:Fallback>
-      </mc:AlternateContent>
+      <w:pict w14:anchorId="78F0ACCC">
+        <v:line id="Straight Connector 19" o:spid="_x0000_s1026" style="position:absolute;flip:y;z-index:251659264;visibility:visible;mso-wrap-style:square;mso-width-percent:0;mso-height-percent:0;mso-wrap-distance-left:9pt;mso-wrap-distance-top:0;mso-wrap-distance-right:9pt;mso-wrap-distance-bottom:0;mso-position-horizontal:absolute;mso-position-horizontal-relative:text;mso-position-vertical:absolute;mso-position-vertical-relative:text;mso-width-percent:0;mso-height-percent:0;mso-width-relative:page;mso-height-relative:page" from="-.1pt,5.2pt" to="520.7pt,5.2pt" o:gfxdata="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" strokecolor="#974706 [1609]" strokeweight="1pt">
+          <v:stroke endcap="round"/>
+        </v:line>
+      </w:pict>
     </w:r>
   </w:p>
   <w:p>
@@ -5064,357 +4954,149 @@
       <w:rPr>
         <w:noProof/>
       </w:rPr>
-      <mc:AlternateContent>
-        <mc:Choice Requires="wps">
-          <w:drawing>
-            <wp:anchor distT="0" distB="0" distL="114300" distR="114300" simplePos="0" relativeHeight="251661312" behindDoc="0" locked="0" layoutInCell="1" allowOverlap="1" wp14:anchorId="0D7D8A2E" wp14:editId="242AC50E">
-              <wp:simplePos x="0" y="0"/>
-              <wp:positionH relativeFrom="column">
-                <wp:posOffset>5647055</wp:posOffset>
-              </wp:positionH>
-              <wp:positionV relativeFrom="paragraph">
-                <wp:posOffset>106045</wp:posOffset>
-              </wp:positionV>
-              <wp:extent cx="900430" cy="201930"/>
-              <wp:effectExtent l="0" t="0" r="13970" b="7620"/>
-              <wp:wrapNone/>
-              <wp:docPr id="4" name="Text Box 4"/>
-              <wp:cNvGraphicFramePr/>
-              <a:graphic xmlns:a="http://schemas.openxmlformats.org/drawingml/2006/main">
-                <a:graphicData uri="http://schemas.microsoft.com/office/word/2010/wordprocessingShape">
-                  <wps:wsp>
-                    <wps:cNvSpPr txBox="1"/>
-                    <wps:spPr>
-                      <a:xfrm>
-                        <a:off x="0" y="0"/>
-                        <a:ext cx="900430" cy="201930"/>
-                      </a:xfrm>
-                      <a:prstGeom prst="rect">
-                        <a:avLst/>
-                      </a:prstGeom>
-                      <a:noFill/>
-                      <a:ln w="6350">
-                        <a:noFill/>
-                      </a:ln>
-                      <a:effectLst/>
-                    </wps:spPr>
-                    <wps:style>
-                      <a:lnRef idx="0">
-                        <a:schemeClr val="accent1"/>
-                      </a:lnRef>
-                      <a:fillRef idx="0">
-                        <a:schemeClr val="accent1"/>
-                      </a:fillRef>
-                      <a:effectRef idx="0">
-                        <a:schemeClr val="accent1"/>
-                      </a:effectRef>
-                      <a:fontRef idx="minor">
-                        <a:schemeClr val="dk1"/>
-                      </a:fontRef>
-                    </wps:style>
-                    <wps:txbx>
-                      <w:txbxContent>
-                        <w:p>
-                          <w:pPr>
-                            <w:spacing w:after="0" w:line="240" w:lineRule="auto"/>
-                            <w:jc w:val="right"/>
-                            <w:rPr>
-                              <w:color w:val="595959" w:themeColor="text1" w:themeTint="A6"/>
-                              <w:sz w:val="17"/>
-                              <w:szCs w:val="17"/>
-                            </w:rPr>
-                          </w:pPr>
-                          <w:r>
-                            <w:rPr>
-                              <w:color w:val="595959" w:themeColor="text1" w:themeTint="A6"/>
-                              <w:sz w:val="17"/>
-                              <w:szCs w:val="17"/>
-                              <w:lang w:val="bg-BG"/>
-                            </w:rPr>
-                            <w:t>стр.</w:t>
-                          </w:r>
-                          <w:r>
-                            <w:rPr>
-                              <w:color w:val="595959" w:themeColor="text1" w:themeTint="A6"/>
-                              <w:sz w:val="17"/>
-                              <w:szCs w:val="17"/>
-                            </w:rPr>
-                            <w:t xml:space="preserve"> </w:t>
-                          </w:r>
-                          <w:r>
-                            <w:rPr>
-                              <w:color w:val="595959" w:themeColor="text1" w:themeTint="A6"/>
-                              <w:sz w:val="17"/>
-                              <w:szCs w:val="17"/>
-                            </w:rPr>
-                            <w:fldChar w:fldCharType="begin"/>
-                          </w:r>
-                          <w:r>
-                            <w:rPr>
-                              <w:color w:val="595959" w:themeColor="text1" w:themeTint="A6"/>
-                              <w:sz w:val="17"/>
-                              <w:szCs w:val="17"/>
-                            </w:rPr>
-                            <w:instrText xml:space="preserve"> PAGE   \* MERGEFORMAT </w:instrText>
-                          </w:r>
-                          <w:r>
-                            <w:rPr>
-                              <w:color w:val="595959" w:themeColor="text1" w:themeTint="A6"/>
-                              <w:sz w:val="17"/>
-                              <w:szCs w:val="17"/>
-                            </w:rPr>
-                            <w:fldChar w:fldCharType="separate"/>
-                          </w:r>
-                          <w:r>
-                            <w:rPr>
-                              <w:noProof/>
-                              <w:color w:val="595959" w:themeColor="text1" w:themeTint="A6"/>
-                              <w:sz w:val="17"/>
-                              <w:szCs w:val="17"/>
-                            </w:rPr>
-                            <w:t>1</w:t>
-                          </w:r>
-                          <w:r>
-                            <w:rPr>
-                              <w:color w:val="595959" w:themeColor="text1" w:themeTint="A6"/>
-                              <w:sz w:val="17"/>
-                              <w:szCs w:val="17"/>
-                            </w:rPr>
-                            <w:fldChar w:fldCharType="end"/>
-                          </w:r>
-                          <w:r>
-                            <w:rPr>
-                              <w:color w:val="595959" w:themeColor="text1" w:themeTint="A6"/>
-                              <w:sz w:val="17"/>
-                              <w:szCs w:val="17"/>
-                            </w:rPr>
-                            <w:t xml:space="preserve"> </w:t>
-                          </w:r>
-                          <w:r>
-                            <w:rPr>
-                              <w:color w:val="595959" w:themeColor="text1" w:themeTint="A6"/>
-                              <w:sz w:val="17"/>
-                              <w:szCs w:val="17"/>
-                              <w:lang w:val="bg-BG"/>
-                            </w:rPr>
-                            <w:t>от</w:t>
-                          </w:r>
-                          <w:r>
-                            <w:rPr>
-                              <w:color w:val="595959" w:themeColor="text1" w:themeTint="A6"/>
-                              <w:sz w:val="17"/>
-                              <w:szCs w:val="17"/>
-                            </w:rPr>
-                            <w:t xml:space="preserve"> </w:t>
-                          </w:r>
-                          <w:r>
-                            <w:rPr>
-                              <w:color w:val="595959" w:themeColor="text1" w:themeTint="A6"/>
-                              <w:sz w:val="17"/>
-                              <w:szCs w:val="17"/>
-                            </w:rPr>
-                            <w:fldChar w:fldCharType="begin"/>
-                          </w:r>
-                          <w:r>
-                            <w:rPr>
-                              <w:color w:val="595959" w:themeColor="text1" w:themeTint="A6"/>
-                              <w:sz w:val="17"/>
-                              <w:szCs w:val="17"/>
-                            </w:rPr>
-                            <w:instrText xml:space="preserve"> NUMPAGES   \* MERGEFORMAT </w:instrText>
-                          </w:r>
-                          <w:r>
-                            <w:rPr>
-                              <w:color w:val="595959" w:themeColor="text1" w:themeTint="A6"/>
-                              <w:sz w:val="17"/>
-                              <w:szCs w:val="17"/>
-                            </w:rPr>
-                            <w:fldChar w:fldCharType="separate"/>
-                          </w:r>
-                          <w:r>
-                            <w:rPr>
-                              <w:noProof/>
-                              <w:color w:val="595959" w:themeColor="text1" w:themeTint="A6"/>
-                              <w:sz w:val="17"/>
-                              <w:szCs w:val="17"/>
-                            </w:rPr>
-                            <w:t>1</w:t>
-                          </w:r>
-                          <w:r>
-                            <w:rPr>
-                              <w:color w:val="595959" w:themeColor="text1" w:themeTint="A6"/>
-                              <w:sz w:val="17"/>
-                              <w:szCs w:val="17"/>
-                            </w:rPr>
-                            <w:fldChar w:fldCharType="end"/>
-                          </w:r>
-                        </w:p>
-                      </w:txbxContent>
-                    </wps:txbx>
-                    <wps:bodyPr rot="0" spcFirstLastPara="0" vertOverflow="overflow" horzOverflow="overflow" vert="horz" wrap="square" lIns="0" tIns="0" rIns="0" bIns="0" numCol="1" spcCol="0" rtlCol="0" fromWordArt="0" anchor="ctr" anchorCtr="0" forceAA="0" compatLnSpc="1">
-                      <a:prstTxWarp prst="textNoShape">
-                        <a:avLst/>
-                      </a:prstTxWarp>
-                      <a:noAutofit/>
-                    </wps:bodyPr>
-                  </wps:wsp>
-                </a:graphicData>
-              </a:graphic>
-              <wp14:sizeRelH relativeFrom="page">
-                <wp14:pctWidth>0</wp14:pctWidth>
-              </wp14:sizeRelH>
-              <wp14:sizeRelV relativeFrom="page">
-                <wp14:pctHeight>0</wp14:pctHeight>
-              </wp14:sizeRelV>
-            </wp:anchor>
-          </w:drawing>
-        </mc:Choice>
-        <mc:Fallback>
-          <w:pict>
-            <v:shape w14:anchorId="0D7D8A2E" id="Text Box 4" o:spid="_x0000_s1027" type="#_x0000_t202" style="position:absolute;margin-left:444.65pt;margin-top:8.35pt;width:70.9pt;height:15.9pt;z-index:251661312;visibility:visible;mso-wrap-style:square;mso-width-percent:0;mso-height-percent:0;mso-wrap-distance-left:9pt;mso-wrap-distance-top:0;mso-wrap-distance-right:9pt;mso-wrap-distance-bottom:0;mso-position-horizontal:absolute;mso-position-horizontal-relative:text;mso-position-vertical:absolute;mso-position-vertical-relative:text;mso-width-percent:0;mso-height-percent:0;mso-width-relative:page;mso-height-relative:page;v-text-anchor:middle" o:gfxdata="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" filled="f" stroked="f" strokeweight=".5pt">
-              <v:textbox inset="0,0,0,0">
-                <w:txbxContent>
-                  <w:p>
-                    <w:pPr>
-                      <w:spacing w:after="0" w:line="240" w:lineRule="auto"/>
-                      <w:jc w:val="right"/>
-                      <w:rPr>
-                        <w:color w:val="595959" w:themeColor="text1" w:themeTint="A6"/>
-                        <w:sz w:val="17"/>
-                        <w:szCs w:val="17"/>
-                      </w:rPr>
-                    </w:pPr>
-                    <w:r>
-                      <w:rPr>
-                        <w:color w:val="595959" w:themeColor="text1" w:themeTint="A6"/>
-                        <w:sz w:val="17"/>
-                        <w:szCs w:val="17"/>
-                        <w:lang w:val="bg-BG"/>
-                      </w:rPr>
-                      <w:t>стр.</w:t>
-                    </w:r>
-                    <w:r>
-                      <w:rPr>
-                        <w:color w:val="595959" w:themeColor="text1" w:themeTint="A6"/>
-                        <w:sz w:val="17"/>
-                        <w:szCs w:val="17"/>
-                      </w:rPr>
-                      <w:t xml:space="preserve"> </w:t>
-                    </w:r>
-                    <w:r>
-                      <w:rPr>
-                        <w:color w:val="595959" w:themeColor="text1" w:themeTint="A6"/>
-                        <w:sz w:val="17"/>
-                        <w:szCs w:val="17"/>
-                      </w:rPr>
-                      <w:fldChar w:fldCharType="begin"/>
-                    </w:r>
-                    <w:r>
-                      <w:rPr>
-                        <w:color w:val="595959" w:themeColor="text1" w:themeTint="A6"/>
-                        <w:sz w:val="17"/>
-                        <w:szCs w:val="17"/>
-                      </w:rPr>
-                      <w:instrText xml:space="preserve"> PAGE   \* MERGEFORMAT </w:instrText>
-                    </w:r>
-                    <w:r>
-                      <w:rPr>
-                        <w:color w:val="595959" w:themeColor="text1" w:themeTint="A6"/>
-                        <w:sz w:val="17"/>
-                        <w:szCs w:val="17"/>
-                      </w:rPr>
-                      <w:fldChar w:fldCharType="separate"/>
-                    </w:r>
-                    <w:r>
-                      <w:rPr>
-                        <w:noProof/>
-                        <w:color w:val="595959" w:themeColor="text1" w:themeTint="A6"/>
-                        <w:sz w:val="17"/>
-                        <w:szCs w:val="17"/>
-                      </w:rPr>
-                      <w:t>1</w:t>
-                    </w:r>
-                    <w:r>
-                      <w:rPr>
-                        <w:color w:val="595959" w:themeColor="text1" w:themeTint="A6"/>
-                        <w:sz w:val="17"/>
-                        <w:szCs w:val="17"/>
-                      </w:rPr>
-                      <w:fldChar w:fldCharType="end"/>
-                    </w:r>
-                    <w:r>
-                      <w:rPr>
-                        <w:color w:val="595959" w:themeColor="text1" w:themeTint="A6"/>
-                        <w:sz w:val="17"/>
-                        <w:szCs w:val="17"/>
-                      </w:rPr>
-                      <w:t xml:space="preserve"> </w:t>
-                    </w:r>
-                    <w:r>
-                      <w:rPr>
-                        <w:color w:val="595959" w:themeColor="text1" w:themeTint="A6"/>
-                        <w:sz w:val="17"/>
-                        <w:szCs w:val="17"/>
-                        <w:lang w:val="bg-BG"/>
-                      </w:rPr>
-                      <w:t>от</w:t>
-                    </w:r>
-                    <w:r>
-                      <w:rPr>
-                        <w:color w:val="595959" w:themeColor="text1" w:themeTint="A6"/>
-                        <w:sz w:val="17"/>
-                        <w:szCs w:val="17"/>
-                      </w:rPr>
-                      <w:t xml:space="preserve"> </w:t>
-                    </w:r>
-                    <w:r>
-                      <w:rPr>
-                        <w:color w:val="595959" w:themeColor="text1" w:themeTint="A6"/>
-                        <w:sz w:val="17"/>
-                        <w:szCs w:val="17"/>
-                      </w:rPr>
-                      <w:fldChar w:fldCharType="begin"/>
-                    </w:r>
-                    <w:r>
-                      <w:rPr>
-                        <w:color w:val="595959" w:themeColor="text1" w:themeTint="A6"/>
-                        <w:sz w:val="17"/>
-                        <w:szCs w:val="17"/>
-                      </w:rPr>
-                      <w:instrText xml:space="preserve"> NUMPAGES   \* MERGEFORMAT </w:instrText>
-                    </w:r>
-                    <w:r>
-                      <w:rPr>
-                        <w:color w:val="595959" w:themeColor="text1" w:themeTint="A6"/>
-                        <w:sz w:val="17"/>
-                        <w:szCs w:val="17"/>
-                      </w:rPr>
-                      <w:fldChar w:fldCharType="separate"/>
-                    </w:r>
-                    <w:r>
-                      <w:rPr>
-                        <w:noProof/>
-                        <w:color w:val="595959" w:themeColor="text1" w:themeTint="A6"/>
-                        <w:sz w:val="17"/>
-                        <w:szCs w:val="17"/>
-                      </w:rPr>
-                      <w:t>1</w:t>
-                    </w:r>
-                    <w:r>
-                      <w:rPr>
-                        <w:color w:val="595959" w:themeColor="text1" w:themeTint="A6"/>
-                        <w:sz w:val="17"/>
-                        <w:szCs w:val="17"/>
-                      </w:rPr>
-                      <w:fldChar w:fldCharType="end"/>
-                    </w:r>
-                  </w:p>
-                </w:txbxContent>
-              </v:textbox>
-            </v:shape>
-          </w:pict>
-        </mc:Fallback>
-      </mc:AlternateContent>
+      <w:pict w14:anchorId="53D1A1A2">
+        <v:shape id="Text Box 4" o:spid="_x0000_s1025" type="#_x0000_t202" style="position:absolute;margin-left:444.65pt;margin-top:8.35pt;width:70.9pt;height:15.9pt;z-index:251661312;visibility:visible;mso-wrap-style:square;mso-width-percent:0;mso-height-percent:0;mso-wrap-distance-left:9pt;mso-wrap-distance-top:0;mso-wrap-distance-right:9pt;mso-wrap-distance-bottom:0;mso-position-horizontal:absolute;mso-position-horizontal-relative:text;mso-position-vertical:absolute;mso-position-vertical-relative:text;mso-width-percent:0;mso-height-percent:0;mso-width-relative:page;mso-height-relative:page;v-text-anchor:middle" o:gfxdata="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" filled="f" stroked="f" strokeweight=".5pt">
+          <v:textbox inset="0,0,0,0">
+            <w:txbxContent>
+              <w:p>
+                <w:pPr>
+                  <w:spacing w:after="0" w:line="240" w:lineRule="auto"/>
+                  <w:jc w:val="right"/>
+                  <w:rPr>
+                    <w:color w:val="595959" w:themeColor="text1" w:themeTint="A6"/>
+                    <w:sz w:val="17"/>
+                    <w:szCs w:val="17"/>
+                  </w:rPr>
+                </w:pPr>
+                <w:r>
+                  <w:rPr>
+                    <w:color w:val="595959" w:themeColor="text1" w:themeTint="A6"/>
+                    <w:sz w:val="17"/>
+                    <w:szCs w:val="17"/>
+                    <w:lang w:val="bg-BG"/>
+                  </w:rPr>
+                  <w:t>стр.</w:t>
+                </w:r>
+                <w:r>
+                  <w:rPr>
+                    <w:color w:val="595959" w:themeColor="text1" w:themeTint="A6"/>
+                    <w:sz w:val="17"/>
+                    <w:szCs w:val="17"/>
+                  </w:rPr>
+                  <w:t xml:space="preserve"> </w:t>
+                </w:r>
+                <w:r>
+                  <w:rPr>
+                    <w:color w:val="595959" w:themeColor="text1" w:themeTint="A6"/>
+                    <w:sz w:val="17"/>
+                    <w:szCs w:val="17"/>
+                  </w:rPr>
+                  <w:fldChar w:fldCharType="begin"/>
+                </w:r>
+                <w:r>
+                  <w:rPr>
+                    <w:color w:val="595959" w:themeColor="text1" w:themeTint="A6"/>
+                    <w:sz w:val="17"/>
+                    <w:szCs w:val="17"/>
+                  </w:rPr>
+                  <w:instrText xml:space="preserve"> PAGE   \* MERGEFORMAT </w:instrText>
+                </w:r>
+                <w:r>
+                  <w:rPr>
+                    <w:color w:val="595959" w:themeColor="text1" w:themeTint="A6"/>
+                    <w:sz w:val="17"/>
+                    <w:szCs w:val="17"/>
+                  </w:rPr>
+                  <w:fldChar w:fldCharType="separate"/>
+                </w:r>
+                <w:r>
+                  <w:rPr>
+                    <w:noProof/>
+                    <w:color w:val="595959" w:themeColor="text1" w:themeTint="A6"/>
+                    <w:sz w:val="17"/>
+                    <w:szCs w:val="17"/>
+                  </w:rPr>
+                  <w:t>1</w:t>
+                </w:r>
+                <w:r>
+                  <w:rPr>
+                    <w:color w:val="595959" w:themeColor="text1" w:themeTint="A6"/>
+                    <w:sz w:val="17"/>
+                    <w:szCs w:val="17"/>
+                  </w:rPr>
+                  <w:fldChar w:fldCharType="end"/>
+                </w:r>
+                <w:r>
+                  <w:rPr>
+                    <w:color w:val="595959" w:themeColor="text1" w:themeTint="A6"/>
+                    <w:sz w:val="17"/>
+                    <w:szCs w:val="17"/>
+                  </w:rPr>
+                  <w:t xml:space="preserve"> </w:t>
+                </w:r>
+                <w:r>
+                  <w:rPr>
+                    <w:color w:val="595959" w:themeColor="text1" w:themeTint="A6"/>
+                    <w:sz w:val="17"/>
+                    <w:szCs w:val="17"/>
+                    <w:lang w:val="bg-BG"/>
+                  </w:rPr>
+                  <w:t>от</w:t>
+                </w:r>
+                <w:r>
+                  <w:rPr>
+                    <w:color w:val="595959" w:themeColor="text1" w:themeTint="A6"/>
+                    <w:sz w:val="17"/>
+                    <w:szCs w:val="17"/>
+                  </w:rPr>
+                  <w:t xml:space="preserve"> </w:t>
+                </w:r>
+                <w:r>
+                  <w:rPr>
+                    <w:color w:val="595959" w:themeColor="text1" w:themeTint="A6"/>
+                    <w:sz w:val="17"/>
+                    <w:szCs w:val="17"/>
+                  </w:rPr>
+                  <w:fldChar w:fldCharType="begin"/>
+                </w:r>
+                <w:r>
+                  <w:rPr>
+                    <w:color w:val="595959" w:themeColor="text1" w:themeTint="A6"/>
+                    <w:sz w:val="17"/>
+                    <w:szCs w:val="17"/>
+                  </w:rPr>
+                  <w:instrText xml:space="preserve"> NUMPAGES   \* MERGEFORMAT </w:instrText>
+                </w:r>
+                <w:r>
+                  <w:rPr>
+                    <w:color w:val="595959" w:themeColor="text1" w:themeTint="A6"/>
+                    <w:sz w:val="17"/>
+                    <w:szCs w:val="17"/>
+                  </w:rPr>
+                  <w:fldChar w:fldCharType="separate"/>
+                </w:r>
+                <w:r>
+                  <w:rPr>
+                    <w:noProof/>
+                    <w:color w:val="595959" w:themeColor="text1" w:themeTint="A6"/>
+                    <w:sz w:val="17"/>
+                    <w:szCs w:val="17"/>
+                  </w:rPr>
+                  <w:t>1</w:t>
+                </w:r>
+                <w:r>
+                  <w:rPr>
+                    <w:color w:val="595959" w:themeColor="text1" w:themeTint="A6"/>
+                    <w:sz w:val="17"/>
+                    <w:szCs w:val="17"/>
+                  </w:rPr>
+                  <w:fldChar w:fldCharType="end"/>
+                </w:r>
+              </w:p>
+            </w:txbxContent>
+          </v:textbox>
+        </v:shape>
+      </w:pict>
     </w:r>
   </w:p>
 </w:ftr>
@@ -5777,6 +5459,92 @@
     </w:lvl>
   </w:abstractNum>
   <w:abstractNum w:abstractNumId="3" w15:restartNumberingAfterBreak="0">
+    <w:nsid w:val="0D215BFB"/>
+    <w:multiLevelType w:val="hybridMultilevel"/>
+    <w:tmpl w:val="0D5CD2CE"/>
+    <w:lvl w:ilvl="0" w:tplc="0809000F">
+      <w:start w:val="1"/>
+      <w:numFmt w:val="decimal"/>
+      <w:lvlText w:val="%1."/>
+      <w:lvlJc w:val="left"/>
+      <w:pPr>
+        <w:ind w:left="720" w:hanging="360"/>
+      </w:pPr>
+    </w:lvl>
+    <w:lvl w:ilvl="1" w:tplc="08090019" w:tentative="1">
+      <w:start w:val="1"/>
+      <w:numFmt w:val="lowerLetter"/>
+      <w:lvlText w:val="%2."/>
+      <w:lvlJc w:val="left"/>
+      <w:pPr>
+        <w:ind w:left="1440" w:hanging="360"/>
+      </w:pPr>
+    </w:lvl>
+    <w:lvl w:ilvl="2" w:tplc="0809001B" w:tentative="1">
+      <w:start w:val="1"/>
+      <w:numFmt w:val="lowerRoman"/>
+      <w:lvlText w:val="%3."/>
+      <w:lvlJc w:val="right"/>
+      <w:pPr>
+        <w:ind w:left="2160" w:hanging="180"/>
+      </w:pPr>
+    </w:lvl>
+    <w:lvl w:ilvl="3" w:tplc="0809000F" w:tentative="1">
+      <w:start w:val="1"/>
+      <w:numFmt w:val="decimal"/>
+      <w:lvlText w:val="%4."/>
+      <w:lvlJc w:val="left"/>
+      <w:pPr>
+        <w:ind w:left="2880" w:hanging="360"/>
+      </w:pPr>
+    </w:lvl>
+    <w:lvl w:ilvl="4" w:tplc="08090019" w:tentative="1">
+      <w:start w:val="1"/>
+      <w:numFmt w:val="lowerLetter"/>
+      <w:lvlText w:val="%5."/>
+      <w:lvlJc w:val="left"/>
+      <w:pPr>
+        <w:ind w:left="3600" w:hanging="360"/>
+      </w:pPr>
+    </w:lvl>
+    <w:lvl w:ilvl="5" w:tplc="0809001B" w:tentative="1">
+      <w:start w:val="1"/>
+      <w:numFmt w:val="lowerRoman"/>
+      <w:lvlText w:val="%6."/>
+      <w:lvlJc w:val="right"/>
+      <w:pPr>
+        <w:ind w:left="4320" w:hanging="180"/>
+      </w:pPr>
+    </w:lvl>
+    <w:lvl w:ilvl="6" w:tplc="0809000F" w:tentative="1">
+      <w:start w:val="1"/>
+      <w:numFmt w:val="decimal"/>
+      <w:lvlText w:val="%7."/>
+      <w:lvlJc w:val="left"/>
+      <w:pPr>
+        <w:ind w:left="5040" w:hanging="360"/>
+      </w:pPr>
+    </w:lvl>
+    <w:lvl w:ilvl="7" w:tplc="08090019" w:tentative="1">
+      <w:start w:val="1"/>
+      <w:numFmt w:val="lowerLetter"/>
+      <w:lvlText w:val="%8."/>
+      <w:lvlJc w:val="left"/>
+      <w:pPr>
+        <w:ind w:left="5760" w:hanging="360"/>
+      </w:pPr>
+    </w:lvl>
+    <w:lvl w:ilvl="8" w:tplc="0809001B" w:tentative="1">
+      <w:start w:val="1"/>
+      <w:numFmt w:val="lowerRoman"/>
+      <w:lvlText w:val="%9."/>
+      <w:lvlJc w:val="right"/>
+      <w:pPr>
+        <w:ind w:left="6480" w:hanging="180"/>
+      </w:pPr>
+    </w:lvl>
+  </w:abstractNum>
+  <w:abstractNum w:abstractNumId="4" w15:restartNumberingAfterBreak="0">
     <w:nsid w:val="12D46FE6"/>
     <w:multiLevelType w:val="hybridMultilevel"/>
     <w:tmpl w:val="2E189FDA"/>
@@ -5889,7 +5657,7 @@
       </w:rPr>
     </w:lvl>
   </w:abstractNum>
-  <w:abstractNum w:abstractNumId="4" w15:restartNumberingAfterBreak="0">
+  <w:abstractNum w:abstractNumId="5" w15:restartNumberingAfterBreak="0">
     <w:nsid w:val="13A00DEC"/>
     <w:multiLevelType w:val="hybridMultilevel"/>
     <w:tmpl w:val="5E960EC2"/>
@@ -5976,7 +5744,7 @@
       </w:pPr>
     </w:lvl>
   </w:abstractNum>
-  <w:abstractNum w:abstractNumId="5" w15:restartNumberingAfterBreak="0">
+  <w:abstractNum w:abstractNumId="6" w15:restartNumberingAfterBreak="0">
     <w:nsid w:val="19FC108B"/>
     <w:multiLevelType w:val="hybridMultilevel"/>
     <w:tmpl w:val="5AE21E18"/>
@@ -6089,7 +5857,7 @@
       </w:rPr>
     </w:lvl>
   </w:abstractNum>
-  <w:abstractNum w:abstractNumId="6" w15:restartNumberingAfterBreak="0">
+  <w:abstractNum w:abstractNumId="7" w15:restartNumberingAfterBreak="0">
     <w:nsid w:val="1D3C450D"/>
     <w:multiLevelType w:val="hybridMultilevel"/>
     <w:tmpl w:val="0732809A"/>
@@ -6178,7 +5946,7 @@
       </w:pPr>
     </w:lvl>
   </w:abstractNum>
-  <w:abstractNum w:abstractNumId="7" w15:restartNumberingAfterBreak="0">
+  <w:abstractNum w:abstractNumId="8" w15:restartNumberingAfterBreak="0">
     <w:nsid w:val="1DAD2515"/>
     <w:multiLevelType w:val="hybridMultilevel"/>
     <w:tmpl w:val="9C1E9A04"/>
@@ -6291,7 +6059,119 @@
       </w:rPr>
     </w:lvl>
   </w:abstractNum>
-  <w:abstractNum w:abstractNumId="8" w15:restartNumberingAfterBreak="0">
+  <w:abstractNum w:abstractNumId="9" w15:restartNumberingAfterBreak="0">
+    <w:nsid w:val="1FDF751B"/>
+    <w:multiLevelType w:val="hybridMultilevel"/>
+    <w:tmpl w:val="C4382E7A"/>
+    <w:lvl w:ilvl="0" w:tplc="08090001">
+      <w:numFmt w:val="bullet"/>
+      <w:lvlText w:val=""/>
+      <w:lvlJc w:val="left"/>
+      <w:pPr>
+        <w:ind w:left="720" w:hanging="360"/>
+      </w:pPr>
+      <w:rPr>
+        <w:rFonts w:ascii="Symbol" w:eastAsia="Times New Roman" w:hAnsi="Symbol" w:cs="Times New Roman" w:hint="default"/>
+      </w:rPr>
+    </w:lvl>
+    <w:lvl w:ilvl="1" w:tplc="08090003" w:tentative="1">
+      <w:start w:val="1"/>
+      <w:numFmt w:val="bullet"/>
+      <w:lvlText w:val="o"/>
+      <w:lvlJc w:val="left"/>
+      <w:pPr>
+        <w:ind w:left="1440" w:hanging="360"/>
+      </w:pPr>
+      <w:rPr>
+        <w:rFonts w:ascii="Courier New" w:hAnsi="Courier New" w:cs="Courier New" w:hint="default"/>
+      </w:rPr>
+    </w:lvl>
+    <w:lvl w:ilvl="2" w:tplc="08090005" w:tentative="1">
+      <w:start w:val="1"/>
+      <w:numFmt w:val="bullet"/>
+      <w:lvlText w:val=""/>
+      <w:lvlJc w:val="left"/>
+      <w:pPr>
+        <w:ind w:left="2160" w:hanging="360"/>
+      </w:pPr>
+      <w:rPr>
+        <w:rFonts w:ascii="Wingdings" w:hAnsi="Wingdings" w:hint="default"/>
+      </w:rPr>
+    </w:lvl>
+    <w:lvl w:ilvl="3" w:tplc="08090001" w:tentative="1">
+      <w:start w:val="1"/>
+      <w:numFmt w:val="bullet"/>
+      <w:lvlText w:val=""/>
+      <w:lvlJc w:val="left"/>
+      <w:pPr>
+        <w:ind w:left="2880" w:hanging="360"/>
+      </w:pPr>
+      <w:rPr>
+        <w:rFonts w:ascii="Symbol" w:hAnsi="Symbol" w:hint="default"/>
+      </w:rPr>
+    </w:lvl>
+    <w:lvl w:ilvl="4" w:tplc="08090003" w:tentative="1">
+      <w:start w:val="1"/>
+      <w:numFmt w:val="bullet"/>
+      <w:lvlText w:val="o"/>
+      <w:lvlJc w:val="left"/>
+      <w:pPr>
+        <w:ind w:left="3600" w:hanging="360"/>
+      </w:pPr>
+      <w:rPr>
+        <w:rFonts w:ascii="Courier New" w:hAnsi="Courier New" w:cs="Courier New" w:hint="default"/>
+      </w:rPr>
+    </w:lvl>
+    <w:lvl w:ilvl="5" w:tplc="08090005" w:tentative="1">
+      <w:start w:val="1"/>
+      <w:numFmt w:val="bullet"/>
+      <w:lvlText w:val=""/>
+      <w:lvlJc w:val="left"/>
+      <w:pPr>
+        <w:ind w:left="4320" w:hanging="360"/>
+      </w:pPr>
+      <w:rPr>
+        <w:rFonts w:ascii="Wingdings" w:hAnsi="Wingdings" w:hint="default"/>
+      </w:rPr>
+    </w:lvl>
+    <w:lvl w:ilvl="6" w:tplc="08090001" w:tentative="1">
+      <w:start w:val="1"/>
+      <w:numFmt w:val="bullet"/>
+      <w:lvlText w:val=""/>
+      <w:lvlJc w:val="left"/>
+      <w:pPr>
+        <w:ind w:left="5040" w:hanging="360"/>
+      </w:pPr>
+      <w:rPr>
+        <w:rFonts w:ascii="Symbol" w:hAnsi="Symbol" w:hint="default"/>
+      </w:rPr>
+    </w:lvl>
+    <w:lvl w:ilvl="7" w:tplc="08090003" w:tentative="1">
+      <w:start w:val="1"/>
+      <w:numFmt w:val="bullet"/>
+      <w:lvlText w:val="o"/>
+      <w:lvlJc w:val="left"/>
+      <w:pPr>
+        <w:ind w:left="5760" w:hanging="360"/>
+      </w:pPr>
+      <w:rPr>
+        <w:rFonts w:ascii="Courier New" w:hAnsi="Courier New" w:cs="Courier New" w:hint="default"/>
+      </w:rPr>
+    </w:lvl>
+    <w:lvl w:ilvl="8" w:tplc="08090005" w:tentative="1">
+      <w:start w:val="1"/>
+      <w:numFmt w:val="bullet"/>
+      <w:lvlText w:val=""/>
+      <w:lvlJc w:val="left"/>
+      <w:pPr>
+        <w:ind w:left="6480" w:hanging="360"/>
+      </w:pPr>
+      <w:rPr>
+        <w:rFonts w:ascii="Wingdings" w:hAnsi="Wingdings" w:hint="default"/>
+      </w:rPr>
+    </w:lvl>
+  </w:abstractNum>
+  <w:abstractNum w:abstractNumId="10" w15:restartNumberingAfterBreak="0">
     <w:nsid w:val="22CD3F94"/>
     <w:multiLevelType w:val="hybridMultilevel"/>
     <w:tmpl w:val="A044FDFA"/>
@@ -6377,7 +6257,7 @@
       </w:pPr>
     </w:lvl>
   </w:abstractNum>
-  <w:abstractNum w:abstractNumId="9" w15:restartNumberingAfterBreak="0">
+  <w:abstractNum w:abstractNumId="11" w15:restartNumberingAfterBreak="0">
     <w:nsid w:val="23536430"/>
     <w:multiLevelType w:val="hybridMultilevel"/>
     <w:tmpl w:val="88CCA070"/>
@@ -6490,7 +6370,7 @@
       </w:rPr>
     </w:lvl>
   </w:abstractNum>
-  <w:abstractNum w:abstractNumId="10" w15:restartNumberingAfterBreak="0">
+  <w:abstractNum w:abstractNumId="12" w15:restartNumberingAfterBreak="0">
     <w:nsid w:val="23C737F5"/>
     <w:multiLevelType w:val="hybridMultilevel"/>
     <w:tmpl w:val="13202166"/>
@@ -6579,7 +6459,7 @@
       </w:pPr>
     </w:lvl>
   </w:abstractNum>
-  <w:abstractNum w:abstractNumId="11" w15:restartNumberingAfterBreak="0">
+  <w:abstractNum w:abstractNumId="13" w15:restartNumberingAfterBreak="0">
     <w:nsid w:val="253348C0"/>
     <w:multiLevelType w:val="hybridMultilevel"/>
     <w:tmpl w:val="5CC6AF8A"/>
@@ -6667,7 +6547,7 @@
       </w:pPr>
     </w:lvl>
   </w:abstractNum>
-  <w:abstractNum w:abstractNumId="12" w15:restartNumberingAfterBreak="0">
+  <w:abstractNum w:abstractNumId="14" w15:restartNumberingAfterBreak="0">
     <w:nsid w:val="26413526"/>
     <w:multiLevelType w:val="hybridMultilevel"/>
     <w:tmpl w:val="A1B4F3F4"/>
@@ -6753,7 +6633,7 @@
       </w:pPr>
     </w:lvl>
   </w:abstractNum>
-  <w:abstractNum w:abstractNumId="13" w15:restartNumberingAfterBreak="0">
+  <w:abstractNum w:abstractNumId="15" w15:restartNumberingAfterBreak="0">
     <w:nsid w:val="264860D5"/>
     <w:multiLevelType w:val="hybridMultilevel"/>
     <w:tmpl w:val="1F1CB5CE"/>
@@ -6842,7 +6722,7 @@
       </w:pPr>
     </w:lvl>
   </w:abstractNum>
-  <w:abstractNum w:abstractNumId="14" w15:restartNumberingAfterBreak="0">
+  <w:abstractNum w:abstractNumId="16" w15:restartNumberingAfterBreak="0">
     <w:nsid w:val="268274C7"/>
     <w:multiLevelType w:val="hybridMultilevel"/>
     <w:tmpl w:val="0732809A"/>
@@ -6931,7 +6811,7 @@
       </w:pPr>
     </w:lvl>
   </w:abstractNum>
-  <w:abstractNum w:abstractNumId="15" w15:restartNumberingAfterBreak="0">
+  <w:abstractNum w:abstractNumId="17" w15:restartNumberingAfterBreak="0">
     <w:nsid w:val="2C5B53B7"/>
     <w:multiLevelType w:val="hybridMultilevel"/>
     <w:tmpl w:val="98BE5D62"/>
@@ -7026,7 +6906,7 @@
       </w:pPr>
     </w:lvl>
   </w:abstractNum>
-  <w:abstractNum w:abstractNumId="16" w15:restartNumberingAfterBreak="0">
+  <w:abstractNum w:abstractNumId="18" w15:restartNumberingAfterBreak="0">
     <w:nsid w:val="2CE51155"/>
     <w:multiLevelType w:val="multilevel"/>
     <w:tmpl w:val="4A18EE0A"/>
@@ -7175,7 +7055,7 @@
       </w:rPr>
     </w:lvl>
   </w:abstractNum>
-  <w:abstractNum w:abstractNumId="17" w15:restartNumberingAfterBreak="0">
+  <w:abstractNum w:abstractNumId="19" w15:restartNumberingAfterBreak="0">
     <w:nsid w:val="326B7ADF"/>
     <w:multiLevelType w:val="hybridMultilevel"/>
     <w:tmpl w:val="243464B4"/>
@@ -7270,7 +7150,7 @@
       </w:pPr>
     </w:lvl>
   </w:abstractNum>
-  <w:abstractNum w:abstractNumId="18" w15:restartNumberingAfterBreak="0">
+  <w:abstractNum w:abstractNumId="20" w15:restartNumberingAfterBreak="0">
     <w:nsid w:val="36F1759A"/>
     <w:multiLevelType w:val="hybridMultilevel"/>
     <w:tmpl w:val="AC4C80EA"/>
@@ -7383,7 +7263,7 @@
       </w:rPr>
     </w:lvl>
   </w:abstractNum>
-  <w:abstractNum w:abstractNumId="19" w15:restartNumberingAfterBreak="0">
+  <w:abstractNum w:abstractNumId="21" w15:restartNumberingAfterBreak="0">
     <w:nsid w:val="385C6CB3"/>
     <w:multiLevelType w:val="hybridMultilevel"/>
     <w:tmpl w:val="C1C67C5C"/>
@@ -7496,7 +7376,7 @@
       </w:rPr>
     </w:lvl>
   </w:abstractNum>
-  <w:abstractNum w:abstractNumId="20" w15:restartNumberingAfterBreak="0">
+  <w:abstractNum w:abstractNumId="22" w15:restartNumberingAfterBreak="0">
     <w:nsid w:val="40B63A43"/>
     <w:multiLevelType w:val="hybridMultilevel"/>
     <w:tmpl w:val="4D9EFB84"/>
@@ -7591,7 +7471,7 @@
       </w:pPr>
     </w:lvl>
   </w:abstractNum>
-  <w:abstractNum w:abstractNumId="21" w15:restartNumberingAfterBreak="0">
+  <w:abstractNum w:abstractNumId="23" w15:restartNumberingAfterBreak="0">
     <w:nsid w:val="44BC2519"/>
     <w:multiLevelType w:val="hybridMultilevel"/>
     <w:tmpl w:val="EEB2B3B6"/>
@@ -7680,7 +7560,7 @@
       </w:pPr>
     </w:lvl>
   </w:abstractNum>
-  <w:abstractNum w:abstractNumId="22" w15:restartNumberingAfterBreak="0">
+  <w:abstractNum w:abstractNumId="24" w15:restartNumberingAfterBreak="0">
     <w:nsid w:val="462E05C9"/>
     <w:multiLevelType w:val="hybridMultilevel"/>
     <w:tmpl w:val="DD14F1AC"/>
@@ -7793,7 +7673,7 @@
       </w:rPr>
     </w:lvl>
   </w:abstractNum>
-  <w:abstractNum w:abstractNumId="23" w15:restartNumberingAfterBreak="0">
+  <w:abstractNum w:abstractNumId="25" w15:restartNumberingAfterBreak="0">
     <w:nsid w:val="49F15A4A"/>
     <w:multiLevelType w:val="hybridMultilevel"/>
     <w:tmpl w:val="507C2FF0"/>
@@ -7882,7 +7762,93 @@
       </w:pPr>
     </w:lvl>
   </w:abstractNum>
-  <w:abstractNum w:abstractNumId="24" w15:restartNumberingAfterBreak="0">
+  <w:abstractNum w:abstractNumId="26" w15:restartNumberingAfterBreak="0">
+    <w:nsid w:val="4D144C99"/>
+    <w:multiLevelType w:val="hybridMultilevel"/>
+    <w:tmpl w:val="B9928CAA"/>
+    <w:lvl w:ilvl="0" w:tplc="0809000F">
+      <w:start w:val="1"/>
+      <w:numFmt w:val="decimal"/>
+      <w:lvlText w:val="%1."/>
+      <w:lvlJc w:val="left"/>
+      <w:pPr>
+        <w:ind w:left="720" w:hanging="360"/>
+      </w:pPr>
+    </w:lvl>
+    <w:lvl w:ilvl="1" w:tplc="08090019" w:tentative="1">
+      <w:start w:val="1"/>
+      <w:numFmt w:val="lowerLetter"/>
+      <w:lvlText w:val="%2."/>
+      <w:lvlJc w:val="left"/>
+      <w:pPr>
+        <w:ind w:left="1440" w:hanging="360"/>
+      </w:pPr>
+    </w:lvl>
+    <w:lvl w:ilvl="2" w:tplc="0809001B" w:tentative="1">
+      <w:start w:val="1"/>
+      <w:numFmt w:val="lowerRoman"/>
+      <w:lvlText w:val="%3."/>
+      <w:lvlJc w:val="right"/>
+      <w:pPr>
+        <w:ind w:left="2160" w:hanging="180"/>
+      </w:pPr>
+    </w:lvl>
+    <w:lvl w:ilvl="3" w:tplc="0809000F" w:tentative="1">
+      <w:start w:val="1"/>
+      <w:numFmt w:val="decimal"/>
+      <w:lvlText w:val="%4."/>
+      <w:lvlJc w:val="left"/>
+      <w:pPr>
+        <w:ind w:left="2880" w:hanging="360"/>
+      </w:pPr>
+    </w:lvl>
+    <w:lvl w:ilvl="4" w:tplc="08090019" w:tentative="1">
+      <w:start w:val="1"/>
+      <w:numFmt w:val="lowerLetter"/>
+      <w:lvlText w:val="%5."/>
+      <w:lvlJc w:val="left"/>
+      <w:pPr>
+        <w:ind w:left="3600" w:hanging="360"/>
+      </w:pPr>
+    </w:lvl>
+    <w:lvl w:ilvl="5" w:tplc="0809001B" w:tentative="1">
+      <w:start w:val="1"/>
+      <w:numFmt w:val="lowerRoman"/>
+      <w:lvlText w:val="%6."/>
+      <w:lvlJc w:val="right"/>
+      <w:pPr>
+        <w:ind w:left="4320" w:hanging="180"/>
+      </w:pPr>
+    </w:lvl>
+    <w:lvl w:ilvl="6" w:tplc="0809000F" w:tentative="1">
+      <w:start w:val="1"/>
+      <w:numFmt w:val="decimal"/>
+      <w:lvlText w:val="%7."/>
+      <w:lvlJc w:val="left"/>
+      <w:pPr>
+        <w:ind w:left="5040" w:hanging="360"/>
+      </w:pPr>
+    </w:lvl>
+    <w:lvl w:ilvl="7" w:tplc="08090019" w:tentative="1">
+      <w:start w:val="1"/>
+      <w:numFmt w:val="lowerLetter"/>
+      <w:lvlText w:val="%8."/>
+      <w:lvlJc w:val="left"/>
+      <w:pPr>
+        <w:ind w:left="5760" w:hanging="360"/>
+      </w:pPr>
+    </w:lvl>
+    <w:lvl w:ilvl="8" w:tplc="0809001B" w:tentative="1">
+      <w:start w:val="1"/>
+      <w:numFmt w:val="lowerRoman"/>
+      <w:lvlText w:val="%9."/>
+      <w:lvlJc w:val="right"/>
+      <w:pPr>
+        <w:ind w:left="6480" w:hanging="180"/>
+      </w:pPr>
+    </w:lvl>
+  </w:abstractNum>
+  <w:abstractNum w:abstractNumId="27" w15:restartNumberingAfterBreak="0">
     <w:nsid w:val="4D796141"/>
     <w:multiLevelType w:val="hybridMultilevel"/>
     <w:tmpl w:val="91D04A66"/>
@@ -7995,7 +7961,7 @@
       </w:rPr>
     </w:lvl>
   </w:abstractNum>
-  <w:abstractNum w:abstractNumId="25" w15:restartNumberingAfterBreak="0">
+  <w:abstractNum w:abstractNumId="28" w15:restartNumberingAfterBreak="0">
     <w:nsid w:val="4F5B2890"/>
     <w:multiLevelType w:val="hybridMultilevel"/>
     <w:tmpl w:val="9FAE4850"/>
@@ -8108,7 +8074,7 @@
       </w:rPr>
     </w:lvl>
   </w:abstractNum>
-  <w:abstractNum w:abstractNumId="26" w15:restartNumberingAfterBreak="0">
+  <w:abstractNum w:abstractNumId="29" w15:restartNumberingAfterBreak="0">
     <w:nsid w:val="50F62E8C"/>
     <w:multiLevelType w:val="hybridMultilevel"/>
     <w:tmpl w:val="E78C85C0"/>
@@ -8221,7 +8187,7 @@
       </w:rPr>
     </w:lvl>
   </w:abstractNum>
-  <w:abstractNum w:abstractNumId="27" w15:restartNumberingAfterBreak="0">
+  <w:abstractNum w:abstractNumId="30" w15:restartNumberingAfterBreak="0">
     <w:nsid w:val="5507266E"/>
     <w:multiLevelType w:val="hybridMultilevel"/>
     <w:tmpl w:val="22522E3A"/>
@@ -8334,7 +8300,7 @@
       </w:rPr>
     </w:lvl>
   </w:abstractNum>
-  <w:abstractNum w:abstractNumId="28" w15:restartNumberingAfterBreak="0">
+  <w:abstractNum w:abstractNumId="31" w15:restartNumberingAfterBreak="0">
     <w:nsid w:val="55990837"/>
     <w:multiLevelType w:val="hybridMultilevel"/>
     <w:tmpl w:val="960254F8"/>
@@ -8447,7 +8413,7 @@
       </w:rPr>
     </w:lvl>
   </w:abstractNum>
-  <w:abstractNum w:abstractNumId="29" w15:restartNumberingAfterBreak="0">
+  <w:abstractNum w:abstractNumId="32" w15:restartNumberingAfterBreak="0">
     <w:nsid w:val="55BC60FF"/>
     <w:multiLevelType w:val="hybridMultilevel"/>
     <w:tmpl w:val="C1FC87D6"/>
@@ -8536,7 +8502,7 @@
       </w:pPr>
     </w:lvl>
   </w:abstractNum>
-  <w:abstractNum w:abstractNumId="30" w15:restartNumberingAfterBreak="0">
+  <w:abstractNum w:abstractNumId="33" w15:restartNumberingAfterBreak="0">
     <w:nsid w:val="57FD43D1"/>
     <w:multiLevelType w:val="hybridMultilevel"/>
     <w:tmpl w:val="A36A9E3E"/>
@@ -8624,7 +8590,7 @@
       </w:pPr>
     </w:lvl>
   </w:abstractNum>
-  <w:abstractNum w:abstractNumId="31" w15:restartNumberingAfterBreak="0">
+  <w:abstractNum w:abstractNumId="34" w15:restartNumberingAfterBreak="0">
     <w:nsid w:val="59AA1FB0"/>
     <w:multiLevelType w:val="hybridMultilevel"/>
     <w:tmpl w:val="C874C5A6"/>
@@ -8737,7 +8703,7 @@
       </w:rPr>
     </w:lvl>
   </w:abstractNum>
-  <w:abstractNum w:abstractNumId="32" w15:restartNumberingAfterBreak="0">
+  <w:abstractNum w:abstractNumId="35" w15:restartNumberingAfterBreak="0">
     <w:nsid w:val="5E7757B2"/>
     <w:multiLevelType w:val="multilevel"/>
     <w:tmpl w:val="0E203B02"/>
@@ -8823,7 +8789,7 @@
       </w:pPr>
     </w:lvl>
   </w:abstractNum>
-  <w:abstractNum w:abstractNumId="33" w15:restartNumberingAfterBreak="0">
+  <w:abstractNum w:abstractNumId="36" w15:restartNumberingAfterBreak="0">
     <w:nsid w:val="5F9A715F"/>
     <w:multiLevelType w:val="hybridMultilevel"/>
     <w:tmpl w:val="4B26630C"/>
@@ -8936,7 +8902,7 @@
       </w:rPr>
     </w:lvl>
   </w:abstractNum>
-  <w:abstractNum w:abstractNumId="34" w15:restartNumberingAfterBreak="0">
+  <w:abstractNum w:abstractNumId="37" w15:restartNumberingAfterBreak="0">
     <w:nsid w:val="609D235C"/>
     <w:multiLevelType w:val="hybridMultilevel"/>
     <w:tmpl w:val="848696AC"/>
@@ -9049,7 +9015,7 @@
       </w:rPr>
     </w:lvl>
   </w:abstractNum>
-  <w:abstractNum w:abstractNumId="35" w15:restartNumberingAfterBreak="0">
+  <w:abstractNum w:abstractNumId="38" w15:restartNumberingAfterBreak="0">
     <w:nsid w:val="60FC6BB4"/>
     <w:multiLevelType w:val="hybridMultilevel"/>
     <w:tmpl w:val="671E692E"/>
@@ -9162,7 +9128,7 @@
       </w:rPr>
     </w:lvl>
   </w:abstractNum>
-  <w:abstractNum w:abstractNumId="36" w15:restartNumberingAfterBreak="0">
+  <w:abstractNum w:abstractNumId="39" w15:restartNumberingAfterBreak="0">
     <w:nsid w:val="636274E2"/>
     <w:multiLevelType w:val="hybridMultilevel"/>
     <w:tmpl w:val="0732809A"/>
@@ -9251,7 +9217,93 @@
       </w:pPr>
     </w:lvl>
   </w:abstractNum>
-  <w:abstractNum w:abstractNumId="37" w15:restartNumberingAfterBreak="0">
+  <w:abstractNum w:abstractNumId="40" w15:restartNumberingAfterBreak="0">
+    <w:nsid w:val="64170DCD"/>
+    <w:multiLevelType w:val="hybridMultilevel"/>
+    <w:tmpl w:val="2D28C526"/>
+    <w:lvl w:ilvl="0" w:tplc="0809000F">
+      <w:start w:val="1"/>
+      <w:numFmt w:val="decimal"/>
+      <w:lvlText w:val="%1."/>
+      <w:lvlJc w:val="left"/>
+      <w:pPr>
+        <w:ind w:left="720" w:hanging="360"/>
+      </w:pPr>
+    </w:lvl>
+    <w:lvl w:ilvl="1" w:tplc="08090019" w:tentative="1">
+      <w:start w:val="1"/>
+      <w:numFmt w:val="lowerLetter"/>
+      <w:lvlText w:val="%2."/>
+      <w:lvlJc w:val="left"/>
+      <w:pPr>
+        <w:ind w:left="1440" w:hanging="360"/>
+      </w:pPr>
+    </w:lvl>
+    <w:lvl w:ilvl="2" w:tplc="0809001B" w:tentative="1">
+      <w:start w:val="1"/>
+      <w:numFmt w:val="lowerRoman"/>
+      <w:lvlText w:val="%3."/>
+      <w:lvlJc w:val="right"/>
+      <w:pPr>
+        <w:ind w:left="2160" w:hanging="180"/>
+      </w:pPr>
+    </w:lvl>
+    <w:lvl w:ilvl="3" w:tplc="0809000F" w:tentative="1">
+      <w:start w:val="1"/>
+      <w:numFmt w:val="decimal"/>
+      <w:lvlText w:val="%4."/>
+      <w:lvlJc w:val="left"/>
+      <w:pPr>
+        <w:ind w:left="2880" w:hanging="360"/>
+      </w:pPr>
+    </w:lvl>
+    <w:lvl w:ilvl="4" w:tplc="08090019" w:tentative="1">
+      <w:start w:val="1"/>
+      <w:numFmt w:val="lowerLetter"/>
+      <w:lvlText w:val="%5."/>
+      <w:lvlJc w:val="left"/>
+      <w:pPr>
+        <w:ind w:left="3600" w:hanging="360"/>
+      </w:pPr>
+    </w:lvl>
+    <w:lvl w:ilvl="5" w:tplc="0809001B" w:tentative="1">
+      <w:start w:val="1"/>
+      <w:numFmt w:val="lowerRoman"/>
+      <w:lvlText w:val="%6."/>
+      <w:lvlJc w:val="right"/>
+      <w:pPr>
+        <w:ind w:left="4320" w:hanging="180"/>
+      </w:pPr>
+    </w:lvl>
+    <w:lvl w:ilvl="6" w:tplc="0809000F" w:tentative="1">
+      <w:start w:val="1"/>
+      <w:numFmt w:val="decimal"/>
+      <w:lvlText w:val="%7."/>
+      <w:lvlJc w:val="left"/>
+      <w:pPr>
+        <w:ind w:left="5040" w:hanging="360"/>
+      </w:pPr>
+    </w:lvl>
+    <w:lvl w:ilvl="7" w:tplc="08090019" w:tentative="1">
+      <w:start w:val="1"/>
+      <w:numFmt w:val="lowerLetter"/>
+      <w:lvlText w:val="%8."/>
+      <w:lvlJc w:val="left"/>
+      <w:pPr>
+        <w:ind w:left="5760" w:hanging="360"/>
+      </w:pPr>
+    </w:lvl>
+    <w:lvl w:ilvl="8" w:tplc="0809001B" w:tentative="1">
+      <w:start w:val="1"/>
+      <w:numFmt w:val="lowerRoman"/>
+      <w:lvlText w:val="%9."/>
+      <w:lvlJc w:val="right"/>
+      <w:pPr>
+        <w:ind w:left="6480" w:hanging="180"/>
+      </w:pPr>
+    </w:lvl>
+  </w:abstractNum>
+  <w:abstractNum w:abstractNumId="41" w15:restartNumberingAfterBreak="0">
     <w:nsid w:val="6B944EC9"/>
     <w:multiLevelType w:val="hybridMultilevel"/>
     <w:tmpl w:val="8076D1AC"/>
@@ -9364,7 +9416,7 @@
       </w:rPr>
     </w:lvl>
   </w:abstractNum>
-  <w:abstractNum w:abstractNumId="38" w15:restartNumberingAfterBreak="0">
+  <w:abstractNum w:abstractNumId="42" w15:restartNumberingAfterBreak="0">
     <w:nsid w:val="6EBD0C51"/>
     <w:multiLevelType w:val="hybridMultilevel"/>
     <w:tmpl w:val="5C28EE1A"/>
@@ -9477,7 +9529,120 @@
       </w:rPr>
     </w:lvl>
   </w:abstractNum>
-  <w:abstractNum w:abstractNumId="39" w15:restartNumberingAfterBreak="0">
+  <w:abstractNum w:abstractNumId="43" w15:restartNumberingAfterBreak="0">
+    <w:nsid w:val="71F47692"/>
+    <w:multiLevelType w:val="multilevel"/>
+    <w:tmpl w:val="069AC614"/>
+    <w:lvl w:ilvl="0">
+      <w:start w:val="6"/>
+      <w:numFmt w:val="decimal"/>
+      <w:lvlText w:val="%1."/>
+      <w:lvlJc w:val="left"/>
+      <w:pPr>
+        <w:tabs>
+          <w:tab w:val="num" w:pos="720"/>
+        </w:tabs>
+        <w:ind w:left="720" w:hanging="360"/>
+      </w:pPr>
+    </w:lvl>
+    <w:lvl w:ilvl="1" w:tentative="1">
+      <w:start w:val="1"/>
+      <w:numFmt w:val="decimal"/>
+      <w:lvlText w:val="%2."/>
+      <w:lvlJc w:val="left"/>
+      <w:pPr>
+        <w:tabs>
+          <w:tab w:val="num" w:pos="1440"/>
+        </w:tabs>
+        <w:ind w:left="1440" w:hanging="360"/>
+      </w:pPr>
+    </w:lvl>
+    <w:lvl w:ilvl="2" w:tentative="1">
+      <w:start w:val="1"/>
+      <w:numFmt w:val="decimal"/>
+      <w:lvlText w:val="%3."/>
+      <w:lvlJc w:val="left"/>
+      <w:pPr>
+        <w:tabs>
+          <w:tab w:val="num" w:pos="2160"/>
+        </w:tabs>
+        <w:ind w:left="2160" w:hanging="360"/>
+      </w:pPr>
+    </w:lvl>
+    <w:lvl w:ilvl="3" w:tentative="1">
+      <w:start w:val="1"/>
+      <w:numFmt w:val="decimal"/>
+      <w:lvlText w:val="%4."/>
+      <w:lvlJc w:val="left"/>
+      <w:pPr>
+        <w:tabs>
+          <w:tab w:val="num" w:pos="2880"/>
+        </w:tabs>
+        <w:ind w:left="2880" w:hanging="360"/>
+      </w:pPr>
+    </w:lvl>
+    <w:lvl w:ilvl="4" w:tentative="1">
+      <w:start w:val="1"/>
+      <w:numFmt w:val="decimal"/>
+      <w:lvlText w:val="%5."/>
+      <w:lvlJc w:val="left"/>
+      <w:pPr>
+        <w:tabs>
+          <w:tab w:val="num" w:pos="3600"/>
+        </w:tabs>
+        <w:ind w:left="3600" w:hanging="360"/>
+      </w:pPr>
+    </w:lvl>
+    <w:lvl w:ilvl="5" w:tentative="1">
+      <w:start w:val="1"/>
+      <w:numFmt w:val="decimal"/>
+      <w:lvlText w:val="%6."/>
+      <w:lvlJc w:val="left"/>
+      <w:pPr>
+        <w:tabs>
+          <w:tab w:val="num" w:pos="4320"/>
+        </w:tabs>
+        <w:ind w:left="4320" w:hanging="360"/>
+      </w:pPr>
+    </w:lvl>
+    <w:lvl w:ilvl="6" w:tentative="1">
+      <w:start w:val="1"/>
+      <w:numFmt w:val="decimal"/>
+      <w:lvlText w:val="%7."/>
+      <w:lvlJc w:val="left"/>
+      <w:pPr>
+        <w:tabs>
+          <w:tab w:val="num" w:pos="5040"/>
+        </w:tabs>
+        <w:ind w:left="5040" w:hanging="360"/>
+      </w:pPr>
+    </w:lvl>
+    <w:lvl w:ilvl="7" w:tentative="1">
+      <w:start w:val="1"/>
+      <w:numFmt w:val="decimal"/>
+      <w:lvlText w:val="%8."/>
+      <w:lvlJc w:val="left"/>
+      <w:pPr>
+        <w:tabs>
+          <w:tab w:val="num" w:pos="5760"/>
+        </w:tabs>
+        <w:ind w:left="5760" w:hanging="360"/>
+      </w:pPr>
+    </w:lvl>
+    <w:lvl w:ilvl="8" w:tentative="1">
+      <w:start w:val="1"/>
+      <w:numFmt w:val="decimal"/>
+      <w:lvlText w:val="%9."/>
+      <w:lvlJc w:val="left"/>
+      <w:pPr>
+        <w:tabs>
+          <w:tab w:val="num" w:pos="6480"/>
+        </w:tabs>
+        <w:ind w:left="6480" w:hanging="360"/>
+      </w:pPr>
+    </w:lvl>
+  </w:abstractNum>
+  <w:abstractNum w:abstractNumId="44" w15:restartNumberingAfterBreak="0">
     <w:nsid w:val="75F22415"/>
     <w:multiLevelType w:val="hybridMultilevel"/>
     <w:tmpl w:val="DB2EF382"/>
@@ -9563,7 +9728,7 @@
       </w:pPr>
     </w:lvl>
   </w:abstractNum>
-  <w:abstractNum w:abstractNumId="40" w15:restartNumberingAfterBreak="0">
+  <w:abstractNum w:abstractNumId="45" w15:restartNumberingAfterBreak="0">
     <w:nsid w:val="766D73FB"/>
     <w:multiLevelType w:val="hybridMultilevel"/>
     <w:tmpl w:val="646AC9A6"/>
@@ -9652,7 +9817,7 @@
       </w:pPr>
     </w:lvl>
   </w:abstractNum>
-  <w:abstractNum w:abstractNumId="41" w15:restartNumberingAfterBreak="0">
+  <w:abstractNum w:abstractNumId="46" w15:restartNumberingAfterBreak="0">
     <w:nsid w:val="771A7929"/>
     <w:multiLevelType w:val="hybridMultilevel"/>
     <w:tmpl w:val="B5EA489E"/>
@@ -9765,7 +9930,7 @@
       </w:rPr>
     </w:lvl>
   </w:abstractNum>
-  <w:abstractNum w:abstractNumId="42" w15:restartNumberingAfterBreak="0">
+  <w:abstractNum w:abstractNumId="47" w15:restartNumberingAfterBreak="0">
     <w:nsid w:val="7A0155B4"/>
     <w:multiLevelType w:val="hybridMultilevel"/>
     <w:tmpl w:val="581A57DA"/>
@@ -9882,31 +10047,31 @@
     <w:abstractNumId w:val="0"/>
   </w:num>
   <w:num w:numId="2" w16cid:durableId="448206414">
-    <w:abstractNumId w:val="42"/>
+    <w:abstractNumId w:val="47"/>
   </w:num>
   <w:num w:numId="3" w16cid:durableId="1542475421">
+    <w:abstractNumId w:val="10"/>
+  </w:num>
+  <w:num w:numId="4" w16cid:durableId="751004280">
+    <w:abstractNumId w:val="30"/>
+  </w:num>
+  <w:num w:numId="5" w16cid:durableId="298196006">
+    <w:abstractNumId w:val="31"/>
+  </w:num>
+  <w:num w:numId="6" w16cid:durableId="1042242061">
+    <w:abstractNumId w:val="36"/>
+  </w:num>
+  <w:num w:numId="7" w16cid:durableId="1365667300">
+    <w:abstractNumId w:val="4"/>
+  </w:num>
+  <w:num w:numId="8" w16cid:durableId="1604728372">
     <w:abstractNumId w:val="8"/>
   </w:num>
-  <w:num w:numId="4" w16cid:durableId="751004280">
-    <w:abstractNumId w:val="27"/>
-  </w:num>
-  <w:num w:numId="5" w16cid:durableId="298196006">
+  <w:num w:numId="9" w16cid:durableId="592318069">
     <w:abstractNumId w:val="28"/>
   </w:num>
-  <w:num w:numId="6" w16cid:durableId="1042242061">
-    <w:abstractNumId w:val="33"/>
-  </w:num>
-  <w:num w:numId="7" w16cid:durableId="1365667300">
-    <w:abstractNumId w:val="3"/>
-  </w:num>
-  <w:num w:numId="8" w16cid:durableId="1604728372">
-    <w:abstractNumId w:val="7"/>
-  </w:num>
-  <w:num w:numId="9" w16cid:durableId="592318069">
-    <w:abstractNumId w:val="25"/>
-  </w:num>
   <w:num w:numId="10" w16cid:durableId="587929699">
-    <w:abstractNumId w:val="12"/>
+    <w:abstractNumId w:val="14"/>
     <w:lvlOverride w:ilvl="0">
       <w:startOverride w:val="1"/>
     </w:lvlOverride>
@@ -9936,106 +10101,121 @@
     </w:lvlOverride>
   </w:num>
   <w:num w:numId="11" w16cid:durableId="526718861">
-    <w:abstractNumId w:val="4"/>
+    <w:abstractNumId w:val="5"/>
   </w:num>
   <w:num w:numId="12" w16cid:durableId="1252816783">
-    <w:abstractNumId w:val="19"/>
+    <w:abstractNumId w:val="21"/>
   </w:num>
   <w:num w:numId="13" w16cid:durableId="787357856">
     <w:abstractNumId w:val="1"/>
   </w:num>
   <w:num w:numId="14" w16cid:durableId="1419130615">
-    <w:abstractNumId w:val="32"/>
+    <w:abstractNumId w:val="35"/>
   </w:num>
   <w:num w:numId="15" w16cid:durableId="137501343">
-    <w:abstractNumId w:val="9"/>
+    <w:abstractNumId w:val="11"/>
   </w:num>
   <w:num w:numId="16" w16cid:durableId="1106266306">
+    <w:abstractNumId w:val="41"/>
+  </w:num>
+  <w:num w:numId="17" w16cid:durableId="611519896">
+    <w:abstractNumId w:val="29"/>
+  </w:num>
+  <w:num w:numId="18" w16cid:durableId="1090009317">
+    <w:abstractNumId w:val="46"/>
+  </w:num>
+  <w:num w:numId="19" w16cid:durableId="1271158473">
     <w:abstractNumId w:val="37"/>
   </w:num>
-  <w:num w:numId="17" w16cid:durableId="611519896">
-    <w:abstractNumId w:val="26"/>
-  </w:num>
-  <w:num w:numId="18" w16cid:durableId="1090009317">
-    <w:abstractNumId w:val="41"/>
-  </w:num>
-  <w:num w:numId="19" w16cid:durableId="1271158473">
-    <w:abstractNumId w:val="34"/>
-  </w:num>
   <w:num w:numId="20" w16cid:durableId="1667594061">
-    <w:abstractNumId w:val="18"/>
+    <w:abstractNumId w:val="20"/>
   </w:num>
   <w:num w:numId="21" w16cid:durableId="678848517">
-    <w:abstractNumId w:val="30"/>
+    <w:abstractNumId w:val="33"/>
   </w:num>
   <w:num w:numId="22" w16cid:durableId="1306206050">
-    <w:abstractNumId w:val="11"/>
+    <w:abstractNumId w:val="13"/>
   </w:num>
   <w:num w:numId="23" w16cid:durableId="1155609877">
-    <w:abstractNumId w:val="14"/>
+    <w:abstractNumId w:val="16"/>
   </w:num>
   <w:num w:numId="24" w16cid:durableId="671299720">
     <w:abstractNumId w:val="2"/>
   </w:num>
   <w:num w:numId="25" w16cid:durableId="610282103">
+    <w:abstractNumId w:val="7"/>
+  </w:num>
+  <w:num w:numId="26" w16cid:durableId="231934099">
+    <w:abstractNumId w:val="17"/>
+  </w:num>
+  <w:num w:numId="27" w16cid:durableId="81920992">
+    <w:abstractNumId w:val="39"/>
+  </w:num>
+  <w:num w:numId="28" w16cid:durableId="2091541823">
+    <w:abstractNumId w:val="19"/>
+  </w:num>
+  <w:num w:numId="29" w16cid:durableId="1660497488">
+    <w:abstractNumId w:val="45"/>
+  </w:num>
+  <w:num w:numId="30" w16cid:durableId="1484933410">
+    <w:abstractNumId w:val="22"/>
+  </w:num>
+  <w:num w:numId="31" w16cid:durableId="592668566">
+    <w:abstractNumId w:val="12"/>
+  </w:num>
+  <w:num w:numId="32" w16cid:durableId="325473353">
+    <w:abstractNumId w:val="38"/>
+  </w:num>
+  <w:num w:numId="33" w16cid:durableId="2036073740">
+    <w:abstractNumId w:val="42"/>
+  </w:num>
+  <w:num w:numId="34" w16cid:durableId="283117860">
+    <w:abstractNumId w:val="27"/>
+  </w:num>
+  <w:num w:numId="35" w16cid:durableId="1003435630">
+    <w:abstractNumId w:val="44"/>
+  </w:num>
+  <w:num w:numId="36" w16cid:durableId="1116749849">
     <w:abstractNumId w:val="6"/>
   </w:num>
-  <w:num w:numId="26" w16cid:durableId="231934099">
+  <w:num w:numId="37" w16cid:durableId="53893511">
+    <w:abstractNumId w:val="23"/>
+  </w:num>
+  <w:num w:numId="38" w16cid:durableId="1442649251">
     <w:abstractNumId w:val="15"/>
   </w:num>
-  <w:num w:numId="27" w16cid:durableId="81920992">
-    <w:abstractNumId w:val="36"/>
+  <w:num w:numId="39" w16cid:durableId="632060382">
+    <w:abstractNumId w:val="32"/>
   </w:num>
-  <w:num w:numId="28" w16cid:durableId="2091541823">
-    <w:abstractNumId w:val="17"/>
+  <w:num w:numId="40" w16cid:durableId="1369524005">
+    <w:abstractNumId w:val="25"/>
   </w:num>
-  <w:num w:numId="29" w16cid:durableId="1660497488">
-    <w:abstractNumId w:val="40"/>
-  </w:num>
-  <w:num w:numId="30" w16cid:durableId="1484933410">
-    <w:abstractNumId w:val="20"/>
-  </w:num>
-  <w:num w:numId="31" w16cid:durableId="592668566">
-    <w:abstractNumId w:val="10"/>
-  </w:num>
-  <w:num w:numId="32" w16cid:durableId="325473353">
-    <w:abstractNumId w:val="35"/>
-  </w:num>
-  <w:num w:numId="33" w16cid:durableId="2036073740">
-    <w:abstractNumId w:val="38"/>
-  </w:num>
-  <w:num w:numId="34" w16cid:durableId="283117860">
+  <w:num w:numId="41" w16cid:durableId="1895847060">
     <w:abstractNumId w:val="24"/>
   </w:num>
-  <w:num w:numId="35" w16cid:durableId="1003435630">
-    <w:abstractNumId w:val="39"/>
+  <w:num w:numId="42" w16cid:durableId="1963805159">
+    <w:abstractNumId w:val="34"/>
   </w:num>
-  <w:num w:numId="36" w16cid:durableId="1116749849">
+  <w:num w:numId="43" w16cid:durableId="967929995">
     <w:abstractNumId w:val="5"/>
   </w:num>
-  <w:num w:numId="37" w16cid:durableId="53893511">
-    <w:abstractNumId w:val="21"/>
+  <w:num w:numId="44" w16cid:durableId="1472017388">
+    <w:abstractNumId w:val="18"/>
   </w:num>
-  <w:num w:numId="38" w16cid:durableId="1442649251">
-    <w:abstractNumId w:val="13"/>
+  <w:num w:numId="45" w16cid:durableId="848327168">
+    <w:abstractNumId w:val="43"/>
   </w:num>
-  <w:num w:numId="39" w16cid:durableId="632060382">
-    <w:abstractNumId w:val="29"/>
+  <w:num w:numId="46" w16cid:durableId="782073267">
+    <w:abstractNumId w:val="3"/>
   </w:num>
-  <w:num w:numId="40" w16cid:durableId="1369524005">
-    <w:abstractNumId w:val="23"/>
+  <w:num w:numId="47" w16cid:durableId="502092827">
+    <w:abstractNumId w:val="9"/>
   </w:num>
-  <w:num w:numId="41" w16cid:durableId="1895847060">
-    <w:abstractNumId w:val="22"/>
+  <w:num w:numId="48" w16cid:durableId="254825792">
+    <w:abstractNumId w:val="26"/>
   </w:num>
-  <w:num w:numId="42" w16cid:durableId="1963805159">
-    <w:abstractNumId w:val="31"/>
-  </w:num>
-  <w:num w:numId="43" w16cid:durableId="967929995">
-    <w:abstractNumId w:val="4"/>
-  </w:num>
-  <w:num w:numId="44" w16cid:durableId="1472017388">
-    <w:abstractNumId w:val="16"/>
+  <w:num w:numId="49" w16cid:durableId="1567379076">
+    <w:abstractNumId w:val="40"/>
   </w:num>
 </w:numbering>
 </file>
@@ -10706,7 +10886,6 @@
     <w:name w:val="Normal (Web)"/>
     <w:basedOn w:val="a"/>
     <w:uiPriority w:val="99"/>
-    <w:semiHidden/>
     <w:unhideWhenUsed/>
     <w:rsid w:val="00524789"/>
     <w:pPr>

</xml_diff>

<commit_message>
add build-in functions in mssql - presentation
</commit_message>
<xml_diff>
--- a/X class/03. Arrays-Basic/01.1-Arrays-Basic-Exercises.docx
+++ b/X class/03. Arrays-Basic/01.1-Arrays-Basic-Exercises.docx
@@ -1,10 +1,10 @@
 
 <file path=word/document.xml><?xml version="1.0" encoding="utf-8"?>
-<w:document xmlns:wpc="http://schemas.microsoft.com/office/word/2010/wordprocessingCanvas" xmlns:cx="http://schemas.microsoft.com/office/drawing/2014/chartex" xmlns:cx1="http://schemas.microsoft.com/office/drawing/2015/9/8/chartex" xmlns:cx2="http://schemas.microsoft.com/office/drawing/2015/10/21/chartex" xmlns:cx3="http://schemas.microsoft.com/office/drawing/2016/5/9/chartex" xmlns:cx4="http://schemas.microsoft.com/office/drawing/2016/5/10/chartex" xmlns:cx5="http://schemas.microsoft.com/office/drawing/2016/5/11/chartex" xmlns:cx6="http://schemas.microsoft.com/office/drawing/2016/5/12/chartex" xmlns:cx7="http://schemas.microsoft.com/office/drawing/2016/5/13/chartex" xmlns:cx8="http://schemas.microsoft.com/office/drawing/2016/5/14/chartex" xmlns:mc="http://schemas.openxmlformats.org/markup-compatibility/2006" xmlns:aink="http://schemas.microsoft.com/office/drawing/2016/ink" xmlns:am3d="http://schemas.microsoft.com/office/drawing/2017/model3d" xmlns:o="urn:schemas-microsoft-com:office:office" xmlns:oel="http://schemas.microsoft.com/office/2019/extlst" xmlns:r="http://schemas.openxmlformats.org/officeDocument/2006/relationships" xmlns:m="http://schemas.openxmlformats.org/officeDocument/2006/math" xmlns:v="urn:schemas-microsoft-com:vml" xmlns:wp14="http://schemas.microsoft.com/office/word/2010/wordprocessingDrawing" xmlns:wp="http://schemas.openxmlformats.org/drawingml/2006/wordprocessingDrawing" xmlns:w10="urn:schemas-microsoft-com:office:word" xmlns:w="http://schemas.openxmlformats.org/wordprocessingml/2006/main" xmlns:w14="http://schemas.microsoft.com/office/word/2010/wordml" xmlns:w15="http://schemas.microsoft.com/office/word/2012/wordml" xmlns:w16cex="http://schemas.microsoft.com/office/word/2018/wordml/cex" xmlns:w16cid="http://schemas.microsoft.com/office/word/2016/wordml/cid" xmlns:w16="http://schemas.microsoft.com/office/word/2018/wordml" xmlns:w16sdtdh="http://schemas.microsoft.com/office/word/2020/wordml/sdtdatahash" xmlns:w16se="http://schemas.microsoft.com/office/word/2015/wordml/symex" xmlns:wpg="http://schemas.microsoft.com/office/word/2010/wordprocessingGroup" xmlns:wpi="http://schemas.microsoft.com/office/word/2010/wordprocessingInk" xmlns:wne="http://schemas.microsoft.com/office/word/2006/wordml" xmlns:wps="http://schemas.microsoft.com/office/word/2010/wordprocessingShape" mc:Ignorable="w14 w15 w16se w16cid w16 w16cex w16sdtdh wp14">
+<w:document xmlns:wpc="http://schemas.microsoft.com/office/word/2010/wordprocessingCanvas" xmlns:cx="http://schemas.microsoft.com/office/drawing/2014/chartex" xmlns:cx1="http://schemas.microsoft.com/office/drawing/2015/9/8/chartex" xmlns:cx2="http://schemas.microsoft.com/office/drawing/2015/10/21/chartex" xmlns:cx3="http://schemas.microsoft.com/office/drawing/2016/5/9/chartex" xmlns:cx4="http://schemas.microsoft.com/office/drawing/2016/5/10/chartex" xmlns:cx5="http://schemas.microsoft.com/office/drawing/2016/5/11/chartex" xmlns:cx6="http://schemas.microsoft.com/office/drawing/2016/5/12/chartex" xmlns:cx7="http://schemas.microsoft.com/office/drawing/2016/5/13/chartex" xmlns:cx8="http://schemas.microsoft.com/office/drawing/2016/5/14/chartex" xmlns:mc="http://schemas.openxmlformats.org/markup-compatibility/2006" xmlns:aink="http://schemas.microsoft.com/office/drawing/2016/ink" xmlns:am3d="http://schemas.microsoft.com/office/drawing/2017/model3d" xmlns:o="urn:schemas-microsoft-com:office:office" xmlns:oel="http://schemas.microsoft.com/office/2019/extlst" xmlns:r="http://schemas.openxmlformats.org/officeDocument/2006/relationships" xmlns:m="http://schemas.openxmlformats.org/officeDocument/2006/math" xmlns:v="urn:schemas-microsoft-com:vml" xmlns:wp14="http://schemas.microsoft.com/office/word/2010/wordprocessingDrawing" xmlns:wp="http://schemas.openxmlformats.org/drawingml/2006/wordprocessingDrawing" xmlns:w10="urn:schemas-microsoft-com:office:word" xmlns:w="http://schemas.openxmlformats.org/wordprocessingml/2006/main" xmlns:w14="http://schemas.microsoft.com/office/word/2010/wordml" xmlns:w15="http://schemas.microsoft.com/office/word/2012/wordml" xmlns:w16cex="http://schemas.microsoft.com/office/word/2018/wordml/cex" xmlns:w16cid="http://schemas.microsoft.com/office/word/2016/wordml/cid" xmlns:w16="http://schemas.microsoft.com/office/word/2018/wordml" xmlns:w16du="http://schemas.microsoft.com/office/word/2023/wordml/word16du" xmlns:w16sdtdh="http://schemas.microsoft.com/office/word/2020/wordml/sdtdatahash" xmlns:w16se="http://schemas.microsoft.com/office/word/2015/wordml/symex" xmlns:wpg="http://schemas.microsoft.com/office/word/2010/wordprocessingGroup" xmlns:wpi="http://schemas.microsoft.com/office/word/2010/wordprocessingInk" xmlns:wne="http://schemas.microsoft.com/office/word/2006/wordml" xmlns:wps="http://schemas.microsoft.com/office/word/2010/wordprocessingShape" mc:Ignorable="w14 w15 w16se w16cid w16 w16cex w16sdtdh w16du wp14">
   <w:body>
     <w:p>
       <w:pPr>
-        <w:pStyle w:val="1"/>
+        <w:pStyle w:val="Heading1"/>
         <w:spacing w:before="80" w:after="120" w:line="240" w:lineRule="auto"/>
         <w:jc w:val="center"/>
         <w:rPr>
@@ -59,7 +59,7 @@
       <w:hyperlink r:id="rId8">
         <w:r>
           <w:rPr>
-            <w:rStyle w:val="a9"/>
+            <w:rStyle w:val="Hyperlink"/>
           </w:rPr>
           <w:t>https://judge.softuni.org/Contests/4144/01-1-Arrays-Basics</w:t>
         </w:r>
@@ -73,7 +73,7 @@
     </w:p>
     <w:p>
       <w:pPr>
-        <w:pStyle w:val="2"/>
+        <w:pStyle w:val="Heading2"/>
       </w:pPr>
       <w:r>
         <w:t>Ден</w:t>
@@ -185,7 +185,7 @@
     </w:p>
     <w:p>
       <w:pPr>
-        <w:pStyle w:val="3"/>
+        <w:pStyle w:val="Heading3"/>
         <w:rPr>
           <w:noProof/>
           <w:lang w:val="bg-BG"/>
@@ -201,7 +201,7 @@
     </w:p>
     <w:tbl>
       <w:tblPr>
-        <w:tblStyle w:val="af"/>
+        <w:tblStyle w:val="TableGrid"/>
         <w:tblW w:w="2312" w:type="dxa"/>
         <w:tblInd w:w="23" w:type="dxa"/>
         <w:tblCellMar>
@@ -420,7 +420,7 @@
     </w:tbl>
     <w:p>
       <w:pPr>
-        <w:pStyle w:val="2"/>
+        <w:pStyle w:val="Heading2"/>
         <w:rPr>
           <w:noProof/>
         </w:rPr>
@@ -502,7 +502,7 @@
     </w:p>
     <w:p>
       <w:pPr>
-        <w:pStyle w:val="3"/>
+        <w:pStyle w:val="Heading3"/>
         <w:rPr>
           <w:noProof/>
           <w:lang w:val="bg-BG"/>
@@ -518,7 +518,7 @@
     </w:p>
     <w:tbl>
       <w:tblPr>
-        <w:tblStyle w:val="af"/>
+        <w:tblStyle w:val="TableGrid"/>
         <w:tblW w:w="4472" w:type="dxa"/>
         <w:tblInd w:w="23" w:type="dxa"/>
         <w:tblCellMar>
@@ -813,7 +813,7 @@
     </w:tbl>
     <w:p>
       <w:pPr>
-        <w:pStyle w:val="3"/>
+        <w:pStyle w:val="Heading3"/>
         <w:rPr>
           <w:lang w:val="bg-BG"/>
         </w:rPr>
@@ -1343,7 +1343,7 @@
     </w:p>
     <w:p>
       <w:pPr>
-        <w:pStyle w:val="2"/>
+        <w:pStyle w:val="Heading2"/>
         <w:rPr>
           <w:noProof/>
         </w:rPr>
@@ -1424,7 +1424,7 @@
     </w:p>
     <w:p>
       <w:pPr>
-        <w:pStyle w:val="3"/>
+        <w:pStyle w:val="Heading3"/>
         <w:rPr>
           <w:noProof/>
           <w:lang w:val="bg-BG"/>
@@ -1440,7 +1440,7 @@
     </w:p>
     <w:tbl>
       <w:tblPr>
-        <w:tblStyle w:val="af"/>
+        <w:tblStyle w:val="TableGrid"/>
         <w:tblW w:w="5058" w:type="dxa"/>
         <w:tblInd w:w="23" w:type="dxa"/>
         <w:tblCellMar>
@@ -1764,7 +1764,7 @@
     </w:tbl>
     <w:p>
       <w:pPr>
-        <w:pStyle w:val="2"/>
+        <w:pStyle w:val="Heading2"/>
         <w:rPr>
           <w:noProof/>
         </w:rPr>
@@ -1971,7 +1971,7 @@
     </w:p>
     <w:p>
       <w:pPr>
-        <w:pStyle w:val="3"/>
+        <w:pStyle w:val="Heading3"/>
         <w:rPr>
           <w:noProof/>
           <w:lang w:val="bg-BG"/>
@@ -1988,7 +1988,7 @@
     </w:p>
     <w:tbl>
       <w:tblPr>
-        <w:tblStyle w:val="af"/>
+        <w:tblStyle w:val="TableGrid"/>
         <w:tblW w:w="2875" w:type="dxa"/>
         <w:tblInd w:w="23" w:type="dxa"/>
         <w:tblCellMar>
@@ -2154,7 +2154,7 @@
     </w:tbl>
     <w:p>
       <w:pPr>
-        <w:pStyle w:val="2"/>
+        <w:pStyle w:val="Heading2"/>
         <w:rPr>
           <w:noProof/>
         </w:rPr>
@@ -2313,7 +2313,7 @@
     </w:p>
     <w:p>
       <w:pPr>
-        <w:pStyle w:val="3"/>
+        <w:pStyle w:val="Heading3"/>
         <w:rPr>
           <w:noProof/>
           <w:lang w:val="bg-BG"/>
@@ -2329,7 +2329,7 @@
     </w:p>
     <w:tbl>
       <w:tblPr>
-        <w:tblStyle w:val="af"/>
+        <w:tblStyle w:val="TableGrid"/>
         <w:tblW w:w="2875" w:type="dxa"/>
         <w:tblInd w:w="23" w:type="dxa"/>
         <w:tblCellMar>
@@ -2526,7 +2526,7 @@
     </w:tbl>
     <w:p>
       <w:pPr>
-        <w:pStyle w:val="2"/>
+        <w:pStyle w:val="Heading2"/>
         <w:rPr>
           <w:noProof/>
         </w:rPr>
@@ -2676,7 +2676,7 @@
     </w:p>
     <w:p>
       <w:pPr>
-        <w:pStyle w:val="3"/>
+        <w:pStyle w:val="Heading3"/>
         <w:rPr>
           <w:noProof/>
           <w:lang w:val="bg-BG"/>
@@ -2692,7 +2692,7 @@
     </w:p>
     <w:tbl>
       <w:tblPr>
-        <w:tblStyle w:val="af"/>
+        <w:tblStyle w:val="TableGrid"/>
         <w:tblW w:w="4934" w:type="dxa"/>
         <w:tblInd w:w="23" w:type="dxa"/>
         <w:tblCellMar>
@@ -2862,7 +2862,7 @@
     </w:p>
     <w:p>
       <w:pPr>
-        <w:pStyle w:val="2"/>
+        <w:pStyle w:val="Heading2"/>
         <w:rPr>
           <w:noProof/>
         </w:rPr>
@@ -2970,7 +2970,7 @@
     </w:p>
     <w:p>
       <w:pPr>
-        <w:pStyle w:val="3"/>
+        <w:pStyle w:val="Heading3"/>
         <w:rPr>
           <w:noProof/>
           <w:lang w:val="bg-BG"/>
@@ -2986,7 +2986,7 @@
     </w:p>
     <w:tbl>
       <w:tblPr>
-        <w:tblStyle w:val="af"/>
+        <w:tblStyle w:val="TableGrid"/>
         <w:tblpPr w:leftFromText="141" w:rightFromText="141" w:vertAnchor="text" w:horzAnchor="margin" w:tblpY="38"/>
         <w:tblW w:w="3300" w:type="dxa"/>
         <w:tblCellMar>
@@ -3170,9 +3170,26 @@
     </w:p>
     <w:p>
       <w:pPr>
-        <w:pStyle w:val="2"/>
-      </w:pPr>
-      <w:r>
+        <w:pStyle w:val="Index"/>
+        <w:rPr>
+          <w:lang w:val="bg-BG"/>
+        </w:rPr>
+      </w:pPr>
+    </w:p>
+    <w:p>
+      <w:pPr>
+        <w:pStyle w:val="Index"/>
+        <w:rPr>
+          <w:lang w:val="bg-BG"/>
+        </w:rPr>
+      </w:pPr>
+    </w:p>
+    <w:p>
+      <w:pPr>
+        <w:pStyle w:val="Heading2"/>
+      </w:pPr>
+      <w:r>
+        <w:lastRenderedPageBreak/>
         <w:t>Подмножества</w:t>
       </w:r>
     </w:p>
@@ -3354,24 +3371,23 @@
     <w:bookmarkEnd w:id="0"/>
     <w:p>
       <w:pPr>
-        <w:pStyle w:val="3"/>
-        <w:rPr>
-          <w:noProof/>
-          <w:lang w:val="bg-BG"/>
-        </w:rPr>
-      </w:pPr>
-      <w:r>
-        <w:rPr>
-          <w:noProof/>
-          <w:lang w:val="bg-BG"/>
-        </w:rPr>
-        <w:lastRenderedPageBreak/>
+        <w:pStyle w:val="Heading3"/>
+        <w:rPr>
+          <w:noProof/>
+          <w:lang w:val="bg-BG"/>
+        </w:rPr>
+      </w:pPr>
+      <w:r>
+        <w:rPr>
+          <w:noProof/>
+          <w:lang w:val="bg-BG"/>
+        </w:rPr>
         <w:t>Примери</w:t>
       </w:r>
     </w:p>
     <w:tbl>
       <w:tblPr>
-        <w:tblStyle w:val="af"/>
+        <w:tblStyle w:val="TableGrid"/>
         <w:tblpPr w:leftFromText="141" w:rightFromText="141" w:vertAnchor="text" w:horzAnchor="margin" w:tblpY="38"/>
         <w:tblW w:w="5665" w:type="dxa"/>
         <w:tblCellMar>
@@ -3609,7 +3625,7 @@
     </w:p>
     <w:p>
       <w:pPr>
-        <w:pStyle w:val="2"/>
+        <w:pStyle w:val="Heading2"/>
       </w:pPr>
       <w:r>
         <w:t>Влак</w:t>
@@ -3775,7 +3791,7 @@
     </w:p>
     <w:p>
       <w:pPr>
-        <w:pStyle w:val="3"/>
+        <w:pStyle w:val="Heading3"/>
         <w:rPr>
           <w:lang w:val="bg-BG"/>
         </w:rPr>
@@ -3790,7 +3806,7 @@
     </w:p>
     <w:tbl>
       <w:tblPr>
-        <w:tblStyle w:val="af"/>
+        <w:tblStyle w:val="TableGrid"/>
         <w:tblW w:w="2875" w:type="dxa"/>
         <w:tblInd w:w="23" w:type="dxa"/>
         <w:tblCellMar>
@@ -4303,7 +4319,7 @@
     </w:p>
     <w:p>
       <w:pPr>
-        <w:pStyle w:val="aa"/>
+        <w:pStyle w:val="NormalWeb"/>
         <w:numPr>
           <w:ilvl w:val="0"/>
           <w:numId w:val="49"/>
@@ -4316,13 +4332,12 @@
         <w:rPr>
           <w:lang w:val="bg-BG"/>
         </w:rPr>
-        <w:lastRenderedPageBreak/>
         <w:t>Сума на всички елементи в масив: Напишете програма, която намира и извежда сумата на всички елементи в целочислен масив.</w:t>
       </w:r>
     </w:p>
     <w:p>
       <w:pPr>
-        <w:pStyle w:val="aa"/>
+        <w:pStyle w:val="NormalWeb"/>
         <w:rPr>
           <w:lang w:val="bg-BG"/>
         </w:rPr>
@@ -4330,7 +4345,7 @@
     </w:p>
     <w:p>
       <w:pPr>
-        <w:pStyle w:val="aa"/>
+        <w:pStyle w:val="NormalWeb"/>
         <w:numPr>
           <w:ilvl w:val="0"/>
           <w:numId w:val="49"/>
@@ -4348,7 +4363,7 @@
     </w:p>
     <w:p>
       <w:pPr>
-        <w:pStyle w:val="aa"/>
+        <w:pStyle w:val="NormalWeb"/>
         <w:rPr>
           <w:lang w:val="bg-BG"/>
         </w:rPr>
@@ -4356,7 +4371,7 @@
     </w:p>
     <w:p>
       <w:pPr>
-        <w:pStyle w:val="aa"/>
+        <w:pStyle w:val="NormalWeb"/>
         <w:numPr>
           <w:ilvl w:val="0"/>
           <w:numId w:val="49"/>
@@ -4374,7 +4389,7 @@
     </w:p>
     <w:p>
       <w:pPr>
-        <w:pStyle w:val="aa"/>
+        <w:pStyle w:val="NormalWeb"/>
         <w:rPr>
           <w:lang w:val="bg-BG"/>
         </w:rPr>
@@ -4382,7 +4397,7 @@
     </w:p>
     <w:p>
       <w:pPr>
-        <w:pStyle w:val="aa"/>
+        <w:pStyle w:val="NormalWeb"/>
         <w:numPr>
           <w:ilvl w:val="0"/>
           <w:numId w:val="49"/>
@@ -4400,7 +4415,7 @@
     </w:p>
     <w:p>
       <w:pPr>
-        <w:pStyle w:val="aa"/>
+        <w:pStyle w:val="NormalWeb"/>
         <w:rPr>
           <w:lang w:val="bg-BG"/>
         </w:rPr>
@@ -4408,7 +4423,7 @@
     </w:p>
     <w:p>
       <w:pPr>
-        <w:pStyle w:val="aa"/>
+        <w:pStyle w:val="NormalWeb"/>
         <w:numPr>
           <w:ilvl w:val="0"/>
           <w:numId w:val="49"/>
@@ -4426,7 +4441,7 @@
     </w:p>
     <w:p>
       <w:pPr>
-        <w:pStyle w:val="aa"/>
+        <w:pStyle w:val="NormalWeb"/>
         <w:rPr>
           <w:lang w:val="bg-BG"/>
         </w:rPr>
@@ -4434,7 +4449,7 @@
     </w:p>
     <w:p>
       <w:pPr>
-        <w:pStyle w:val="aa"/>
+        <w:pStyle w:val="NormalWeb"/>
         <w:numPr>
           <w:ilvl w:val="0"/>
           <w:numId w:val="49"/>
@@ -4452,7 +4467,7 @@
     </w:p>
     <w:p>
       <w:pPr>
-        <w:pStyle w:val="aa"/>
+        <w:pStyle w:val="NormalWeb"/>
         <w:rPr>
           <w:lang w:val="bg-BG"/>
         </w:rPr>
@@ -4460,7 +4475,7 @@
     </w:p>
     <w:p>
       <w:pPr>
-        <w:pStyle w:val="aa"/>
+        <w:pStyle w:val="NormalWeb"/>
         <w:numPr>
           <w:ilvl w:val="0"/>
           <w:numId w:val="49"/>
@@ -4478,7 +4493,7 @@
     </w:p>
     <w:p>
       <w:pPr>
-        <w:pStyle w:val="aa"/>
+        <w:pStyle w:val="NormalWeb"/>
         <w:rPr>
           <w:lang w:val="bg-BG"/>
         </w:rPr>
@@ -4486,7 +4501,7 @@
     </w:p>
     <w:p>
       <w:pPr>
-        <w:pStyle w:val="aa"/>
+        <w:pStyle w:val="NormalWeb"/>
         <w:numPr>
           <w:ilvl w:val="0"/>
           <w:numId w:val="49"/>
@@ -4504,7 +4519,7 @@
     </w:p>
     <w:p>
       <w:pPr>
-        <w:pStyle w:val="aa"/>
+        <w:pStyle w:val="NormalWeb"/>
         <w:rPr>
           <w:lang w:val="bg-BG"/>
         </w:rPr>
@@ -4512,7 +4527,7 @@
     </w:p>
     <w:p>
       <w:pPr>
-        <w:pStyle w:val="aa"/>
+        <w:pStyle w:val="NormalWeb"/>
         <w:numPr>
           <w:ilvl w:val="0"/>
           <w:numId w:val="49"/>
@@ -4545,7 +4560,7 @@
 </file>
 
 <file path=word/endnotes.xml><?xml version="1.0" encoding="utf-8"?>
-<w:endnotes xmlns:wpc="http://schemas.microsoft.com/office/word/2010/wordprocessingCanvas" xmlns:cx="http://schemas.microsoft.com/office/drawing/2014/chartex" xmlns:cx1="http://schemas.microsoft.com/office/drawing/2015/9/8/chartex" xmlns:cx2="http://schemas.microsoft.com/office/drawing/2015/10/21/chartex" xmlns:cx3="http://schemas.microsoft.com/office/drawing/2016/5/9/chartex" xmlns:cx4="http://schemas.microsoft.com/office/drawing/2016/5/10/chartex" xmlns:cx5="http://schemas.microsoft.com/office/drawing/2016/5/11/chartex" xmlns:cx6="http://schemas.microsoft.com/office/drawing/2016/5/12/chartex" xmlns:cx7="http://schemas.microsoft.com/office/drawing/2016/5/13/chartex" xmlns:cx8="http://schemas.microsoft.com/office/drawing/2016/5/14/chartex" xmlns:mc="http://schemas.openxmlformats.org/markup-compatibility/2006" xmlns:aink="http://schemas.microsoft.com/office/drawing/2016/ink" xmlns:am3d="http://schemas.microsoft.com/office/drawing/2017/model3d" xmlns:o="urn:schemas-microsoft-com:office:office" xmlns:oel="http://schemas.microsoft.com/office/2019/extlst" xmlns:r="http://schemas.openxmlformats.org/officeDocument/2006/relationships" xmlns:m="http://schemas.openxmlformats.org/officeDocument/2006/math" xmlns:v="urn:schemas-microsoft-com:vml" xmlns:wp14="http://schemas.microsoft.com/office/word/2010/wordprocessingDrawing" xmlns:wp="http://schemas.openxmlformats.org/drawingml/2006/wordprocessingDrawing" xmlns:w10="urn:schemas-microsoft-com:office:word" xmlns:w="http://schemas.openxmlformats.org/wordprocessingml/2006/main" xmlns:w14="http://schemas.microsoft.com/office/word/2010/wordml" xmlns:w15="http://schemas.microsoft.com/office/word/2012/wordml" xmlns:w16cex="http://schemas.microsoft.com/office/word/2018/wordml/cex" xmlns:w16cid="http://schemas.microsoft.com/office/word/2016/wordml/cid" xmlns:w16="http://schemas.microsoft.com/office/word/2018/wordml" xmlns:w16sdtdh="http://schemas.microsoft.com/office/word/2020/wordml/sdtdatahash" xmlns:w16se="http://schemas.microsoft.com/office/word/2015/wordml/symex" xmlns:wpg="http://schemas.microsoft.com/office/word/2010/wordprocessingGroup" xmlns:wpi="http://schemas.microsoft.com/office/word/2010/wordprocessingInk" xmlns:wne="http://schemas.microsoft.com/office/word/2006/wordml" xmlns:wps="http://schemas.microsoft.com/office/word/2010/wordprocessingShape" mc:Ignorable="w14 w15 w16se w16cid w16 w16cex w16sdtdh wp14">
+<w:endnotes xmlns:wpc="http://schemas.microsoft.com/office/word/2010/wordprocessingCanvas" xmlns:cx="http://schemas.microsoft.com/office/drawing/2014/chartex" xmlns:cx1="http://schemas.microsoft.com/office/drawing/2015/9/8/chartex" xmlns:cx2="http://schemas.microsoft.com/office/drawing/2015/10/21/chartex" xmlns:cx3="http://schemas.microsoft.com/office/drawing/2016/5/9/chartex" xmlns:cx4="http://schemas.microsoft.com/office/drawing/2016/5/10/chartex" xmlns:cx5="http://schemas.microsoft.com/office/drawing/2016/5/11/chartex" xmlns:cx6="http://schemas.microsoft.com/office/drawing/2016/5/12/chartex" xmlns:cx7="http://schemas.microsoft.com/office/drawing/2016/5/13/chartex" xmlns:cx8="http://schemas.microsoft.com/office/drawing/2016/5/14/chartex" xmlns:mc="http://schemas.openxmlformats.org/markup-compatibility/2006" xmlns:aink="http://schemas.microsoft.com/office/drawing/2016/ink" xmlns:am3d="http://schemas.microsoft.com/office/drawing/2017/model3d" xmlns:o="urn:schemas-microsoft-com:office:office" xmlns:oel="http://schemas.microsoft.com/office/2019/extlst" xmlns:r="http://schemas.openxmlformats.org/officeDocument/2006/relationships" xmlns:m="http://schemas.openxmlformats.org/officeDocument/2006/math" xmlns:v="urn:schemas-microsoft-com:vml" xmlns:wp14="http://schemas.microsoft.com/office/word/2010/wordprocessingDrawing" xmlns:wp="http://schemas.openxmlformats.org/drawingml/2006/wordprocessingDrawing" xmlns:w10="urn:schemas-microsoft-com:office:word" xmlns:w="http://schemas.openxmlformats.org/wordprocessingml/2006/main" xmlns:w14="http://schemas.microsoft.com/office/word/2010/wordml" xmlns:w15="http://schemas.microsoft.com/office/word/2012/wordml" xmlns:w16cex="http://schemas.microsoft.com/office/word/2018/wordml/cex" xmlns:w16cid="http://schemas.microsoft.com/office/word/2016/wordml/cid" xmlns:w16="http://schemas.microsoft.com/office/word/2018/wordml" xmlns:w16du="http://schemas.microsoft.com/office/word/2023/wordml/word16du" xmlns:w16sdtdh="http://schemas.microsoft.com/office/word/2020/wordml/sdtdatahash" xmlns:w16se="http://schemas.microsoft.com/office/word/2015/wordml/symex" xmlns:wpg="http://schemas.microsoft.com/office/word/2010/wordprocessingGroup" xmlns:wpi="http://schemas.microsoft.com/office/word/2010/wordprocessingInk" xmlns:wne="http://schemas.microsoft.com/office/word/2006/wordml" xmlns:wps="http://schemas.microsoft.com/office/word/2010/wordprocessingShape" mc:Ignorable="w14 w15 w16se w16cid w16 w16cex w16sdtdh w16du wp14">
   <w:endnote w:type="separator" w:id="-1">
     <w:p>
       <w:pPr>
@@ -4570,10 +4585,10 @@
 </file>
 
 <file path=word/footer1.xml><?xml version="1.0" encoding="utf-8"?>
-<w:ftr xmlns:wpc="http://schemas.microsoft.com/office/word/2010/wordprocessingCanvas" xmlns:cx="http://schemas.microsoft.com/office/drawing/2014/chartex" xmlns:cx1="http://schemas.microsoft.com/office/drawing/2015/9/8/chartex" xmlns:cx2="http://schemas.microsoft.com/office/drawing/2015/10/21/chartex" xmlns:cx3="http://schemas.microsoft.com/office/drawing/2016/5/9/chartex" xmlns:cx4="http://schemas.microsoft.com/office/drawing/2016/5/10/chartex" xmlns:cx5="http://schemas.microsoft.com/office/drawing/2016/5/11/chartex" xmlns:cx6="http://schemas.microsoft.com/office/drawing/2016/5/12/chartex" xmlns:cx7="http://schemas.microsoft.com/office/drawing/2016/5/13/chartex" xmlns:cx8="http://schemas.microsoft.com/office/drawing/2016/5/14/chartex" xmlns:mc="http://schemas.openxmlformats.org/markup-compatibility/2006" xmlns:aink="http://schemas.microsoft.com/office/drawing/2016/ink" xmlns:am3d="http://schemas.microsoft.com/office/drawing/2017/model3d" xmlns:o="urn:schemas-microsoft-com:office:office" xmlns:oel="http://schemas.microsoft.com/office/2019/extlst" xmlns:r="http://schemas.openxmlformats.org/officeDocument/2006/relationships" xmlns:m="http://schemas.openxmlformats.org/officeDocument/2006/math" xmlns:v="urn:schemas-microsoft-com:vml" xmlns:wp14="http://schemas.microsoft.com/office/word/2010/wordprocessingDrawing" xmlns:wp="http://schemas.openxmlformats.org/drawingml/2006/wordprocessingDrawing" xmlns:w10="urn:schemas-microsoft-com:office:word" xmlns:w="http://schemas.openxmlformats.org/wordprocessingml/2006/main" xmlns:w14="http://schemas.microsoft.com/office/word/2010/wordml" xmlns:w15="http://schemas.microsoft.com/office/word/2012/wordml" xmlns:w16cex="http://schemas.microsoft.com/office/word/2018/wordml/cex" xmlns:w16cid="http://schemas.microsoft.com/office/word/2016/wordml/cid" xmlns:w16="http://schemas.microsoft.com/office/word/2018/wordml" xmlns:w16sdtdh="http://schemas.microsoft.com/office/word/2020/wordml/sdtdatahash" xmlns:w16se="http://schemas.microsoft.com/office/word/2015/wordml/symex" xmlns:wpg="http://schemas.microsoft.com/office/word/2010/wordprocessingGroup" xmlns:wpi="http://schemas.microsoft.com/office/word/2010/wordprocessingInk" xmlns:wne="http://schemas.microsoft.com/office/word/2006/wordml" xmlns:wps="http://schemas.microsoft.com/office/word/2010/wordprocessingShape" mc:Ignorable="w14 w15 w16se w16cid w16 w16cex w16sdtdh wp14">
+<w:ftr xmlns:wpc="http://schemas.microsoft.com/office/word/2010/wordprocessingCanvas" xmlns:cx="http://schemas.microsoft.com/office/drawing/2014/chartex" xmlns:cx1="http://schemas.microsoft.com/office/drawing/2015/9/8/chartex" xmlns:cx2="http://schemas.microsoft.com/office/drawing/2015/10/21/chartex" xmlns:cx3="http://schemas.microsoft.com/office/drawing/2016/5/9/chartex" xmlns:cx4="http://schemas.microsoft.com/office/drawing/2016/5/10/chartex" xmlns:cx5="http://schemas.microsoft.com/office/drawing/2016/5/11/chartex" xmlns:cx6="http://schemas.microsoft.com/office/drawing/2016/5/12/chartex" xmlns:cx7="http://schemas.microsoft.com/office/drawing/2016/5/13/chartex" xmlns:cx8="http://schemas.microsoft.com/office/drawing/2016/5/14/chartex" xmlns:mc="http://schemas.openxmlformats.org/markup-compatibility/2006" xmlns:aink="http://schemas.microsoft.com/office/drawing/2016/ink" xmlns:am3d="http://schemas.microsoft.com/office/drawing/2017/model3d" xmlns:o="urn:schemas-microsoft-com:office:office" xmlns:oel="http://schemas.microsoft.com/office/2019/extlst" xmlns:r="http://schemas.openxmlformats.org/officeDocument/2006/relationships" xmlns:m="http://schemas.openxmlformats.org/officeDocument/2006/math" xmlns:v="urn:schemas-microsoft-com:vml" xmlns:wp14="http://schemas.microsoft.com/office/word/2010/wordprocessingDrawing" xmlns:wp="http://schemas.openxmlformats.org/drawingml/2006/wordprocessingDrawing" xmlns:w10="urn:schemas-microsoft-com:office:word" xmlns:w="http://schemas.openxmlformats.org/wordprocessingml/2006/main" xmlns:w14="http://schemas.microsoft.com/office/word/2010/wordml" xmlns:w15="http://schemas.microsoft.com/office/word/2012/wordml" xmlns:w16cex="http://schemas.microsoft.com/office/word/2018/wordml/cex" xmlns:w16cid="http://schemas.microsoft.com/office/word/2016/wordml/cid" xmlns:w16="http://schemas.microsoft.com/office/word/2018/wordml" xmlns:w16du="http://schemas.microsoft.com/office/word/2023/wordml/word16du" xmlns:w16sdtdh="http://schemas.microsoft.com/office/word/2020/wordml/sdtdatahash" xmlns:w16se="http://schemas.microsoft.com/office/word/2015/wordml/symex" xmlns:wpg="http://schemas.microsoft.com/office/word/2010/wordprocessingGroup" xmlns:wpi="http://schemas.microsoft.com/office/word/2010/wordprocessingInk" xmlns:wne="http://schemas.microsoft.com/office/word/2006/wordml" xmlns:wps="http://schemas.microsoft.com/office/word/2010/wordprocessingShape" mc:Ignorable="w14 w15 w16se w16cid w16 w16cex w16sdtdh w16du wp14">
   <w:p>
     <w:pPr>
-      <w:pStyle w:val="a5"/>
+      <w:pStyle w:val="Footer"/>
       <w:rPr>
         <w:lang w:val="bg-BG"/>
       </w:rPr>
@@ -4746,7 +4761,7 @@
                 <w:hyperlink r:id="rId1" w:history="1">
                   <w:r>
                     <w:rPr>
-                      <w:rStyle w:val="a9"/>
+                      <w:rStyle w:val="Hyperlink"/>
                       <w:noProof/>
                       <w:color w:val="95B3D7" w:themeColor="accent1" w:themeTint="99"/>
                       <w:sz w:val="17"/>
@@ -4756,7 +4771,7 @@
                   </w:r>
                   <w:r>
                     <w:rPr>
-                      <w:rStyle w:val="a9"/>
+                      <w:rStyle w:val="Hyperlink"/>
                       <w:noProof/>
                       <w:color w:val="95B3D7" w:themeColor="accent1" w:themeTint="99"/>
                       <w:sz w:val="17"/>
@@ -4767,7 +4782,7 @@
                   </w:r>
                   <w:r>
                     <w:rPr>
-                      <w:rStyle w:val="a9"/>
+                      <w:rStyle w:val="Hyperlink"/>
                       <w:noProof/>
                       <w:color w:val="95B3D7" w:themeColor="accent1" w:themeTint="99"/>
                       <w:sz w:val="17"/>
@@ -4777,7 +4792,7 @@
                   </w:r>
                   <w:r>
                     <w:rPr>
-                      <w:rStyle w:val="a9"/>
+                      <w:rStyle w:val="Hyperlink"/>
                       <w:noProof/>
                       <w:color w:val="95B3D7" w:themeColor="accent1" w:themeTint="99"/>
                       <w:sz w:val="17"/>
@@ -4788,7 +4803,7 @@
                   </w:r>
                   <w:r>
                     <w:rPr>
-                      <w:rStyle w:val="a9"/>
+                      <w:rStyle w:val="Hyperlink"/>
                       <w:noProof/>
                       <w:color w:val="95B3D7" w:themeColor="accent1" w:themeTint="99"/>
                       <w:sz w:val="17"/>
@@ -4798,7 +4813,7 @@
                   </w:r>
                   <w:r>
                     <w:rPr>
-                      <w:rStyle w:val="a9"/>
+                      <w:rStyle w:val="Hyperlink"/>
                       <w:noProof/>
                       <w:color w:val="95B3D7" w:themeColor="accent1" w:themeTint="99"/>
                       <w:sz w:val="17"/>
@@ -4809,7 +4824,7 @@
                   </w:r>
                   <w:r>
                     <w:rPr>
-                      <w:rStyle w:val="a9"/>
+                      <w:rStyle w:val="Hyperlink"/>
                       <w:noProof/>
                       <w:color w:val="95B3D7" w:themeColor="accent1" w:themeTint="99"/>
                       <w:sz w:val="17"/>
@@ -4819,7 +4834,7 @@
                   </w:r>
                   <w:r>
                     <w:rPr>
-                      <w:rStyle w:val="a9"/>
+                      <w:rStyle w:val="Hyperlink"/>
                       <w:noProof/>
                       <w:color w:val="95B3D7" w:themeColor="accent1" w:themeTint="99"/>
                       <w:sz w:val="17"/>
@@ -4830,7 +4845,7 @@
                   </w:r>
                   <w:r>
                     <w:rPr>
-                      <w:rStyle w:val="a9"/>
+                      <w:rStyle w:val="Hyperlink"/>
                       <w:noProof/>
                       <w:color w:val="95B3D7" w:themeColor="accent1" w:themeTint="99"/>
                       <w:sz w:val="17"/>
@@ -4840,7 +4855,7 @@
                   </w:r>
                   <w:r>
                     <w:rPr>
-                      <w:rStyle w:val="a9"/>
+                      <w:rStyle w:val="Hyperlink"/>
                       <w:noProof/>
                       <w:color w:val="95B3D7" w:themeColor="accent1" w:themeTint="99"/>
                       <w:sz w:val="17"/>
@@ -4851,7 +4866,7 @@
                   </w:r>
                   <w:r>
                     <w:rPr>
-                      <w:rStyle w:val="a9"/>
+                      <w:rStyle w:val="Hyperlink"/>
                       <w:noProof/>
                       <w:color w:val="95B3D7" w:themeColor="accent1" w:themeTint="99"/>
                       <w:sz w:val="17"/>
@@ -4948,7 +4963,7 @@
   </w:p>
   <w:p>
     <w:pPr>
-      <w:pStyle w:val="a5"/>
+      <w:pStyle w:val="Footer"/>
     </w:pPr>
     <w:r>
       <w:rPr>
@@ -5103,7 +5118,7 @@
 </file>
 
 <file path=word/footnotes.xml><?xml version="1.0" encoding="utf-8"?>
-<w:footnotes xmlns:wpc="http://schemas.microsoft.com/office/word/2010/wordprocessingCanvas" xmlns:cx="http://schemas.microsoft.com/office/drawing/2014/chartex" xmlns:cx1="http://schemas.microsoft.com/office/drawing/2015/9/8/chartex" xmlns:cx2="http://schemas.microsoft.com/office/drawing/2015/10/21/chartex" xmlns:cx3="http://schemas.microsoft.com/office/drawing/2016/5/9/chartex" xmlns:cx4="http://schemas.microsoft.com/office/drawing/2016/5/10/chartex" xmlns:cx5="http://schemas.microsoft.com/office/drawing/2016/5/11/chartex" xmlns:cx6="http://schemas.microsoft.com/office/drawing/2016/5/12/chartex" xmlns:cx7="http://schemas.microsoft.com/office/drawing/2016/5/13/chartex" xmlns:cx8="http://schemas.microsoft.com/office/drawing/2016/5/14/chartex" xmlns:mc="http://schemas.openxmlformats.org/markup-compatibility/2006" xmlns:aink="http://schemas.microsoft.com/office/drawing/2016/ink" xmlns:am3d="http://schemas.microsoft.com/office/drawing/2017/model3d" xmlns:o="urn:schemas-microsoft-com:office:office" xmlns:oel="http://schemas.microsoft.com/office/2019/extlst" xmlns:r="http://schemas.openxmlformats.org/officeDocument/2006/relationships" xmlns:m="http://schemas.openxmlformats.org/officeDocument/2006/math" xmlns:v="urn:schemas-microsoft-com:vml" xmlns:wp14="http://schemas.microsoft.com/office/word/2010/wordprocessingDrawing" xmlns:wp="http://schemas.openxmlformats.org/drawingml/2006/wordprocessingDrawing" xmlns:w10="urn:schemas-microsoft-com:office:word" xmlns:w="http://schemas.openxmlformats.org/wordprocessingml/2006/main" xmlns:w14="http://schemas.microsoft.com/office/word/2010/wordml" xmlns:w15="http://schemas.microsoft.com/office/word/2012/wordml" xmlns:w16cex="http://schemas.microsoft.com/office/word/2018/wordml/cex" xmlns:w16cid="http://schemas.microsoft.com/office/word/2016/wordml/cid" xmlns:w16="http://schemas.microsoft.com/office/word/2018/wordml" xmlns:w16sdtdh="http://schemas.microsoft.com/office/word/2020/wordml/sdtdatahash" xmlns:w16se="http://schemas.microsoft.com/office/word/2015/wordml/symex" xmlns:wpg="http://schemas.microsoft.com/office/word/2010/wordprocessingGroup" xmlns:wpi="http://schemas.microsoft.com/office/word/2010/wordprocessingInk" xmlns:wne="http://schemas.microsoft.com/office/word/2006/wordml" xmlns:wps="http://schemas.microsoft.com/office/word/2010/wordprocessingShape" mc:Ignorable="w14 w15 w16se w16cid w16 w16cex w16sdtdh wp14">
+<w:footnotes xmlns:wpc="http://schemas.microsoft.com/office/word/2010/wordprocessingCanvas" xmlns:cx="http://schemas.microsoft.com/office/drawing/2014/chartex" xmlns:cx1="http://schemas.microsoft.com/office/drawing/2015/9/8/chartex" xmlns:cx2="http://schemas.microsoft.com/office/drawing/2015/10/21/chartex" xmlns:cx3="http://schemas.microsoft.com/office/drawing/2016/5/9/chartex" xmlns:cx4="http://schemas.microsoft.com/office/drawing/2016/5/10/chartex" xmlns:cx5="http://schemas.microsoft.com/office/drawing/2016/5/11/chartex" xmlns:cx6="http://schemas.microsoft.com/office/drawing/2016/5/12/chartex" xmlns:cx7="http://schemas.microsoft.com/office/drawing/2016/5/13/chartex" xmlns:cx8="http://schemas.microsoft.com/office/drawing/2016/5/14/chartex" xmlns:mc="http://schemas.openxmlformats.org/markup-compatibility/2006" xmlns:aink="http://schemas.microsoft.com/office/drawing/2016/ink" xmlns:am3d="http://schemas.microsoft.com/office/drawing/2017/model3d" xmlns:o="urn:schemas-microsoft-com:office:office" xmlns:oel="http://schemas.microsoft.com/office/2019/extlst" xmlns:r="http://schemas.openxmlformats.org/officeDocument/2006/relationships" xmlns:m="http://schemas.openxmlformats.org/officeDocument/2006/math" xmlns:v="urn:schemas-microsoft-com:vml" xmlns:wp14="http://schemas.microsoft.com/office/word/2010/wordprocessingDrawing" xmlns:wp="http://schemas.openxmlformats.org/drawingml/2006/wordprocessingDrawing" xmlns:w10="urn:schemas-microsoft-com:office:word" xmlns:w="http://schemas.openxmlformats.org/wordprocessingml/2006/main" xmlns:w14="http://schemas.microsoft.com/office/word/2010/wordml" xmlns:w15="http://schemas.microsoft.com/office/word/2012/wordml" xmlns:w16cex="http://schemas.microsoft.com/office/word/2018/wordml/cex" xmlns:w16cid="http://schemas.microsoft.com/office/word/2016/wordml/cid" xmlns:w16="http://schemas.microsoft.com/office/word/2018/wordml" xmlns:w16du="http://schemas.microsoft.com/office/word/2023/wordml/word16du" xmlns:w16sdtdh="http://schemas.microsoft.com/office/word/2020/wordml/sdtdatahash" xmlns:w16se="http://schemas.microsoft.com/office/word/2015/wordml/symex" xmlns:wpg="http://schemas.microsoft.com/office/word/2010/wordprocessingGroup" xmlns:wpi="http://schemas.microsoft.com/office/word/2010/wordprocessingInk" xmlns:wne="http://schemas.microsoft.com/office/word/2006/wordml" xmlns:wps="http://schemas.microsoft.com/office/word/2010/wordprocessingShape" mc:Ignorable="w14 w15 w16se w16cid w16 w16cex w16sdtdh w16du wp14">
   <w:footnote w:type="separator" w:id="-1">
     <w:p>
       <w:pPr>
@@ -5128,10 +5143,10 @@
 </file>
 
 <file path=word/header1.xml><?xml version="1.0" encoding="utf-8"?>
-<w:hdr xmlns:wpc="http://schemas.microsoft.com/office/word/2010/wordprocessingCanvas" xmlns:cx="http://schemas.microsoft.com/office/drawing/2014/chartex" xmlns:cx1="http://schemas.microsoft.com/office/drawing/2015/9/8/chartex" xmlns:cx2="http://schemas.microsoft.com/office/drawing/2015/10/21/chartex" xmlns:cx3="http://schemas.microsoft.com/office/drawing/2016/5/9/chartex" xmlns:cx4="http://schemas.microsoft.com/office/drawing/2016/5/10/chartex" xmlns:cx5="http://schemas.microsoft.com/office/drawing/2016/5/11/chartex" xmlns:cx6="http://schemas.microsoft.com/office/drawing/2016/5/12/chartex" xmlns:cx7="http://schemas.microsoft.com/office/drawing/2016/5/13/chartex" xmlns:cx8="http://schemas.microsoft.com/office/drawing/2016/5/14/chartex" xmlns:mc="http://schemas.openxmlformats.org/markup-compatibility/2006" xmlns:aink="http://schemas.microsoft.com/office/drawing/2016/ink" xmlns:am3d="http://schemas.microsoft.com/office/drawing/2017/model3d" xmlns:o="urn:schemas-microsoft-com:office:office" xmlns:oel="http://schemas.microsoft.com/office/2019/extlst" xmlns:r="http://schemas.openxmlformats.org/officeDocument/2006/relationships" xmlns:m="http://schemas.openxmlformats.org/officeDocument/2006/math" xmlns:v="urn:schemas-microsoft-com:vml" xmlns:wp14="http://schemas.microsoft.com/office/word/2010/wordprocessingDrawing" xmlns:wp="http://schemas.openxmlformats.org/drawingml/2006/wordprocessingDrawing" xmlns:w10="urn:schemas-microsoft-com:office:word" xmlns:w="http://schemas.openxmlformats.org/wordprocessingml/2006/main" xmlns:w14="http://schemas.microsoft.com/office/word/2010/wordml" xmlns:w15="http://schemas.microsoft.com/office/word/2012/wordml" xmlns:w16cex="http://schemas.microsoft.com/office/word/2018/wordml/cex" xmlns:w16cid="http://schemas.microsoft.com/office/word/2016/wordml/cid" xmlns:w16="http://schemas.microsoft.com/office/word/2018/wordml" xmlns:w16sdtdh="http://schemas.microsoft.com/office/word/2020/wordml/sdtdatahash" xmlns:w16se="http://schemas.microsoft.com/office/word/2015/wordml/symex" xmlns:wpg="http://schemas.microsoft.com/office/word/2010/wordprocessingGroup" xmlns:wpi="http://schemas.microsoft.com/office/word/2010/wordprocessingInk" xmlns:wne="http://schemas.microsoft.com/office/word/2006/wordml" xmlns:wps="http://schemas.microsoft.com/office/word/2010/wordprocessingShape" mc:Ignorable="w14 w15 w16se w16cid w16 w16cex w16sdtdh wp14">
+<w:hdr xmlns:wpc="http://schemas.microsoft.com/office/word/2010/wordprocessingCanvas" xmlns:cx="http://schemas.microsoft.com/office/drawing/2014/chartex" xmlns:cx1="http://schemas.microsoft.com/office/drawing/2015/9/8/chartex" xmlns:cx2="http://schemas.microsoft.com/office/drawing/2015/10/21/chartex" xmlns:cx3="http://schemas.microsoft.com/office/drawing/2016/5/9/chartex" xmlns:cx4="http://schemas.microsoft.com/office/drawing/2016/5/10/chartex" xmlns:cx5="http://schemas.microsoft.com/office/drawing/2016/5/11/chartex" xmlns:cx6="http://schemas.microsoft.com/office/drawing/2016/5/12/chartex" xmlns:cx7="http://schemas.microsoft.com/office/drawing/2016/5/13/chartex" xmlns:cx8="http://schemas.microsoft.com/office/drawing/2016/5/14/chartex" xmlns:mc="http://schemas.openxmlformats.org/markup-compatibility/2006" xmlns:aink="http://schemas.microsoft.com/office/drawing/2016/ink" xmlns:am3d="http://schemas.microsoft.com/office/drawing/2017/model3d" xmlns:o="urn:schemas-microsoft-com:office:office" xmlns:oel="http://schemas.microsoft.com/office/2019/extlst" xmlns:r="http://schemas.openxmlformats.org/officeDocument/2006/relationships" xmlns:m="http://schemas.openxmlformats.org/officeDocument/2006/math" xmlns:v="urn:schemas-microsoft-com:vml" xmlns:wp14="http://schemas.microsoft.com/office/word/2010/wordprocessingDrawing" xmlns:wp="http://schemas.openxmlformats.org/drawingml/2006/wordprocessingDrawing" xmlns:w10="urn:schemas-microsoft-com:office:word" xmlns:w="http://schemas.openxmlformats.org/wordprocessingml/2006/main" xmlns:w14="http://schemas.microsoft.com/office/word/2010/wordml" xmlns:w15="http://schemas.microsoft.com/office/word/2012/wordml" xmlns:w16cex="http://schemas.microsoft.com/office/word/2018/wordml/cex" xmlns:w16cid="http://schemas.microsoft.com/office/word/2016/wordml/cid" xmlns:w16="http://schemas.microsoft.com/office/word/2018/wordml" xmlns:w16du="http://schemas.microsoft.com/office/word/2023/wordml/word16du" xmlns:w16sdtdh="http://schemas.microsoft.com/office/word/2020/wordml/sdtdatahash" xmlns:w16se="http://schemas.microsoft.com/office/word/2015/wordml/symex" xmlns:wpg="http://schemas.microsoft.com/office/word/2010/wordprocessingGroup" xmlns:wpi="http://schemas.microsoft.com/office/word/2010/wordprocessingInk" xmlns:wne="http://schemas.microsoft.com/office/word/2006/wordml" xmlns:wps="http://schemas.microsoft.com/office/word/2010/wordprocessingShape" mc:Ignorable="w14 w15 w16se w16cid w16 w16cex w16sdtdh w16du wp14">
   <w:p>
     <w:pPr>
-      <w:pStyle w:val="a3"/>
+      <w:pStyle w:val="Header"/>
       <w:ind w:hanging="1134"/>
     </w:pPr>
   </w:p>
@@ -5139,7 +5154,7 @@
 </file>
 
 <file path=word/numbering.xml><?xml version="1.0" encoding="utf-8"?>
-<w:numbering xmlns:wpc="http://schemas.microsoft.com/office/word/2010/wordprocessingCanvas" xmlns:cx="http://schemas.microsoft.com/office/drawing/2014/chartex" xmlns:cx1="http://schemas.microsoft.com/office/drawing/2015/9/8/chartex" xmlns:cx2="http://schemas.microsoft.com/office/drawing/2015/10/21/chartex" xmlns:cx3="http://schemas.microsoft.com/office/drawing/2016/5/9/chartex" xmlns:cx4="http://schemas.microsoft.com/office/drawing/2016/5/10/chartex" xmlns:cx5="http://schemas.microsoft.com/office/drawing/2016/5/11/chartex" xmlns:cx6="http://schemas.microsoft.com/office/drawing/2016/5/12/chartex" xmlns:cx7="http://schemas.microsoft.com/office/drawing/2016/5/13/chartex" xmlns:cx8="http://schemas.microsoft.com/office/drawing/2016/5/14/chartex" xmlns:mc="http://schemas.openxmlformats.org/markup-compatibility/2006" xmlns:aink="http://schemas.microsoft.com/office/drawing/2016/ink" xmlns:am3d="http://schemas.microsoft.com/office/drawing/2017/model3d" xmlns:o="urn:schemas-microsoft-com:office:office" xmlns:oel="http://schemas.microsoft.com/office/2019/extlst" xmlns:r="http://schemas.openxmlformats.org/officeDocument/2006/relationships" xmlns:m="http://schemas.openxmlformats.org/officeDocument/2006/math" xmlns:v="urn:schemas-microsoft-com:vml" xmlns:wp14="http://schemas.microsoft.com/office/word/2010/wordprocessingDrawing" xmlns:wp="http://schemas.openxmlformats.org/drawingml/2006/wordprocessingDrawing" xmlns:w10="urn:schemas-microsoft-com:office:word" xmlns:w="http://schemas.openxmlformats.org/wordprocessingml/2006/main" xmlns:w14="http://schemas.microsoft.com/office/word/2010/wordml" xmlns:w15="http://schemas.microsoft.com/office/word/2012/wordml" xmlns:w16cex="http://schemas.microsoft.com/office/word/2018/wordml/cex" xmlns:w16cid="http://schemas.microsoft.com/office/word/2016/wordml/cid" xmlns:w16="http://schemas.microsoft.com/office/word/2018/wordml" xmlns:w16sdtdh="http://schemas.microsoft.com/office/word/2020/wordml/sdtdatahash" xmlns:w16se="http://schemas.microsoft.com/office/word/2015/wordml/symex" xmlns:wpg="http://schemas.microsoft.com/office/word/2010/wordprocessingGroup" xmlns:wpi="http://schemas.microsoft.com/office/word/2010/wordprocessingInk" xmlns:wne="http://schemas.microsoft.com/office/word/2006/wordml" xmlns:wps="http://schemas.microsoft.com/office/word/2010/wordprocessingShape" mc:Ignorable="w14 w15 w16se w16cid w16 w16cex w16sdtdh wp14">
+<w:numbering xmlns:wpc="http://schemas.microsoft.com/office/word/2010/wordprocessingCanvas" xmlns:cx="http://schemas.microsoft.com/office/drawing/2014/chartex" xmlns:cx1="http://schemas.microsoft.com/office/drawing/2015/9/8/chartex" xmlns:cx2="http://schemas.microsoft.com/office/drawing/2015/10/21/chartex" xmlns:cx3="http://schemas.microsoft.com/office/drawing/2016/5/9/chartex" xmlns:cx4="http://schemas.microsoft.com/office/drawing/2016/5/10/chartex" xmlns:cx5="http://schemas.microsoft.com/office/drawing/2016/5/11/chartex" xmlns:cx6="http://schemas.microsoft.com/office/drawing/2016/5/12/chartex" xmlns:cx7="http://schemas.microsoft.com/office/drawing/2016/5/13/chartex" xmlns:cx8="http://schemas.microsoft.com/office/drawing/2016/5/14/chartex" xmlns:mc="http://schemas.openxmlformats.org/markup-compatibility/2006" xmlns:aink="http://schemas.microsoft.com/office/drawing/2016/ink" xmlns:am3d="http://schemas.microsoft.com/office/drawing/2017/model3d" xmlns:o="urn:schemas-microsoft-com:office:office" xmlns:oel="http://schemas.microsoft.com/office/2019/extlst" xmlns:r="http://schemas.openxmlformats.org/officeDocument/2006/relationships" xmlns:m="http://schemas.openxmlformats.org/officeDocument/2006/math" xmlns:v="urn:schemas-microsoft-com:vml" xmlns:wp14="http://schemas.microsoft.com/office/word/2010/wordprocessingDrawing" xmlns:wp="http://schemas.openxmlformats.org/drawingml/2006/wordprocessingDrawing" xmlns:w10="urn:schemas-microsoft-com:office:word" xmlns:w="http://schemas.openxmlformats.org/wordprocessingml/2006/main" xmlns:w14="http://schemas.microsoft.com/office/word/2010/wordml" xmlns:w15="http://schemas.microsoft.com/office/word/2012/wordml" xmlns:w16cex="http://schemas.microsoft.com/office/word/2018/wordml/cex" xmlns:w16cid="http://schemas.microsoft.com/office/word/2016/wordml/cid" xmlns:w16="http://schemas.microsoft.com/office/word/2018/wordml" xmlns:w16du="http://schemas.microsoft.com/office/word/2023/wordml/word16du" xmlns:w16sdtdh="http://schemas.microsoft.com/office/word/2020/wordml/sdtdatahash" xmlns:w16se="http://schemas.microsoft.com/office/word/2015/wordml/symex" xmlns:wpg="http://schemas.microsoft.com/office/word/2010/wordprocessingGroup" xmlns:wpi="http://schemas.microsoft.com/office/word/2010/wordprocessingInk" xmlns:wne="http://schemas.microsoft.com/office/word/2006/wordml" xmlns:wps="http://schemas.microsoft.com/office/word/2010/wordprocessingShape" mc:Ignorable="w14 w15 w16se w16cid w16 w16cex w16sdtdh w16du wp14">
   <w:abstractNum w:abstractNumId="0" w15:restartNumberingAfterBreak="0">
     <w:nsid w:val="04E60920"/>
     <w:multiLevelType w:val="hybridMultilevel"/>
@@ -5664,7 +5679,7 @@
     <w:lvl w:ilvl="0" w:tplc="A47E1DC6">
       <w:start w:val="1"/>
       <w:numFmt w:val="decimal"/>
-      <w:pStyle w:val="2"/>
+      <w:pStyle w:val="Heading2"/>
       <w:lvlText w:val="%1."/>
       <w:lvlJc w:val="left"/>
       <w:pPr>
@@ -10221,7 +10236,7 @@
 </file>
 
 <file path=word/styles.xml><?xml version="1.0" encoding="utf-8"?>
-<w:styles xmlns:mc="http://schemas.openxmlformats.org/markup-compatibility/2006" xmlns:r="http://schemas.openxmlformats.org/officeDocument/2006/relationships" xmlns:w="http://schemas.openxmlformats.org/wordprocessingml/2006/main" xmlns:w14="http://schemas.microsoft.com/office/word/2010/wordml" xmlns:w15="http://schemas.microsoft.com/office/word/2012/wordml" xmlns:w16cex="http://schemas.microsoft.com/office/word/2018/wordml/cex" xmlns:w16cid="http://schemas.microsoft.com/office/word/2016/wordml/cid" xmlns:w16="http://schemas.microsoft.com/office/word/2018/wordml" xmlns:w16sdtdh="http://schemas.microsoft.com/office/word/2020/wordml/sdtdatahash" xmlns:w16se="http://schemas.microsoft.com/office/word/2015/wordml/symex" mc:Ignorable="w14 w15 w16se w16cid w16 w16cex w16sdtdh">
+<w:styles xmlns:mc="http://schemas.openxmlformats.org/markup-compatibility/2006" xmlns:r="http://schemas.openxmlformats.org/officeDocument/2006/relationships" xmlns:w="http://schemas.openxmlformats.org/wordprocessingml/2006/main" xmlns:w14="http://schemas.microsoft.com/office/word/2010/wordml" xmlns:w15="http://schemas.microsoft.com/office/word/2012/wordml" xmlns:w16cex="http://schemas.microsoft.com/office/word/2018/wordml/cex" xmlns:w16cid="http://schemas.microsoft.com/office/word/2016/wordml/cid" xmlns:w16="http://schemas.microsoft.com/office/word/2018/wordml" xmlns:w16du="http://schemas.microsoft.com/office/word/2023/wordml/word16du" xmlns:w16sdtdh="http://schemas.microsoft.com/office/word/2020/wordml/sdtdatahash" xmlns:w16se="http://schemas.microsoft.com/office/word/2015/wordml/symex" mc:Ignorable="w14 w15 w16se w16cid w16 w16cex w16sdtdh w16du">
   <w:docDefaults>
     <w:rPrDefault>
       <w:rPr>
@@ -10615,7 +10630,7 @@
     <w:lsdException w:name="Unresolved Mention" w:semiHidden="1" w:unhideWhenUsed="1"/>
     <w:lsdException w:name="Smart Link" w:semiHidden="1" w:unhideWhenUsed="1"/>
   </w:latentStyles>
-  <w:style w:type="paragraph" w:default="1" w:styleId="a">
+  <w:style w:type="paragraph" w:default="1" w:styleId="Normal">
     <w:name w:val="Normal"/>
     <w:qFormat/>
     <w:rsid w:val="008063E1"/>
@@ -10623,11 +10638,11 @@
       <w:spacing w:before="80" w:after="120"/>
     </w:pPr>
   </w:style>
-  <w:style w:type="paragraph" w:styleId="1">
+  <w:style w:type="paragraph" w:styleId="Heading1">
     <w:name w:val="heading 1"/>
-    <w:basedOn w:val="a"/>
-    <w:next w:val="a"/>
-    <w:link w:val="10"/>
+    <w:basedOn w:val="Normal"/>
+    <w:next w:val="Normal"/>
+    <w:link w:val="Heading1Char"/>
     <w:uiPriority w:val="9"/>
     <w:qFormat/>
     <w:rsid w:val="00FA2C69"/>
@@ -10645,11 +10660,11 @@
       <w:szCs w:val="32"/>
     </w:rPr>
   </w:style>
-  <w:style w:type="paragraph" w:styleId="2">
+  <w:style w:type="paragraph" w:styleId="Heading2">
     <w:name w:val="heading 2"/>
-    <w:basedOn w:val="a"/>
-    <w:next w:val="a"/>
-    <w:link w:val="20"/>
+    <w:basedOn w:val="Normal"/>
+    <w:next w:val="Normal"/>
+    <w:link w:val="Heading2Char"/>
     <w:uiPriority w:val="9"/>
     <w:qFormat/>
     <w:rsid w:val="001C5C9E"/>
@@ -10672,11 +10687,11 @@
       <w:lang w:val="bg-BG"/>
     </w:rPr>
   </w:style>
-  <w:style w:type="paragraph" w:styleId="3">
+  <w:style w:type="paragraph" w:styleId="Heading3">
     <w:name w:val="heading 3"/>
-    <w:basedOn w:val="a"/>
-    <w:next w:val="a"/>
-    <w:link w:val="30"/>
+    <w:basedOn w:val="Normal"/>
+    <w:next w:val="Normal"/>
+    <w:link w:val="Heading3Char"/>
     <w:uiPriority w:val="9"/>
     <w:unhideWhenUsed/>
     <w:qFormat/>
@@ -10695,11 +10710,11 @@
       <w:szCs w:val="32"/>
     </w:rPr>
   </w:style>
-  <w:style w:type="paragraph" w:styleId="4">
+  <w:style w:type="paragraph" w:styleId="Heading4">
     <w:name w:val="heading 4"/>
-    <w:basedOn w:val="a"/>
-    <w:next w:val="a"/>
-    <w:link w:val="40"/>
+    <w:basedOn w:val="Normal"/>
+    <w:next w:val="Normal"/>
+    <w:link w:val="Heading4Char"/>
     <w:uiPriority w:val="9"/>
     <w:unhideWhenUsed/>
     <w:qFormat/>
@@ -10718,11 +10733,11 @@
       <w:sz w:val="28"/>
     </w:rPr>
   </w:style>
-  <w:style w:type="paragraph" w:styleId="5">
+  <w:style w:type="paragraph" w:styleId="Heading5">
     <w:name w:val="heading 5"/>
-    <w:basedOn w:val="a"/>
-    <w:next w:val="a"/>
-    <w:link w:val="50"/>
+    <w:basedOn w:val="Normal"/>
+    <w:next w:val="Normal"/>
+    <w:link w:val="Heading5Char"/>
     <w:uiPriority w:val="9"/>
     <w:semiHidden/>
     <w:unhideWhenUsed/>
@@ -10740,13 +10755,13 @@
       <w:color w:val="B2500E"/>
     </w:rPr>
   </w:style>
-  <w:style w:type="character" w:default="1" w:styleId="a0">
+  <w:style w:type="character" w:default="1" w:styleId="DefaultParagraphFont">
     <w:name w:val="Default Paragraph Font"/>
     <w:uiPriority w:val="1"/>
     <w:semiHidden/>
     <w:unhideWhenUsed/>
   </w:style>
-  <w:style w:type="table" w:default="1" w:styleId="a1">
+  <w:style w:type="table" w:default="1" w:styleId="TableNormal">
     <w:name w:val="Normal Table"/>
     <w:uiPriority w:val="99"/>
     <w:semiHidden/>
@@ -10761,16 +10776,16 @@
       </w:tblCellMar>
     </w:tblPr>
   </w:style>
-  <w:style w:type="numbering" w:default="1" w:styleId="a2">
+  <w:style w:type="numbering" w:default="1" w:styleId="NoList">
     <w:name w:val="No List"/>
     <w:uiPriority w:val="99"/>
     <w:semiHidden/>
     <w:unhideWhenUsed/>
   </w:style>
-  <w:style w:type="paragraph" w:styleId="a3">
+  <w:style w:type="paragraph" w:styleId="Header">
     <w:name w:val="header"/>
-    <w:basedOn w:val="a"/>
-    <w:link w:val="a4"/>
+    <w:basedOn w:val="Normal"/>
+    <w:link w:val="HeaderChar"/>
     <w:uiPriority w:val="99"/>
     <w:unhideWhenUsed/>
     <w:rsid w:val="008068A2"/>
@@ -10782,17 +10797,17 @@
       <w:spacing w:after="0" w:line="240" w:lineRule="auto"/>
     </w:pPr>
   </w:style>
-  <w:style w:type="character" w:customStyle="1" w:styleId="a4">
-    <w:name w:val="Горен колонтитул Знак"/>
-    <w:basedOn w:val="a0"/>
-    <w:link w:val="a3"/>
+  <w:style w:type="character" w:customStyle="1" w:styleId="HeaderChar">
+    <w:name w:val="Header Char"/>
+    <w:basedOn w:val="DefaultParagraphFont"/>
+    <w:link w:val="Header"/>
     <w:uiPriority w:val="99"/>
     <w:rsid w:val="008068A2"/>
   </w:style>
-  <w:style w:type="paragraph" w:styleId="a5">
+  <w:style w:type="paragraph" w:styleId="Footer">
     <w:name w:val="footer"/>
-    <w:basedOn w:val="a"/>
-    <w:link w:val="a6"/>
+    <w:basedOn w:val="Normal"/>
+    <w:link w:val="FooterChar"/>
     <w:uiPriority w:val="99"/>
     <w:unhideWhenUsed/>
     <w:rsid w:val="008068A2"/>
@@ -10804,17 +10819,17 @@
       <w:spacing w:after="0" w:line="240" w:lineRule="auto"/>
     </w:pPr>
   </w:style>
-  <w:style w:type="character" w:customStyle="1" w:styleId="a6">
-    <w:name w:val="Долен колонтитул Знак"/>
-    <w:basedOn w:val="a0"/>
-    <w:link w:val="a5"/>
+  <w:style w:type="character" w:customStyle="1" w:styleId="FooterChar">
+    <w:name w:val="Footer Char"/>
+    <w:basedOn w:val="DefaultParagraphFont"/>
+    <w:link w:val="Footer"/>
     <w:uiPriority w:val="99"/>
     <w:rsid w:val="008068A2"/>
   </w:style>
-  <w:style w:type="paragraph" w:styleId="a7">
+  <w:style w:type="paragraph" w:styleId="BalloonText">
     <w:name w:val="Balloon Text"/>
-    <w:basedOn w:val="a"/>
-    <w:link w:val="a8"/>
+    <w:basedOn w:val="Normal"/>
+    <w:link w:val="BalloonTextChar"/>
     <w:uiPriority w:val="99"/>
     <w:semiHidden/>
     <w:unhideWhenUsed/>
@@ -10828,10 +10843,10 @@
       <w:szCs w:val="16"/>
     </w:rPr>
   </w:style>
-  <w:style w:type="character" w:customStyle="1" w:styleId="a8">
-    <w:name w:val="Изнесен текст Знак"/>
-    <w:basedOn w:val="a0"/>
-    <w:link w:val="a7"/>
+  <w:style w:type="character" w:customStyle="1" w:styleId="BalloonTextChar">
+    <w:name w:val="Balloon Text Char"/>
+    <w:basedOn w:val="DefaultParagraphFont"/>
+    <w:link w:val="BalloonText"/>
     <w:uiPriority w:val="99"/>
     <w:semiHidden/>
     <w:rsid w:val="00564D7B"/>
@@ -10841,9 +10856,9 @@
       <w:szCs w:val="16"/>
     </w:rPr>
   </w:style>
-  <w:style w:type="character" w:styleId="a9">
+  <w:style w:type="character" w:styleId="Hyperlink">
     <w:name w:val="Hyperlink"/>
-    <w:basedOn w:val="a0"/>
+    <w:basedOn w:val="DefaultParagraphFont"/>
     <w:uiPriority w:val="99"/>
     <w:unhideWhenUsed/>
     <w:rsid w:val="0079324A"/>
@@ -10852,10 +10867,10 @@
       <w:u w:val="single"/>
     </w:rPr>
   </w:style>
-  <w:style w:type="character" w:customStyle="1" w:styleId="10">
-    <w:name w:val="Заглавие 1 Знак"/>
-    <w:basedOn w:val="a0"/>
-    <w:link w:val="1"/>
+  <w:style w:type="character" w:customStyle="1" w:styleId="Heading1Char">
+    <w:name w:val="Heading 1 Char"/>
+    <w:basedOn w:val="DefaultParagraphFont"/>
+    <w:link w:val="Heading1"/>
     <w:uiPriority w:val="9"/>
     <w:rsid w:val="00FA2C69"/>
     <w:rPr>
@@ -10866,10 +10881,10 @@
       <w:szCs w:val="32"/>
     </w:rPr>
   </w:style>
-  <w:style w:type="character" w:customStyle="1" w:styleId="20">
-    <w:name w:val="Заглавие 2 Знак"/>
-    <w:basedOn w:val="a0"/>
-    <w:link w:val="2"/>
+  <w:style w:type="character" w:customStyle="1" w:styleId="Heading2Char">
+    <w:name w:val="Heading 2 Char"/>
+    <w:basedOn w:val="DefaultParagraphFont"/>
+    <w:link w:val="Heading2"/>
     <w:uiPriority w:val="9"/>
     <w:rsid w:val="001C5C9E"/>
     <w:rPr>
@@ -10882,9 +10897,9 @@
       <w:lang w:val="bg-BG"/>
     </w:rPr>
   </w:style>
-  <w:style w:type="paragraph" w:styleId="aa">
+  <w:style w:type="paragraph" w:styleId="NormalWeb">
     <w:name w:val="Normal (Web)"/>
-    <w:basedOn w:val="a"/>
+    <w:basedOn w:val="Normal"/>
     <w:uiPriority w:val="99"/>
     <w:unhideWhenUsed/>
     <w:rsid w:val="00524789"/>
@@ -10897,9 +10912,9 @@
       <w:szCs w:val="24"/>
     </w:rPr>
   </w:style>
-  <w:style w:type="character" w:styleId="ab">
+  <w:style w:type="character" w:styleId="Strong">
     <w:name w:val="Strong"/>
-    <w:basedOn w:val="a0"/>
+    <w:basedOn w:val="DefaultParagraphFont"/>
     <w:uiPriority w:val="22"/>
     <w:qFormat/>
     <w:rsid w:val="00524789"/>
@@ -10908,10 +10923,10 @@
       <w:bCs/>
     </w:rPr>
   </w:style>
-  <w:style w:type="character" w:customStyle="1" w:styleId="30">
-    <w:name w:val="Заглавие 3 Знак"/>
-    <w:basedOn w:val="a0"/>
-    <w:link w:val="3"/>
+  <w:style w:type="character" w:customStyle="1" w:styleId="Heading3Char">
+    <w:name w:val="Heading 3 Char"/>
+    <w:basedOn w:val="DefaultParagraphFont"/>
+    <w:link w:val="Heading3"/>
     <w:uiPriority w:val="9"/>
     <w:rsid w:val="008C5930"/>
     <w:rPr>
@@ -10922,10 +10937,10 @@
       <w:szCs w:val="32"/>
     </w:rPr>
   </w:style>
-  <w:style w:type="character" w:customStyle="1" w:styleId="40">
-    <w:name w:val="Заглавие 4 Знак"/>
-    <w:basedOn w:val="a0"/>
-    <w:link w:val="4"/>
+  <w:style w:type="character" w:customStyle="1" w:styleId="Heading4Char">
+    <w:name w:val="Heading 4 Char"/>
+    <w:basedOn w:val="DefaultParagraphFont"/>
+    <w:link w:val="Heading4"/>
     <w:uiPriority w:val="9"/>
     <w:rsid w:val="008C5930"/>
     <w:rPr>
@@ -10936,10 +10951,10 @@
       <w:sz w:val="28"/>
     </w:rPr>
   </w:style>
-  <w:style w:type="paragraph" w:styleId="ac">
+  <w:style w:type="paragraph" w:styleId="ListParagraph">
     <w:name w:val="List Paragraph"/>
-    <w:basedOn w:val="a"/>
-    <w:link w:val="ad"/>
+    <w:basedOn w:val="Normal"/>
+    <w:link w:val="ListParagraphChar"/>
     <w:uiPriority w:val="34"/>
     <w:qFormat/>
     <w:rsid w:val="008617B5"/>
@@ -10948,9 +10963,9 @@
       <w:contextualSpacing/>
     </w:pPr>
   </w:style>
-  <w:style w:type="character" w:styleId="ae">
+  <w:style w:type="character" w:styleId="FollowedHyperlink">
     <w:name w:val="FollowedHyperlink"/>
-    <w:basedOn w:val="a0"/>
+    <w:basedOn w:val="DefaultParagraphFont"/>
     <w:uiPriority w:val="99"/>
     <w:semiHidden/>
     <w:unhideWhenUsed/>
@@ -10960,10 +10975,10 @@
       <w:u w:val="single"/>
     </w:rPr>
   </w:style>
-  <w:style w:type="character" w:customStyle="1" w:styleId="50">
-    <w:name w:val="Заглавие 5 Знак"/>
-    <w:basedOn w:val="a0"/>
-    <w:link w:val="5"/>
+  <w:style w:type="character" w:customStyle="1" w:styleId="Heading5Char">
+    <w:name w:val="Heading 5 Char"/>
+    <w:basedOn w:val="DefaultParagraphFont"/>
+    <w:link w:val="Heading5"/>
     <w:uiPriority w:val="9"/>
     <w:semiHidden/>
     <w:rsid w:val="008C5930"/>
@@ -10975,7 +10990,7 @@
   </w:style>
   <w:style w:type="paragraph" w:customStyle="1" w:styleId="Code">
     <w:name w:val="Code"/>
-    <w:basedOn w:val="a"/>
+    <w:basedOn w:val="Normal"/>
     <w:link w:val="CodeChar"/>
     <w:qFormat/>
     <w:rsid w:val="008063E1"/>
@@ -10987,7 +11002,7 @@
   </w:style>
   <w:style w:type="character" w:customStyle="1" w:styleId="CodeChar">
     <w:name w:val="Code Char"/>
-    <w:basedOn w:val="a0"/>
+    <w:basedOn w:val="DefaultParagraphFont"/>
     <w:link w:val="Code"/>
     <w:rsid w:val="008063E1"/>
     <w:rPr>
@@ -10996,9 +11011,9 @@
       <w:noProof/>
     </w:rPr>
   </w:style>
-  <w:style w:type="table" w:styleId="af">
+  <w:style w:type="table" w:styleId="TableGrid">
     <w:name w:val="Table Grid"/>
-    <w:basedOn w:val="a1"/>
+    <w:basedOn w:val="TableNormal"/>
     <w:uiPriority w:val="59"/>
     <w:rsid w:val="00763912"/>
     <w:pPr>
@@ -11017,12 +11032,12 @@
   </w:style>
   <w:style w:type="character" w:customStyle="1" w:styleId="tgc">
     <w:name w:val="_tgc"/>
-    <w:basedOn w:val="a0"/>
+    <w:basedOn w:val="DefaultParagraphFont"/>
     <w:rsid w:val="00D8395C"/>
   </w:style>
   <w:style w:type="paragraph" w:customStyle="1" w:styleId="Index">
     <w:name w:val="Index"/>
-    <w:basedOn w:val="a"/>
+    <w:basedOn w:val="Normal"/>
     <w:qFormat/>
     <w:rsid w:val="005054C7"/>
     <w:pPr>
@@ -11033,17 +11048,17 @@
       <w:rFonts w:cs="FreeSans"/>
     </w:rPr>
   </w:style>
-  <w:style w:type="character" w:customStyle="1" w:styleId="ad">
-    <w:name w:val="Списък на абзаци Знак"/>
-    <w:basedOn w:val="a0"/>
-    <w:link w:val="ac"/>
+  <w:style w:type="character" w:customStyle="1" w:styleId="ListParagraphChar">
+    <w:name w:val="List Paragraph Char"/>
+    <w:basedOn w:val="DefaultParagraphFont"/>
+    <w:link w:val="ListParagraph"/>
     <w:uiPriority w:val="34"/>
     <w:qFormat/>
     <w:rsid w:val="005054C7"/>
   </w:style>
   <w:style w:type="character" w:customStyle="1" w:styleId="InternetLink">
     <w:name w:val="Internet Link"/>
-    <w:basedOn w:val="a0"/>
+    <w:basedOn w:val="DefaultParagraphFont"/>
     <w:uiPriority w:val="99"/>
     <w:unhideWhenUsed/>
     <w:rsid w:val="005054C7"/>
@@ -11052,9 +11067,9 @@
       <w:u w:val="single"/>
     </w:rPr>
   </w:style>
-  <w:style w:type="character" w:styleId="af0">
+  <w:style w:type="character" w:styleId="UnresolvedMention">
     <w:name w:val="Unresolved Mention"/>
-    <w:basedOn w:val="a0"/>
+    <w:basedOn w:val="DefaultParagraphFont"/>
     <w:uiPriority w:val="99"/>
     <w:semiHidden/>
     <w:unhideWhenUsed/>

</xml_diff>

<commit_message>
Add new class demos solutions
</commit_message>
<xml_diff>
--- a/X class/03. Arrays-Basic/01.1-Arrays-Basic-Exercises.docx
+++ b/X class/03. Arrays-Basic/01.1-Arrays-Basic-Exercises.docx
@@ -4602,7 +4602,7 @@
           <v:stroke joinstyle="miter"/>
           <v:path gradientshapeok="t" o:connecttype="rect"/>
         </v:shapetype>
-        <v:shape id="Text Box 16" o:spid="_x0000_s1027" type="#_x0000_t202" style="position:absolute;margin-left:101.15pt;margin-top:6.95pt;width:418.95pt;height:40.45pt;z-index:251660288;visibility:visible;mso-wrap-style:square;mso-width-percent:0;mso-height-percent:0;mso-wrap-distance-left:9pt;mso-wrap-distance-top:0;mso-wrap-distance-right:9pt;mso-wrap-distance-bottom:0;mso-position-horizontal:absolute;mso-position-horizontal-relative:text;mso-position-vertical:absolute;mso-position-vertical-relative:text;mso-width-percent:0;mso-height-percent:0;mso-width-relative:page;mso-height-relative:page;v-text-anchor:top" o:gfxdata="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" filled="f" stroked="f">
+        <v:shape id="Text Box 16" o:spid="_x0000_s1027" type="#_x0000_t202" style="position:absolute;margin-left:101.15pt;margin-top:6.95pt;width:418.95pt;height:40.45pt;z-index:251660288;visibility:visible" o:gfxdata="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" filled="f" stroked="f">
           <v:textbox inset=".5mm,1.2mm,.5mm,.5mm">
             <w:txbxContent>
               <w:p>
@@ -4955,7 +4955,7 @@
         <w:noProof/>
       </w:rPr>
       <w:pict w14:anchorId="78F0ACCC">
-        <v:line id="Straight Connector 19" o:spid="_x0000_s1026" style="position:absolute;flip:y;z-index:251659264;visibility:visible;mso-wrap-style:square;mso-width-percent:0;mso-height-percent:0;mso-wrap-distance-left:9pt;mso-wrap-distance-top:0;mso-wrap-distance-right:9pt;mso-wrap-distance-bottom:0;mso-position-horizontal:absolute;mso-position-horizontal-relative:text;mso-position-vertical:absolute;mso-position-vertical-relative:text;mso-width-percent:0;mso-height-percent:0;mso-width-relative:page;mso-height-relative:page" from="-.1pt,5.2pt" to="520.7pt,5.2pt" o:gfxdata="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" strokecolor="#974706 [1609]" strokeweight="1pt">
+        <v:line id="Straight Connector 19" o:spid="_x0000_s1026" style="position:absolute;flip:y;z-index:251659264;visibility:visible;mso-position-horizontal-relative:text;mso-position-vertical-relative:text" from="-.1pt,5.2pt" to="520.7pt,5.2pt" o:gfxdata="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" strokecolor="#974706 [1609]" strokeweight="1pt">
           <v:stroke endcap="round"/>
         </v:line>
       </w:pict>
@@ -4970,7 +4970,7 @@
         <w:noProof/>
       </w:rPr>
       <w:pict w14:anchorId="53D1A1A2">
-        <v:shape id="Text Box 4" o:spid="_x0000_s1025" type="#_x0000_t202" style="position:absolute;margin-left:444.65pt;margin-top:8.35pt;width:70.9pt;height:15.9pt;z-index:251661312;visibility:visible;mso-wrap-style:square;mso-width-percent:0;mso-height-percent:0;mso-wrap-distance-left:9pt;mso-wrap-distance-top:0;mso-wrap-distance-right:9pt;mso-wrap-distance-bottom:0;mso-position-horizontal:absolute;mso-position-horizontal-relative:text;mso-position-vertical:absolute;mso-position-vertical-relative:text;mso-width-percent:0;mso-height-percent:0;mso-width-relative:page;mso-height-relative:page;v-text-anchor:middle" o:gfxdata="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" filled="f" stroked="f" strokeweight=".5pt">
+        <v:shape id="Text Box 4" o:spid="_x0000_s1025" type="#_x0000_t202" style="position:absolute;margin-left:444.65pt;margin-top:8.35pt;width:70.9pt;height:15.9pt;z-index:251661312;visibility:visible;v-text-anchor:middle" o:gfxdata="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" filled="f" stroked="f" strokeweight=".5pt">
           <v:textbox inset="0,0,0,0">
             <w:txbxContent>
               <w:p>

</xml_diff>